<commit_message>
new update about blackhole etc
</commit_message>
<xml_diff>
--- a/关于狭义相对论的理解之最简版.docx
+++ b/关于狭义相对论的理解之最简版.docx
@@ -22172,11 +22172,3451 @@
       </w:r>
     </w:p>
     <w:p/>
+    <w:p>
+      <w:r>
+        <w:rPr>
+          <w:rFonts w:hint="eastAsia"/>
+        </w:rPr>
+        <w:t>从上面的分析不难理解，通常人们所说的光速，既是相对速度前提下的光速。</w:t>
+      </w:r>
+      <w:r>
+        <w:rPr>
+          <w:rFonts w:hint="eastAsia"/>
+        </w:rPr>
+        <w:t>也就是说</w:t>
+      </w:r>
+    </w:p>
+    <w:p>
+      <w:pPr>
+        <w:rPr>
+          <w:rFonts w:hint="eastAsia"/>
+        </w:rPr>
+      </w:pPr>
+      <m:oMathPara>
+        <m:oMath>
+          <m:r>
+            <w:rPr>
+              <w:rFonts w:ascii="Cambria Math" w:hAnsi="Cambria Math" w:hint="eastAsia"/>
+            </w:rPr>
+            <m:t>v</m:t>
+          </m:r>
+          <m:r>
+            <w:rPr>
+              <w:rFonts w:ascii="Cambria Math" w:hAnsi="Cambria Math"/>
+            </w:rPr>
+            <m:t>=</m:t>
+          </m:r>
+          <m:r>
+            <w:rPr>
+              <w:rFonts w:ascii="Cambria Math" w:hAnsi="Cambria Math"/>
+            </w:rPr>
+            <m:t>c</m:t>
+          </m:r>
+          <m:r>
+            <w:rPr>
+              <w:rFonts w:ascii="Cambria Math" w:hAnsi="Cambria Math"/>
+            </w:rPr>
+            <m:t>-c</m:t>
+          </m:r>
+          <m:r>
+            <w:rPr>
+              <w:rFonts w:ascii="Cambria Math" w:hAnsi="Cambria Math"/>
+            </w:rPr>
+            <m:t>'</m:t>
+          </m:r>
+        </m:oMath>
+      </m:oMathPara>
+    </w:p>
+    <w:p>
+      <w:r>
+        <w:rPr>
+          <w:rFonts w:hint="eastAsia"/>
+        </w:rPr>
+        <w:t>其中若</w:t>
+      </w:r>
+      <m:oMath>
+        <m:sSup>
+          <m:sSupPr>
+            <m:ctrlPr>
+              <w:rPr>
+                <w:rFonts w:ascii="Cambria Math" w:hAnsi="Cambria Math"/>
+                <w:i/>
+              </w:rPr>
+            </m:ctrlPr>
+          </m:sSupPr>
+          <m:e>
+            <m:r>
+              <w:rPr>
+                <w:rFonts w:ascii="Cambria Math" w:hAnsi="Cambria Math"/>
+              </w:rPr>
+              <m:t>c</m:t>
+            </m:r>
+          </m:e>
+          <m:sup>
+            <m:r>
+              <w:rPr>
+                <w:rFonts w:ascii="Cambria Math" w:hAnsi="Cambria Math"/>
+              </w:rPr>
+              <m:t>'</m:t>
+            </m:r>
+          </m:sup>
+        </m:sSup>
+        <m:r>
+          <w:rPr>
+            <w:rFonts w:ascii="Cambria Math" w:hAnsi="Cambria Math"/>
+          </w:rPr>
+          <m:t>=0</m:t>
+        </m:r>
+      </m:oMath>
+      <w:r>
+        <w:rPr>
+          <w:rFonts w:hint="eastAsia"/>
+        </w:rPr>
+        <w:t>可得</w:t>
+      </w:r>
+    </w:p>
+    <w:p>
+      <m:oMathPara>
+        <m:oMath>
+          <m:r>
+            <w:rPr>
+              <w:rFonts w:ascii="Cambria Math" w:hAnsi="Cambria Math" w:hint="eastAsia"/>
+            </w:rPr>
+            <m:t>v=</m:t>
+          </m:r>
+          <m:r>
+            <w:rPr>
+              <w:rFonts w:ascii="Cambria Math" w:hAnsi="Cambria Math"/>
+            </w:rPr>
+            <m:t>c</m:t>
+          </m:r>
+        </m:oMath>
+      </m:oMathPara>
+    </w:p>
+    <w:p>
+      <w:pPr>
+        <w:rPr>
+          <w:iCs/>
+        </w:rPr>
+      </w:pPr>
+      <w:r>
+        <w:rPr>
+          <w:rFonts w:hint="eastAsia"/>
+          <w:iCs/>
+        </w:rPr>
+        <w:t>但显然</w:t>
+      </w:r>
+    </w:p>
+    <w:p>
+      <m:oMathPara>
+        <m:oMath>
+          <m:sSup>
+            <m:sSupPr>
+              <m:ctrlPr>
+                <w:rPr>
+                  <w:rFonts w:ascii="Cambria Math" w:hAnsi="Cambria Math"/>
+                  <w:i/>
+                </w:rPr>
+              </m:ctrlPr>
+            </m:sSupPr>
+            <m:e>
+              <m:r>
+                <w:rPr>
+                  <w:rFonts w:ascii="Cambria Math" w:hAnsi="Cambria Math"/>
+                </w:rPr>
+                <m:t>c</m:t>
+              </m:r>
+            </m:e>
+            <m:sup>
+              <m:r>
+                <w:rPr>
+                  <w:rFonts w:ascii="Cambria Math" w:hAnsi="Cambria Math"/>
+                </w:rPr>
+                <m:t>'</m:t>
+              </m:r>
+            </m:sup>
+          </m:sSup>
+          <m:r>
+            <w:rPr>
+              <w:rFonts w:ascii="Cambria Math" w:hAnsi="Cambria Math"/>
+            </w:rPr>
+            <m:t>=</m:t>
+          </m:r>
+          <m:f>
+            <m:fPr>
+              <m:ctrlPr>
+                <w:rPr>
+                  <w:rFonts w:ascii="Cambria Math" w:hAnsi="Cambria Math"/>
+                  <w:i/>
+                </w:rPr>
+              </m:ctrlPr>
+            </m:fPr>
+            <m:num>
+              <m:r>
+                <w:rPr>
+                  <w:rFonts w:ascii="Cambria Math" w:hAnsi="Cambria Math"/>
+                </w:rPr>
+                <m:t>1</m:t>
+              </m:r>
+            </m:num>
+            <m:den>
+              <m:r>
+                <w:rPr>
+                  <w:rFonts w:ascii="Cambria Math" w:hAnsi="Cambria Math" w:hint="eastAsia"/>
+                </w:rPr>
+                <m:t>c</m:t>
+              </m:r>
+            </m:den>
+          </m:f>
+        </m:oMath>
+      </m:oMathPara>
+    </w:p>
+    <w:p>
+      <w:r>
+        <w:rPr>
+          <w:rFonts w:hint="eastAsia"/>
+          <w:iCs/>
+        </w:rPr>
+        <w:t>也就是</w:t>
+      </w:r>
+      <m:oMath>
+        <m:r>
+          <w:rPr>
+            <w:rFonts w:ascii="Cambria Math" w:hAnsi="Cambria Math" w:hint="eastAsia"/>
+          </w:rPr>
+          <m:t>c</m:t>
+        </m:r>
+      </m:oMath>
+      <w:r>
+        <w:rPr>
+          <w:rFonts w:hint="eastAsia"/>
+        </w:rPr>
+        <w:t>的一阶无穷小即可实现</w:t>
+      </w:r>
+    </w:p>
+    <w:p>
+      <m:oMathPara>
+        <m:oMath>
+          <m:r>
+            <w:rPr>
+              <w:rFonts w:ascii="Cambria Math" w:hAnsi="Cambria Math" w:hint="eastAsia"/>
+            </w:rPr>
+            <m:t>v</m:t>
+          </m:r>
+          <m:r>
+            <w:rPr>
+              <w:rFonts w:ascii="Cambria Math" w:hAnsi="Cambria Math"/>
+            </w:rPr>
+            <m:t>=c-</m:t>
+          </m:r>
+          <m:sSup>
+            <m:sSupPr>
+              <m:ctrlPr>
+                <w:rPr>
+                  <w:rFonts w:ascii="Cambria Math" w:hAnsi="Cambria Math"/>
+                  <w:i/>
+                </w:rPr>
+              </m:ctrlPr>
+            </m:sSupPr>
+            <m:e>
+              <m:r>
+                <w:rPr>
+                  <w:rFonts w:ascii="Cambria Math" w:hAnsi="Cambria Math"/>
+                </w:rPr>
+                <m:t>c</m:t>
+              </m:r>
+            </m:e>
+            <m:sup>
+              <m:r>
+                <w:rPr>
+                  <w:rFonts w:ascii="Cambria Math" w:hAnsi="Cambria Math"/>
+                </w:rPr>
+                <m:t>'</m:t>
+              </m:r>
+            </m:sup>
+          </m:sSup>
+          <m:r>
+            <w:rPr>
+              <w:rFonts w:ascii="Cambria Math" w:hAnsi="Cambria Math"/>
+            </w:rPr>
+            <m:t>=</m:t>
+          </m:r>
+          <m:r>
+            <w:rPr>
+              <w:rFonts w:ascii="Cambria Math" w:hAnsi="Cambria Math" w:hint="eastAsia"/>
+            </w:rPr>
+            <m:t>c</m:t>
+          </m:r>
+          <m:r>
+            <w:rPr>
+              <w:rFonts w:ascii="Cambria Math" w:hAnsi="Cambria Math"/>
+            </w:rPr>
+            <m:t>-</m:t>
+          </m:r>
+          <m:f>
+            <m:fPr>
+              <m:ctrlPr>
+                <w:rPr>
+                  <w:rFonts w:ascii="Cambria Math" w:hAnsi="Cambria Math"/>
+                  <w:i/>
+                </w:rPr>
+              </m:ctrlPr>
+            </m:fPr>
+            <m:num>
+              <m:r>
+                <w:rPr>
+                  <w:rFonts w:ascii="Cambria Math" w:hAnsi="Cambria Math"/>
+                </w:rPr>
+                <m:t>1</m:t>
+              </m:r>
+            </m:num>
+            <m:den>
+              <m:r>
+                <w:rPr>
+                  <w:rFonts w:ascii="Cambria Math" w:hAnsi="Cambria Math"/>
+                </w:rPr>
+                <m:t>c</m:t>
+              </m:r>
+            </m:den>
+          </m:f>
+          <m:r>
+            <w:rPr>
+              <w:rFonts w:ascii="Cambria Math" w:hAnsi="Cambria Math"/>
+            </w:rPr>
+            <m:t>=c-0=c</m:t>
+          </m:r>
+        </m:oMath>
+      </m:oMathPara>
+    </w:p>
+    <w:p>
+      <w:r>
+        <w:rPr>
+          <w:rFonts w:hint="eastAsia"/>
+        </w:rPr>
+        <w:t>所以那个能成为光速的光子，其绝对速度其实就是</w:t>
+      </w:r>
+    </w:p>
+    <w:p>
+      <m:oMathPara>
+        <m:oMath>
+          <m:sSub>
+            <m:sSubPr>
+              <m:ctrlPr>
+                <w:rPr>
+                  <w:rFonts w:ascii="Cambria Math" w:hAnsi="Cambria Math"/>
+                  <w:i/>
+                </w:rPr>
+              </m:ctrlPr>
+            </m:sSubPr>
+            <m:e>
+              <m:r>
+                <w:rPr>
+                  <w:rFonts w:ascii="Cambria Math" w:hAnsi="Cambria Math" w:hint="eastAsia"/>
+                </w:rPr>
+                <m:t>c</m:t>
+              </m:r>
+            </m:e>
+            <m:sub>
+              <m:r>
+                <w:rPr>
+                  <w:rFonts w:ascii="Cambria Math" w:hAnsi="Cambria Math"/>
+                </w:rPr>
+                <m:t>1</m:t>
+              </m:r>
+            </m:sub>
+          </m:sSub>
+          <m:r>
+            <w:rPr>
+              <w:rFonts w:ascii="Cambria Math" w:hAnsi="Cambria Math"/>
+            </w:rPr>
+            <m:t>=</m:t>
+          </m:r>
+          <m:f>
+            <m:fPr>
+              <m:ctrlPr>
+                <w:rPr>
+                  <w:rFonts w:ascii="Cambria Math" w:hAnsi="Cambria Math"/>
+                  <w:i/>
+                </w:rPr>
+              </m:ctrlPr>
+            </m:fPr>
+            <m:num>
+              <m:r>
+                <w:rPr>
+                  <w:rFonts w:ascii="Cambria Math" w:hAnsi="Cambria Math"/>
+                </w:rPr>
+                <m:t>1</m:t>
+              </m:r>
+            </m:num>
+            <m:den>
+              <m:r>
+                <w:rPr>
+                  <w:rFonts w:ascii="Cambria Math" w:hAnsi="Cambria Math"/>
+                </w:rPr>
+                <m:t>c</m:t>
+              </m:r>
+            </m:den>
+          </m:f>
+        </m:oMath>
+      </m:oMathPara>
+    </w:p>
+    <w:p>
+      <w:pPr>
+        <w:rPr>
+          <w:rFonts w:hint="eastAsia"/>
+        </w:rPr>
+      </w:pPr>
+      <w:r>
+        <w:rPr>
+          <w:rFonts w:hint="eastAsia"/>
+        </w:rPr>
+        <w:t>那些绝对速度大于</w:t>
+      </w:r>
+      <w:r>
+        <w:rPr>
+          <w:rFonts w:hint="eastAsia"/>
+        </w:rPr>
+        <w:t>0</w:t>
+      </w:r>
+      <w:r>
+        <w:rPr>
+          <w:rFonts w:hint="eastAsia"/>
+        </w:rPr>
+        <w:t>且小于</w:t>
+      </w:r>
+      <m:oMath>
+        <m:f>
+          <m:fPr>
+            <m:ctrlPr>
+              <w:rPr>
+                <w:rFonts w:ascii="Cambria Math" w:hAnsi="Cambria Math"/>
+                <w:i/>
+              </w:rPr>
+            </m:ctrlPr>
+          </m:fPr>
+          <m:num>
+            <m:r>
+              <w:rPr>
+                <w:rFonts w:ascii="Cambria Math" w:hAnsi="Cambria Math"/>
+              </w:rPr>
+              <m:t>1</m:t>
+            </m:r>
+          </m:num>
+          <m:den>
+            <m:r>
+              <w:rPr>
+                <w:rFonts w:ascii="Cambria Math" w:hAnsi="Cambria Math"/>
+              </w:rPr>
+              <m:t>c</m:t>
+            </m:r>
+          </m:den>
+        </m:f>
+      </m:oMath>
+      <w:r>
+        <w:rPr>
+          <w:rFonts w:hint="eastAsia"/>
+        </w:rPr>
+        <w:t>的绝对速度，都是光速。</w:t>
+      </w:r>
+      <w:r>
+        <w:rPr>
+          <w:rFonts w:hint="eastAsia"/>
+        </w:rPr>
+        <w:t>但也有差别，若绝对速度达到</w:t>
+      </w:r>
+    </w:p>
+    <w:p>
+      <m:oMathPara>
+        <m:oMath>
+          <m:sSub>
+            <m:sSubPr>
+              <m:ctrlPr>
+                <w:rPr>
+                  <w:rFonts w:ascii="Cambria Math" w:hAnsi="Cambria Math"/>
+                  <w:i/>
+                </w:rPr>
+              </m:ctrlPr>
+            </m:sSubPr>
+            <m:e>
+              <m:r>
+                <w:rPr>
+                  <w:rFonts w:ascii="Cambria Math" w:hAnsi="Cambria Math" w:hint="eastAsia"/>
+                </w:rPr>
+                <m:t>c</m:t>
+              </m:r>
+            </m:e>
+            <m:sub>
+              <m:r>
+                <w:rPr>
+                  <w:rFonts w:ascii="Cambria Math" w:hAnsi="Cambria Math"/>
+                </w:rPr>
+                <m:t>2</m:t>
+              </m:r>
+            </m:sub>
+          </m:sSub>
+          <m:r>
+            <w:rPr>
+              <w:rFonts w:ascii="Cambria Math" w:hAnsi="Cambria Math"/>
+            </w:rPr>
+            <m:t>=</m:t>
+          </m:r>
+          <m:f>
+            <m:fPr>
+              <m:ctrlPr>
+                <w:rPr>
+                  <w:rFonts w:ascii="Cambria Math" w:hAnsi="Cambria Math"/>
+                  <w:i/>
+                </w:rPr>
+              </m:ctrlPr>
+            </m:fPr>
+            <m:num>
+              <m:r>
+                <w:rPr>
+                  <w:rFonts w:ascii="Cambria Math" w:hAnsi="Cambria Math"/>
+                </w:rPr>
+                <m:t>1</m:t>
+              </m:r>
+            </m:num>
+            <m:den>
+              <m:sSup>
+                <m:sSupPr>
+                  <m:ctrlPr>
+                    <w:rPr>
+                      <w:rFonts w:ascii="Cambria Math" w:hAnsi="Cambria Math"/>
+                      <w:i/>
+                    </w:rPr>
+                  </m:ctrlPr>
+                </m:sSupPr>
+                <m:e>
+                  <m:r>
+                    <w:rPr>
+                      <w:rFonts w:ascii="Cambria Math" w:hAnsi="Cambria Math"/>
+                    </w:rPr>
+                    <m:t>c</m:t>
+                  </m:r>
+                </m:e>
+                <m:sup>
+                  <m:r>
+                    <w:rPr>
+                      <w:rFonts w:ascii="Cambria Math" w:hAnsi="Cambria Math"/>
+                    </w:rPr>
+                    <m:t>2</m:t>
+                  </m:r>
+                </m:sup>
+              </m:sSup>
+            </m:den>
+          </m:f>
+        </m:oMath>
+      </m:oMathPara>
+    </w:p>
+    <w:p>
+      <w:r>
+        <w:rPr>
+          <w:rFonts w:hint="eastAsia"/>
+        </w:rPr>
+        <w:t>那么小，</w:t>
+      </w:r>
+      <w:r>
+        <w:rPr>
+          <w:rFonts w:hint="eastAsia"/>
+        </w:rPr>
+        <w:t>也就是绝对速度的二阶无穷小，</w:t>
+      </w:r>
+      <w:r>
+        <w:rPr>
+          <w:rFonts w:hint="eastAsia"/>
+        </w:rPr>
+        <w:t>那就会出现虚数单位的负数问题，正如</w:t>
+      </w:r>
+    </w:p>
+    <w:p>
+      <m:oMathPara>
+        <m:oMath>
+          <m:sSub>
+            <m:sSubPr>
+              <m:ctrlPr>
+                <w:rPr>
+                  <w:rFonts w:ascii="Cambria Math" w:hAnsi="Cambria Math"/>
+                  <w:i/>
+                </w:rPr>
+              </m:ctrlPr>
+            </m:sSubPr>
+            <m:e>
+              <m:r>
+                <w:rPr>
+                  <w:rFonts w:ascii="Cambria Math" w:hAnsi="Cambria Math" w:hint="eastAsia"/>
+                </w:rPr>
+                <m:t>c</m:t>
+              </m:r>
+            </m:e>
+            <m:sub>
+              <m:r>
+                <w:rPr>
+                  <w:rFonts w:ascii="Cambria Math" w:hAnsi="Cambria Math"/>
+                </w:rPr>
+                <m:t>1</m:t>
+              </m:r>
+            </m:sub>
+          </m:sSub>
+          <m:r>
+            <w:rPr>
+              <w:rFonts w:ascii="Cambria Math" w:hAnsi="Cambria Math"/>
+            </w:rPr>
+            <m:t>=</m:t>
+          </m:r>
+          <m:f>
+            <m:fPr>
+              <m:ctrlPr>
+                <w:rPr>
+                  <w:rFonts w:ascii="Cambria Math" w:hAnsi="Cambria Math"/>
+                  <w:i/>
+                </w:rPr>
+              </m:ctrlPr>
+            </m:fPr>
+            <m:num>
+              <m:r>
+                <w:rPr>
+                  <w:rFonts w:ascii="Cambria Math" w:hAnsi="Cambria Math"/>
+                </w:rPr>
+                <m:t>1</m:t>
+              </m:r>
+            </m:num>
+            <m:den>
+              <m:r>
+                <w:rPr>
+                  <w:rFonts w:ascii="Cambria Math" w:hAnsi="Cambria Math"/>
+                </w:rPr>
+                <m:t>c</m:t>
+              </m:r>
+            </m:den>
+          </m:f>
+          <m:r>
+            <w:rPr>
+              <w:rFonts w:ascii="Cambria Math" w:hAnsi="Cambria Math"/>
+            </w:rPr>
+            <m:t>=</m:t>
+          </m:r>
+          <m:f>
+            <m:fPr>
+              <m:ctrlPr>
+                <w:rPr>
+                  <w:rFonts w:ascii="Cambria Math" w:hAnsi="Cambria Math"/>
+                  <w:i/>
+                </w:rPr>
+              </m:ctrlPr>
+            </m:fPr>
+            <m:num>
+              <m:r>
+                <w:rPr>
+                  <w:rFonts w:ascii="Cambria Math" w:hAnsi="Cambria Math"/>
+                </w:rPr>
+                <m:t>1</m:t>
+              </m:r>
+            </m:num>
+            <m:den>
+              <m:r>
+                <w:rPr>
+                  <w:rFonts w:ascii="Cambria Math" w:hAnsi="Cambria Math" w:hint="eastAsia"/>
+                </w:rPr>
+                <m:t>i</m:t>
+              </m:r>
+            </m:den>
+          </m:f>
+        </m:oMath>
+      </m:oMathPara>
+    </w:p>
+    <w:p>
+      <m:oMathPara>
+        <m:oMath>
+          <m:sSub>
+            <m:sSubPr>
+              <m:ctrlPr>
+                <w:rPr>
+                  <w:rFonts w:ascii="Cambria Math" w:hAnsi="Cambria Math"/>
+                  <w:i/>
+                </w:rPr>
+              </m:ctrlPr>
+            </m:sSubPr>
+            <m:e>
+              <m:r>
+                <w:rPr>
+                  <w:rFonts w:ascii="Cambria Math" w:hAnsi="Cambria Math" w:hint="eastAsia"/>
+                </w:rPr>
+                <m:t>c</m:t>
+              </m:r>
+            </m:e>
+            <m:sub>
+              <m:r>
+                <w:rPr>
+                  <w:rFonts w:ascii="Cambria Math" w:hAnsi="Cambria Math"/>
+                </w:rPr>
+                <m:t>2</m:t>
+              </m:r>
+            </m:sub>
+          </m:sSub>
+          <m:r>
+            <w:rPr>
+              <w:rFonts w:ascii="Cambria Math" w:hAnsi="Cambria Math"/>
+            </w:rPr>
+            <m:t>=</m:t>
+          </m:r>
+          <m:f>
+            <m:fPr>
+              <m:ctrlPr>
+                <w:rPr>
+                  <w:rFonts w:ascii="Cambria Math" w:hAnsi="Cambria Math"/>
+                  <w:i/>
+                </w:rPr>
+              </m:ctrlPr>
+            </m:fPr>
+            <m:num>
+              <m:r>
+                <w:rPr>
+                  <w:rFonts w:ascii="Cambria Math" w:hAnsi="Cambria Math"/>
+                </w:rPr>
+                <m:t>1</m:t>
+              </m:r>
+            </m:num>
+            <m:den>
+              <m:sSup>
+                <m:sSupPr>
+                  <m:ctrlPr>
+                    <w:rPr>
+                      <w:rFonts w:ascii="Cambria Math" w:hAnsi="Cambria Math"/>
+                      <w:i/>
+                    </w:rPr>
+                  </m:ctrlPr>
+                </m:sSupPr>
+                <m:e>
+                  <m:r>
+                    <w:rPr>
+                      <w:rFonts w:ascii="Cambria Math" w:hAnsi="Cambria Math"/>
+                    </w:rPr>
+                    <m:t>c</m:t>
+                  </m:r>
+                </m:e>
+                <m:sup>
+                  <m:r>
+                    <w:rPr>
+                      <w:rFonts w:ascii="Cambria Math" w:hAnsi="Cambria Math"/>
+                    </w:rPr>
+                    <m:t>2</m:t>
+                  </m:r>
+                </m:sup>
+              </m:sSup>
+            </m:den>
+          </m:f>
+          <m:r>
+            <w:rPr>
+              <w:rFonts w:ascii="Cambria Math" w:hAnsi="Cambria Math"/>
+            </w:rPr>
+            <m:t>=</m:t>
+          </m:r>
+          <m:f>
+            <m:fPr>
+              <m:ctrlPr>
+                <w:rPr>
+                  <w:rFonts w:ascii="Cambria Math" w:hAnsi="Cambria Math"/>
+                  <w:i/>
+                </w:rPr>
+              </m:ctrlPr>
+            </m:fPr>
+            <m:num>
+              <m:r>
+                <w:rPr>
+                  <w:rFonts w:ascii="Cambria Math" w:hAnsi="Cambria Math"/>
+                </w:rPr>
+                <m:t>1</m:t>
+              </m:r>
+            </m:num>
+            <m:den>
+              <m:sSup>
+                <m:sSupPr>
+                  <m:ctrlPr>
+                    <w:rPr>
+                      <w:rFonts w:ascii="Cambria Math" w:hAnsi="Cambria Math"/>
+                      <w:i/>
+                    </w:rPr>
+                  </m:ctrlPr>
+                </m:sSupPr>
+                <m:e>
+                  <m:r>
+                    <w:rPr>
+                      <w:rFonts w:ascii="Cambria Math" w:hAnsi="Cambria Math" w:hint="eastAsia"/>
+                    </w:rPr>
+                    <m:t>i</m:t>
+                  </m:r>
+                  <m:ctrlPr>
+                    <w:rPr>
+                      <w:rFonts w:ascii="Cambria Math" w:hAnsi="Cambria Math" w:hint="eastAsia"/>
+                      <w:i/>
+                    </w:rPr>
+                  </m:ctrlPr>
+                </m:e>
+                <m:sup>
+                  <m:r>
+                    <w:rPr>
+                      <w:rFonts w:ascii="Cambria Math" w:hAnsi="Cambria Math"/>
+                    </w:rPr>
+                    <m:t>2</m:t>
+                  </m:r>
+                </m:sup>
+              </m:sSup>
+            </m:den>
+          </m:f>
+          <m:r>
+            <w:rPr>
+              <w:rFonts w:ascii="Cambria Math" w:hAnsi="Cambria Math"/>
+            </w:rPr>
+            <m:t>=-1</m:t>
+          </m:r>
+        </m:oMath>
+      </m:oMathPara>
+    </w:p>
+    <w:p>
+      <w:r>
+        <w:rPr>
+          <w:rFonts w:hint="eastAsia"/>
+        </w:rPr>
+        <w:t>如果一个天体以</w:t>
+      </w:r>
+      <m:oMath>
+        <m:f>
+          <m:fPr>
+            <m:ctrlPr>
+              <w:rPr>
+                <w:rFonts w:ascii="Cambria Math" w:hAnsi="Cambria Math"/>
+                <w:i/>
+              </w:rPr>
+            </m:ctrlPr>
+          </m:fPr>
+          <m:num>
+            <m:r>
+              <w:rPr>
+                <w:rFonts w:ascii="Cambria Math" w:hAnsi="Cambria Math"/>
+              </w:rPr>
+              <m:t>1</m:t>
+            </m:r>
+          </m:num>
+          <m:den>
+            <m:r>
+              <w:rPr>
+                <w:rFonts w:ascii="Cambria Math" w:hAnsi="Cambria Math"/>
+              </w:rPr>
+              <m:t>c</m:t>
+            </m:r>
+          </m:den>
+        </m:f>
+      </m:oMath>
+      <w:r>
+        <w:rPr>
+          <w:rFonts w:hint="eastAsia"/>
+        </w:rPr>
+        <w:t>的速度向外发射光子，那么它一定是“切向”发射的，而如果绝对速度下降到</w:t>
+      </w:r>
+      <m:oMath>
+        <m:f>
+          <m:fPr>
+            <m:ctrlPr>
+              <w:rPr>
+                <w:rFonts w:ascii="Cambria Math" w:hAnsi="Cambria Math"/>
+                <w:i/>
+              </w:rPr>
+            </m:ctrlPr>
+          </m:fPr>
+          <m:num>
+            <m:r>
+              <w:rPr>
+                <w:rFonts w:ascii="Cambria Math" w:hAnsi="Cambria Math"/>
+              </w:rPr>
+              <m:t>1</m:t>
+            </m:r>
+          </m:num>
+          <m:den>
+            <m:sSup>
+              <m:sSupPr>
+                <m:ctrlPr>
+                  <w:rPr>
+                    <w:rFonts w:ascii="Cambria Math" w:hAnsi="Cambria Math"/>
+                    <w:i/>
+                  </w:rPr>
+                </m:ctrlPr>
+              </m:sSupPr>
+              <m:e>
+                <m:r>
+                  <w:rPr>
+                    <w:rFonts w:ascii="Cambria Math" w:hAnsi="Cambria Math"/>
+                  </w:rPr>
+                  <m:t>c</m:t>
+                </m:r>
+              </m:e>
+              <m:sup>
+                <m:r>
+                  <w:rPr>
+                    <w:rFonts w:ascii="Cambria Math" w:hAnsi="Cambria Math"/>
+                  </w:rPr>
+                  <m:t>2</m:t>
+                </m:r>
+              </m:sup>
+            </m:sSup>
+          </m:den>
+        </m:f>
+      </m:oMath>
+      <w:r>
+        <w:rPr>
+          <w:rFonts w:hint="eastAsia"/>
+        </w:rPr>
+        <w:t>，那么它将会是“向内”发射的。</w:t>
+      </w:r>
+      <w:r>
+        <w:rPr>
+          <w:rFonts w:hint="eastAsia"/>
+        </w:rPr>
+        <w:t>进一步我们可以知道，</w:t>
+      </w:r>
+    </w:p>
+    <w:p>
+      <m:oMathPara>
+        <m:oMath>
+          <m:sSub>
+            <m:sSubPr>
+              <m:ctrlPr>
+                <w:rPr>
+                  <w:rFonts w:ascii="Cambria Math" w:hAnsi="Cambria Math"/>
+                  <w:i/>
+                </w:rPr>
+              </m:ctrlPr>
+            </m:sSubPr>
+            <m:e>
+              <m:r>
+                <w:rPr>
+                  <w:rFonts w:ascii="Cambria Math" w:hAnsi="Cambria Math" w:hint="eastAsia"/>
+                </w:rPr>
+                <m:t>c</m:t>
+              </m:r>
+            </m:e>
+            <m:sub>
+              <m:r>
+                <w:rPr>
+                  <w:rFonts w:ascii="Cambria Math" w:hAnsi="Cambria Math"/>
+                </w:rPr>
+                <m:t>3</m:t>
+              </m:r>
+            </m:sub>
+          </m:sSub>
+          <m:r>
+            <w:rPr>
+              <w:rFonts w:ascii="Cambria Math" w:hAnsi="Cambria Math"/>
+            </w:rPr>
+            <m:t>=</m:t>
+          </m:r>
+          <m:f>
+            <m:fPr>
+              <m:ctrlPr>
+                <w:rPr>
+                  <w:rFonts w:ascii="Cambria Math" w:hAnsi="Cambria Math"/>
+                  <w:i/>
+                </w:rPr>
+              </m:ctrlPr>
+            </m:fPr>
+            <m:num>
+              <m:r>
+                <w:rPr>
+                  <w:rFonts w:ascii="Cambria Math" w:hAnsi="Cambria Math"/>
+                </w:rPr>
+                <m:t>1</m:t>
+              </m:r>
+            </m:num>
+            <m:den>
+              <m:sSup>
+                <m:sSupPr>
+                  <m:ctrlPr>
+                    <w:rPr>
+                      <w:rFonts w:ascii="Cambria Math" w:hAnsi="Cambria Math"/>
+                      <w:i/>
+                    </w:rPr>
+                  </m:ctrlPr>
+                </m:sSupPr>
+                <m:e>
+                  <m:r>
+                    <w:rPr>
+                      <w:rFonts w:ascii="Cambria Math" w:hAnsi="Cambria Math"/>
+                    </w:rPr>
+                    <m:t>c</m:t>
+                  </m:r>
+                </m:e>
+                <m:sup>
+                  <m:r>
+                    <w:rPr>
+                      <w:rFonts w:ascii="Cambria Math" w:hAnsi="Cambria Math"/>
+                    </w:rPr>
+                    <m:t>3</m:t>
+                  </m:r>
+                </m:sup>
+              </m:sSup>
+            </m:den>
+          </m:f>
+          <m:r>
+            <w:rPr>
+              <w:rFonts w:ascii="Cambria Math" w:hAnsi="Cambria Math"/>
+            </w:rPr>
+            <m:t>=</m:t>
+          </m:r>
+          <m:f>
+            <m:fPr>
+              <m:ctrlPr>
+                <w:rPr>
+                  <w:rFonts w:ascii="Cambria Math" w:hAnsi="Cambria Math"/>
+                  <w:i/>
+                </w:rPr>
+              </m:ctrlPr>
+            </m:fPr>
+            <m:num>
+              <m:r>
+                <w:rPr>
+                  <w:rFonts w:ascii="Cambria Math" w:hAnsi="Cambria Math"/>
+                </w:rPr>
+                <m:t>1</m:t>
+              </m:r>
+            </m:num>
+            <m:den>
+              <m:sSup>
+                <m:sSupPr>
+                  <m:ctrlPr>
+                    <w:rPr>
+                      <w:rFonts w:ascii="Cambria Math" w:hAnsi="Cambria Math"/>
+                      <w:i/>
+                    </w:rPr>
+                  </m:ctrlPr>
+                </m:sSupPr>
+                <m:e>
+                  <m:r>
+                    <w:rPr>
+                      <w:rFonts w:ascii="Cambria Math" w:hAnsi="Cambria Math" w:hint="eastAsia"/>
+                    </w:rPr>
+                    <m:t>i</m:t>
+                  </m:r>
+                  <m:ctrlPr>
+                    <w:rPr>
+                      <w:rFonts w:ascii="Cambria Math" w:hAnsi="Cambria Math" w:hint="eastAsia"/>
+                      <w:i/>
+                    </w:rPr>
+                  </m:ctrlPr>
+                </m:e>
+                <m:sup>
+                  <m:r>
+                    <w:rPr>
+                      <w:rFonts w:ascii="Cambria Math" w:hAnsi="Cambria Math"/>
+                    </w:rPr>
+                    <m:t>3</m:t>
+                  </m:r>
+                </m:sup>
+              </m:sSup>
+            </m:den>
+          </m:f>
+          <m:r>
+            <w:rPr>
+              <w:rFonts w:ascii="Cambria Math" w:hAnsi="Cambria Math"/>
+            </w:rPr>
+            <m:t>=-</m:t>
+          </m:r>
+          <m:f>
+            <m:fPr>
+              <m:ctrlPr>
+                <w:rPr>
+                  <w:rFonts w:ascii="Cambria Math" w:hAnsi="Cambria Math"/>
+                  <w:i/>
+                </w:rPr>
+              </m:ctrlPr>
+            </m:fPr>
+            <m:num>
+              <m:r>
+                <w:rPr>
+                  <w:rFonts w:ascii="Cambria Math" w:hAnsi="Cambria Math"/>
+                </w:rPr>
+                <m:t>1</m:t>
+              </m:r>
+            </m:num>
+            <m:den>
+              <m:r>
+                <w:rPr>
+                  <w:rFonts w:ascii="Cambria Math" w:hAnsi="Cambria Math" w:hint="eastAsia"/>
+                </w:rPr>
+                <m:t>i</m:t>
+              </m:r>
+            </m:den>
+          </m:f>
+        </m:oMath>
+      </m:oMathPara>
+    </w:p>
+    <w:p>
+      <m:oMathPara>
+        <m:oMath>
+          <m:r>
+            <w:rPr>
+              <w:rFonts w:ascii="Cambria Math" w:hAnsi="Cambria Math"/>
+            </w:rPr>
+            <m:t>v=c</m:t>
+          </m:r>
+          <m:r>
+            <w:rPr>
+              <w:rFonts w:ascii="Cambria Math" w:hAnsi="Cambria Math"/>
+            </w:rPr>
+            <m:t>-</m:t>
+          </m:r>
+          <m:sSub>
+            <m:sSubPr>
+              <m:ctrlPr>
+                <w:rPr>
+                  <w:rFonts w:ascii="Cambria Math" w:hAnsi="Cambria Math"/>
+                  <w:i/>
+                </w:rPr>
+              </m:ctrlPr>
+            </m:sSubPr>
+            <m:e>
+              <m:r>
+                <w:rPr>
+                  <w:rFonts w:ascii="Cambria Math" w:hAnsi="Cambria Math" w:hint="eastAsia"/>
+                </w:rPr>
+                <m:t>c</m:t>
+              </m:r>
+            </m:e>
+            <m:sub>
+              <m:r>
+                <w:rPr>
+                  <w:rFonts w:ascii="Cambria Math" w:hAnsi="Cambria Math"/>
+                </w:rPr>
+                <m:t>3</m:t>
+              </m:r>
+            </m:sub>
+          </m:sSub>
+          <m:r>
+            <w:rPr>
+              <w:rFonts w:ascii="Cambria Math" w:hAnsi="Cambria Math"/>
+            </w:rPr>
+            <m:t>=c-</m:t>
+          </m:r>
+          <m:d>
+            <m:dPr>
+              <m:ctrlPr>
+                <w:rPr>
+                  <w:rFonts w:ascii="Cambria Math" w:hAnsi="Cambria Math"/>
+                  <w:i/>
+                </w:rPr>
+              </m:ctrlPr>
+            </m:dPr>
+            <m:e>
+              <m:r>
+                <w:rPr>
+                  <w:rFonts w:ascii="Cambria Math" w:hAnsi="Cambria Math"/>
+                </w:rPr>
+                <m:t>-</m:t>
+              </m:r>
+              <m:f>
+                <m:fPr>
+                  <m:ctrlPr>
+                    <w:rPr>
+                      <w:rFonts w:ascii="Cambria Math" w:hAnsi="Cambria Math"/>
+                      <w:i/>
+                    </w:rPr>
+                  </m:ctrlPr>
+                </m:fPr>
+                <m:num>
+                  <m:r>
+                    <w:rPr>
+                      <w:rFonts w:ascii="Cambria Math" w:hAnsi="Cambria Math"/>
+                    </w:rPr>
+                    <m:t>1</m:t>
+                  </m:r>
+                </m:num>
+                <m:den>
+                  <m:r>
+                    <w:rPr>
+                      <w:rFonts w:ascii="Cambria Math" w:hAnsi="Cambria Math"/>
+                    </w:rPr>
+                    <m:t>i</m:t>
+                  </m:r>
+                </m:den>
+              </m:f>
+            </m:e>
+          </m:d>
+          <m:r>
+            <w:rPr>
+              <w:rFonts w:ascii="Cambria Math" w:hAnsi="Cambria Math"/>
+            </w:rPr>
+            <m:t>=c+</m:t>
+          </m:r>
+          <m:f>
+            <m:fPr>
+              <m:ctrlPr>
+                <w:rPr>
+                  <w:rFonts w:ascii="Cambria Math" w:hAnsi="Cambria Math"/>
+                  <w:i/>
+                </w:rPr>
+              </m:ctrlPr>
+            </m:fPr>
+            <m:num>
+              <m:r>
+                <w:rPr>
+                  <w:rFonts w:ascii="Cambria Math" w:hAnsi="Cambria Math"/>
+                </w:rPr>
+                <m:t>1</m:t>
+              </m:r>
+            </m:num>
+            <m:den>
+              <m:r>
+                <w:rPr>
+                  <w:rFonts w:ascii="Cambria Math" w:hAnsi="Cambria Math"/>
+                </w:rPr>
+                <m:t>i</m:t>
+              </m:r>
+            </m:den>
+          </m:f>
+          <m:r>
+            <w:rPr>
+              <w:rFonts w:ascii="Cambria Math" w:hAnsi="Cambria Math"/>
+            </w:rPr>
+            <m:t>=c+</m:t>
+          </m:r>
+          <m:f>
+            <m:fPr>
+              <m:ctrlPr>
+                <w:rPr>
+                  <w:rFonts w:ascii="Cambria Math" w:hAnsi="Cambria Math"/>
+                  <w:i/>
+                </w:rPr>
+              </m:ctrlPr>
+            </m:fPr>
+            <m:num>
+              <m:r>
+                <w:rPr>
+                  <w:rFonts w:ascii="Cambria Math" w:hAnsi="Cambria Math"/>
+                </w:rPr>
+                <m:t>1</m:t>
+              </m:r>
+            </m:num>
+            <m:den>
+              <m:r>
+                <w:rPr>
+                  <w:rFonts w:ascii="Cambria Math" w:hAnsi="Cambria Math"/>
+                </w:rPr>
+                <m:t>c</m:t>
+              </m:r>
+            </m:den>
+          </m:f>
+          <m:r>
+            <w:rPr>
+              <w:rFonts w:ascii="Cambria Math" w:hAnsi="Cambria Math"/>
+            </w:rPr>
+            <m:t>=0</m:t>
+          </m:r>
+        </m:oMath>
+      </m:oMathPara>
+    </w:p>
+    <w:p>
+      <m:oMathPara>
+        <m:oMath>
+          <m:sSub>
+            <m:sSubPr>
+              <m:ctrlPr>
+                <w:rPr>
+                  <w:rFonts w:ascii="Cambria Math" w:hAnsi="Cambria Math"/>
+                  <w:i/>
+                </w:rPr>
+              </m:ctrlPr>
+            </m:sSubPr>
+            <m:e>
+              <m:r>
+                <w:rPr>
+                  <w:rFonts w:ascii="Cambria Math" w:hAnsi="Cambria Math" w:hint="eastAsia"/>
+                </w:rPr>
+                <m:t>c</m:t>
+              </m:r>
+            </m:e>
+            <m:sub>
+              <m:r>
+                <w:rPr>
+                  <w:rFonts w:ascii="Cambria Math" w:hAnsi="Cambria Math"/>
+                </w:rPr>
+                <m:t>4</m:t>
+              </m:r>
+            </m:sub>
+          </m:sSub>
+          <m:r>
+            <w:rPr>
+              <w:rFonts w:ascii="Cambria Math" w:hAnsi="Cambria Math"/>
+            </w:rPr>
+            <m:t>=</m:t>
+          </m:r>
+          <m:f>
+            <m:fPr>
+              <m:ctrlPr>
+                <w:rPr>
+                  <w:rFonts w:ascii="Cambria Math" w:hAnsi="Cambria Math"/>
+                  <w:i/>
+                </w:rPr>
+              </m:ctrlPr>
+            </m:fPr>
+            <m:num>
+              <m:r>
+                <w:rPr>
+                  <w:rFonts w:ascii="Cambria Math" w:hAnsi="Cambria Math"/>
+                </w:rPr>
+                <m:t>1</m:t>
+              </m:r>
+            </m:num>
+            <m:den>
+              <m:sSup>
+                <m:sSupPr>
+                  <m:ctrlPr>
+                    <w:rPr>
+                      <w:rFonts w:ascii="Cambria Math" w:hAnsi="Cambria Math"/>
+                      <w:i/>
+                    </w:rPr>
+                  </m:ctrlPr>
+                </m:sSupPr>
+                <m:e>
+                  <m:r>
+                    <w:rPr>
+                      <w:rFonts w:ascii="Cambria Math" w:hAnsi="Cambria Math"/>
+                    </w:rPr>
+                    <m:t>c</m:t>
+                  </m:r>
+                </m:e>
+                <m:sup>
+                  <m:r>
+                    <w:rPr>
+                      <w:rFonts w:ascii="Cambria Math" w:hAnsi="Cambria Math"/>
+                    </w:rPr>
+                    <m:t>4</m:t>
+                  </m:r>
+                </m:sup>
+              </m:sSup>
+            </m:den>
+          </m:f>
+          <m:r>
+            <w:rPr>
+              <w:rFonts w:ascii="Cambria Math" w:hAnsi="Cambria Math"/>
+            </w:rPr>
+            <m:t>=</m:t>
+          </m:r>
+          <m:f>
+            <m:fPr>
+              <m:ctrlPr>
+                <w:rPr>
+                  <w:rFonts w:ascii="Cambria Math" w:hAnsi="Cambria Math"/>
+                  <w:i/>
+                </w:rPr>
+              </m:ctrlPr>
+            </m:fPr>
+            <m:num>
+              <m:r>
+                <w:rPr>
+                  <w:rFonts w:ascii="Cambria Math" w:hAnsi="Cambria Math"/>
+                </w:rPr>
+                <m:t>1</m:t>
+              </m:r>
+            </m:num>
+            <m:den>
+              <m:sSup>
+                <m:sSupPr>
+                  <m:ctrlPr>
+                    <w:rPr>
+                      <w:rFonts w:ascii="Cambria Math" w:hAnsi="Cambria Math"/>
+                      <w:i/>
+                    </w:rPr>
+                  </m:ctrlPr>
+                </m:sSupPr>
+                <m:e>
+                  <m:r>
+                    <w:rPr>
+                      <w:rFonts w:ascii="Cambria Math" w:hAnsi="Cambria Math" w:hint="eastAsia"/>
+                    </w:rPr>
+                    <m:t>i</m:t>
+                  </m:r>
+                  <m:ctrlPr>
+                    <w:rPr>
+                      <w:rFonts w:ascii="Cambria Math" w:hAnsi="Cambria Math" w:hint="eastAsia"/>
+                      <w:i/>
+                    </w:rPr>
+                  </m:ctrlPr>
+                </m:e>
+                <m:sup>
+                  <m:r>
+                    <w:rPr>
+                      <w:rFonts w:ascii="Cambria Math" w:hAnsi="Cambria Math"/>
+                    </w:rPr>
+                    <m:t>4</m:t>
+                  </m:r>
+                </m:sup>
+              </m:sSup>
+            </m:den>
+          </m:f>
+          <m:r>
+            <w:rPr>
+              <w:rFonts w:ascii="Cambria Math" w:hAnsi="Cambria Math"/>
+            </w:rPr>
+            <m:t>=</m:t>
+          </m:r>
+          <m:r>
+            <w:rPr>
+              <w:rFonts w:ascii="Cambria Math" w:hAnsi="Cambria Math"/>
+            </w:rPr>
+            <m:t>1</m:t>
+          </m:r>
+        </m:oMath>
+      </m:oMathPara>
+    </w:p>
+    <w:p>
+      <m:oMathPara>
+        <m:oMath>
+          <m:r>
+            <w:rPr>
+              <w:rFonts w:ascii="Cambria Math" w:hAnsi="Cambria Math" w:hint="eastAsia"/>
+            </w:rPr>
+            <m:t>v</m:t>
+          </m:r>
+          <m:r>
+            <w:rPr>
+              <w:rFonts w:ascii="Cambria Math" w:hAnsi="Cambria Math"/>
+            </w:rPr>
+            <m:t>=c-</m:t>
+          </m:r>
+          <m:sSub>
+            <m:sSubPr>
+              <m:ctrlPr>
+                <w:rPr>
+                  <w:rFonts w:ascii="Cambria Math" w:hAnsi="Cambria Math"/>
+                  <w:i/>
+                </w:rPr>
+              </m:ctrlPr>
+            </m:sSubPr>
+            <m:e>
+              <m:r>
+                <w:rPr>
+                  <w:rFonts w:ascii="Cambria Math" w:hAnsi="Cambria Math" w:hint="eastAsia"/>
+                </w:rPr>
+                <m:t>c</m:t>
+              </m:r>
+            </m:e>
+            <m:sub>
+              <m:r>
+                <w:rPr>
+                  <w:rFonts w:ascii="Cambria Math" w:hAnsi="Cambria Math"/>
+                </w:rPr>
+                <m:t>4</m:t>
+              </m:r>
+            </m:sub>
+          </m:sSub>
+          <m:r>
+            <w:rPr>
+              <w:rFonts w:ascii="Cambria Math" w:hAnsi="Cambria Math"/>
+            </w:rPr>
+            <m:t>=c-1</m:t>
+          </m:r>
+        </m:oMath>
+      </m:oMathPara>
+    </w:p>
+    <w:p>
+      <w:pPr>
+        <w:rPr>
+          <w:rFonts w:hint="eastAsia"/>
+          <w:iCs/>
+        </w:rPr>
+      </w:pPr>
+      <w:r>
+        <w:rPr>
+          <w:rFonts w:hint="eastAsia"/>
+          <w:iCs/>
+        </w:rPr>
+        <w:lastRenderedPageBreak/>
+        <w:t>由于光速数值越小，其光子频率越高，可见</w:t>
+      </w:r>
+      <m:oMath>
+        <m:sSub>
+          <m:sSubPr>
+            <m:ctrlPr>
+              <w:rPr>
+                <w:rFonts w:ascii="Cambria Math" w:hAnsi="Cambria Math"/>
+                <w:i/>
+              </w:rPr>
+            </m:ctrlPr>
+          </m:sSubPr>
+          <m:e>
+            <m:r>
+              <w:rPr>
+                <w:rFonts w:ascii="Cambria Math" w:hAnsi="Cambria Math" w:hint="eastAsia"/>
+              </w:rPr>
+              <m:t>c</m:t>
+            </m:r>
+          </m:e>
+          <m:sub>
+            <m:r>
+              <w:rPr>
+                <w:rFonts w:ascii="Cambria Math" w:hAnsi="Cambria Math"/>
+              </w:rPr>
+              <m:t>3</m:t>
+            </m:r>
+          </m:sub>
+        </m:sSub>
+      </m:oMath>
+      <w:r>
+        <w:rPr>
+          <w:rFonts w:hint="eastAsia"/>
+        </w:rPr>
+        <w:t>并未能发射</w:t>
+      </w:r>
+      <w:r>
+        <w:rPr>
+          <w:rFonts w:hint="eastAsia"/>
+        </w:rPr>
+        <w:t>（相对速度为</w:t>
+      </w:r>
+      <w:r>
+        <w:rPr>
+          <w:rFonts w:hint="eastAsia"/>
+        </w:rPr>
+        <w:t>0</w:t>
+      </w:r>
+      <w:r>
+        <w:rPr>
+          <w:rFonts w:hint="eastAsia"/>
+        </w:rPr>
+        <w:t>）</w:t>
+      </w:r>
+      <w:r>
+        <w:rPr>
+          <w:rFonts w:hint="eastAsia"/>
+        </w:rPr>
+        <w:t>，而只有</w:t>
+      </w:r>
+      <m:oMath>
+        <m:sSub>
+          <m:sSubPr>
+            <m:ctrlPr>
+              <w:rPr>
+                <w:rFonts w:ascii="Cambria Math" w:hAnsi="Cambria Math"/>
+                <w:i/>
+              </w:rPr>
+            </m:ctrlPr>
+          </m:sSubPr>
+          <m:e>
+            <m:r>
+              <w:rPr>
+                <w:rFonts w:ascii="Cambria Math" w:hAnsi="Cambria Math" w:hint="eastAsia"/>
+              </w:rPr>
+              <m:t>c</m:t>
+            </m:r>
+          </m:e>
+          <m:sub>
+            <m:r>
+              <w:rPr>
+                <w:rFonts w:ascii="Cambria Math" w:hAnsi="Cambria Math"/>
+              </w:rPr>
+              <m:t>4</m:t>
+            </m:r>
+          </m:sub>
+        </m:sSub>
+      </m:oMath>
+      <w:r>
+        <w:rPr>
+          <w:rFonts w:hint="eastAsia"/>
+        </w:rPr>
+        <w:t>才是正向向外发射的。</w:t>
+      </w:r>
+      <w:r>
+        <w:rPr>
+          <w:rFonts w:hint="eastAsia"/>
+        </w:rPr>
+        <w:t>但</w:t>
+      </w:r>
+      <m:oMath>
+        <m:sSub>
+          <m:sSubPr>
+            <m:ctrlPr>
+              <w:rPr>
+                <w:rFonts w:ascii="Cambria Math" w:hAnsi="Cambria Math"/>
+                <w:i/>
+              </w:rPr>
+            </m:ctrlPr>
+          </m:sSubPr>
+          <m:e>
+            <m:r>
+              <w:rPr>
+                <w:rFonts w:ascii="Cambria Math" w:hAnsi="Cambria Math" w:hint="eastAsia"/>
+              </w:rPr>
+              <m:t>c</m:t>
+            </m:r>
+          </m:e>
+          <m:sub>
+            <m:r>
+              <w:rPr>
+                <w:rFonts w:ascii="Cambria Math" w:hAnsi="Cambria Math"/>
+              </w:rPr>
+              <m:t>4</m:t>
+            </m:r>
+          </m:sub>
+        </m:sSub>
+      </m:oMath>
+      <w:r>
+        <w:rPr>
+          <w:rFonts w:hint="eastAsia"/>
+        </w:rPr>
+        <w:t>所对应的频率已经太高了</w:t>
+      </w:r>
+      <w:r>
+        <w:rPr>
+          <w:rFonts w:hint="eastAsia"/>
+        </w:rPr>
+        <w:t>，可能已经无法发射了。</w:t>
+      </w:r>
+      <w:r>
+        <w:rPr>
+          <w:rFonts w:hint="eastAsia"/>
+        </w:rPr>
+        <w:t>更高的频率无法发射，那么更低的频率呢？频率较低能量较</w:t>
+      </w:r>
+      <w:r>
+        <w:rPr>
+          <w:rFonts w:hint="eastAsia"/>
+        </w:rPr>
+        <w:t>少</w:t>
+      </w:r>
+      <w:r>
+        <w:rPr>
+          <w:rFonts w:hint="eastAsia"/>
+        </w:rPr>
+        <w:t>，</w:t>
+      </w:r>
+      <w:r>
+        <w:rPr>
+          <w:rFonts w:hint="eastAsia"/>
+        </w:rPr>
+        <w:t>传输</w:t>
+      </w:r>
+      <w:r>
+        <w:rPr>
+          <w:rFonts w:hint="eastAsia"/>
+        </w:rPr>
+        <w:t>的过程中会出现衰减，</w:t>
+      </w:r>
+      <w:r>
+        <w:rPr>
+          <w:rFonts w:hint="eastAsia"/>
+        </w:rPr>
+        <w:t>于是也很可能无法到达遥远的地方而被观察到。</w:t>
+      </w:r>
+      <w:r>
+        <w:rPr>
+          <w:rFonts w:hint="eastAsia"/>
+        </w:rPr>
+        <w:t>以上分析</w:t>
+      </w:r>
+      <w:r>
+        <w:rPr>
+          <w:rFonts w:hint="eastAsia"/>
+        </w:rPr>
+        <w:t>可以解释黑洞为什么</w:t>
+      </w:r>
+      <w:r>
+        <w:rPr>
+          <w:rFonts w:hint="eastAsia"/>
+        </w:rPr>
+        <w:t>无法放出光子</w:t>
+      </w:r>
+      <w:r>
+        <w:rPr>
+          <w:rFonts w:hint="eastAsia"/>
+        </w:rPr>
+        <w:t>：不是无法放出，而是只有在更高的频率上才能放出</w:t>
+      </w:r>
+      <w:r>
+        <w:rPr>
+          <w:rFonts w:hint="eastAsia"/>
+        </w:rPr>
+        <w:t>，但那个频率已经超出了当前虚数单位划分的周期</w:t>
+      </w:r>
+      <w:r>
+        <w:rPr>
+          <w:rFonts w:hint="eastAsia"/>
+        </w:rPr>
+        <w:t>。</w:t>
+      </w:r>
+      <w:r>
+        <w:rPr>
+          <w:rFonts w:hint="eastAsia"/>
+        </w:rPr>
+        <w:t>由此我们可以想到，黑洞在这个周期中吞噬一切，而在频率提升之后的下一个周期放出光子</w:t>
+      </w:r>
+      <w:r>
+        <w:rPr>
+          <w:rFonts w:hint="eastAsia"/>
+        </w:rPr>
+        <w:t>，在下一个周期中，黑洞是那个周期里面的一个银河系的中心。</w:t>
+      </w:r>
+    </w:p>
+    <w:p>
+      <w:pPr>
+        <w:rPr>
+          <w:iCs/>
+        </w:rPr>
+      </w:pPr>
+    </w:p>
+    <w:p>
+      <w:pPr>
+        <w:rPr>
+          <w:rFonts w:hint="eastAsia"/>
+          <w:iCs/>
+        </w:rPr>
+      </w:pPr>
+      <w:r>
+        <w:rPr>
+          <w:rFonts w:hint="eastAsia"/>
+          <w:iCs/>
+        </w:rPr>
+        <w:t>让我们再看看，两个光子彼此之间的相对速度问题。比如有</w:t>
+      </w:r>
+    </w:p>
+    <w:p>
+      <m:oMathPara>
+        <m:oMath>
+          <m:sSub>
+            <m:sSubPr>
+              <m:ctrlPr>
+                <w:rPr>
+                  <w:rFonts w:ascii="Cambria Math" w:hAnsi="Cambria Math"/>
+                  <w:i/>
+                </w:rPr>
+              </m:ctrlPr>
+            </m:sSubPr>
+            <m:e>
+              <m:r>
+                <w:rPr>
+                  <w:rFonts w:ascii="Cambria Math" w:hAnsi="Cambria Math" w:hint="eastAsia"/>
+                </w:rPr>
+                <m:t>v</m:t>
+              </m:r>
+            </m:e>
+            <m:sub>
+              <m:r>
+                <w:rPr>
+                  <w:rFonts w:ascii="Cambria Math" w:hAnsi="Cambria Math"/>
+                </w:rPr>
+                <m:t>1</m:t>
+              </m:r>
+            </m:sub>
+          </m:sSub>
+          <m:r>
+            <w:rPr>
+              <w:rFonts w:ascii="Cambria Math" w:hAnsi="Cambria Math"/>
+            </w:rPr>
+            <m:t>=</m:t>
+          </m:r>
+          <m:sSub>
+            <m:sSubPr>
+              <m:ctrlPr>
+                <w:rPr>
+                  <w:rFonts w:ascii="Cambria Math" w:hAnsi="Cambria Math"/>
+                  <w:i/>
+                </w:rPr>
+              </m:ctrlPr>
+            </m:sSubPr>
+            <m:e>
+              <m:r>
+                <w:rPr>
+                  <w:rFonts w:ascii="Cambria Math" w:hAnsi="Cambria Math" w:hint="eastAsia"/>
+                </w:rPr>
+                <m:t>c</m:t>
+              </m:r>
+            </m:e>
+            <m:sub>
+              <m:r>
+                <w:rPr>
+                  <w:rFonts w:ascii="Cambria Math" w:hAnsi="Cambria Math"/>
+                </w:rPr>
+                <m:t>0</m:t>
+              </m:r>
+            </m:sub>
+          </m:sSub>
+          <m:r>
+            <w:rPr>
+              <w:rFonts w:ascii="Cambria Math" w:hAnsi="Cambria Math"/>
+            </w:rPr>
+            <m:t>-</m:t>
+          </m:r>
+          <m:sSub>
+            <m:sSubPr>
+              <m:ctrlPr>
+                <w:rPr>
+                  <w:rFonts w:ascii="Cambria Math" w:hAnsi="Cambria Math"/>
+                  <w:i/>
+                </w:rPr>
+              </m:ctrlPr>
+            </m:sSubPr>
+            <m:e>
+              <m:r>
+                <w:rPr>
+                  <w:rFonts w:ascii="Cambria Math" w:hAnsi="Cambria Math" w:hint="eastAsia"/>
+                </w:rPr>
+                <m:t>c</m:t>
+              </m:r>
+            </m:e>
+            <m:sub>
+              <m:r>
+                <w:rPr>
+                  <w:rFonts w:ascii="Cambria Math" w:hAnsi="Cambria Math"/>
+                </w:rPr>
+                <m:t>1</m:t>
+              </m:r>
+            </m:sub>
+          </m:sSub>
+        </m:oMath>
+      </m:oMathPara>
+    </w:p>
+    <w:p>
+      <m:oMathPara>
+        <m:oMath>
+          <m:sSub>
+            <m:sSubPr>
+              <m:ctrlPr>
+                <w:rPr>
+                  <w:rFonts w:ascii="Cambria Math" w:hAnsi="Cambria Math"/>
+                  <w:i/>
+                </w:rPr>
+              </m:ctrlPr>
+            </m:sSubPr>
+            <m:e>
+              <m:r>
+                <w:rPr>
+                  <w:rFonts w:ascii="Cambria Math" w:hAnsi="Cambria Math" w:hint="eastAsia"/>
+                </w:rPr>
+                <m:t>v</m:t>
+              </m:r>
+            </m:e>
+            <m:sub>
+              <m:r>
+                <w:rPr>
+                  <w:rFonts w:ascii="Cambria Math" w:hAnsi="Cambria Math"/>
+                </w:rPr>
+                <m:t>2</m:t>
+              </m:r>
+            </m:sub>
+          </m:sSub>
+          <m:r>
+            <w:rPr>
+              <w:rFonts w:ascii="Cambria Math" w:hAnsi="Cambria Math"/>
+            </w:rPr>
+            <m:t>=</m:t>
+          </m:r>
+          <m:sSub>
+            <m:sSubPr>
+              <m:ctrlPr>
+                <w:rPr>
+                  <w:rFonts w:ascii="Cambria Math" w:hAnsi="Cambria Math"/>
+                  <w:i/>
+                </w:rPr>
+              </m:ctrlPr>
+            </m:sSubPr>
+            <m:e>
+              <m:r>
+                <w:rPr>
+                  <w:rFonts w:ascii="Cambria Math" w:hAnsi="Cambria Math" w:hint="eastAsia"/>
+                </w:rPr>
+                <m:t>c</m:t>
+              </m:r>
+            </m:e>
+            <m:sub>
+              <m:r>
+                <w:rPr>
+                  <w:rFonts w:ascii="Cambria Math" w:hAnsi="Cambria Math"/>
+                </w:rPr>
+                <m:t>0</m:t>
+              </m:r>
+            </m:sub>
+          </m:sSub>
+          <m:r>
+            <w:rPr>
+              <w:rFonts w:ascii="Cambria Math" w:hAnsi="Cambria Math"/>
+            </w:rPr>
+            <m:t>-</m:t>
+          </m:r>
+          <m:sSub>
+            <m:sSubPr>
+              <m:ctrlPr>
+                <w:rPr>
+                  <w:rFonts w:ascii="Cambria Math" w:hAnsi="Cambria Math"/>
+                  <w:i/>
+                </w:rPr>
+              </m:ctrlPr>
+            </m:sSubPr>
+            <m:e>
+              <m:r>
+                <w:rPr>
+                  <w:rFonts w:ascii="Cambria Math" w:hAnsi="Cambria Math" w:hint="eastAsia"/>
+                </w:rPr>
+                <m:t>c</m:t>
+              </m:r>
+            </m:e>
+            <m:sub>
+              <m:r>
+                <w:rPr>
+                  <w:rFonts w:ascii="Cambria Math" w:hAnsi="Cambria Math"/>
+                </w:rPr>
+                <m:t>2</m:t>
+              </m:r>
+            </m:sub>
+          </m:sSub>
+        </m:oMath>
+      </m:oMathPara>
+    </w:p>
+    <w:p>
+      <m:oMathPara>
+        <m:oMath>
+          <m:r>
+            <w:rPr>
+              <w:rFonts w:ascii="Cambria Math" w:hAnsi="Cambria Math"/>
+            </w:rPr>
+            <m:t>v=</m:t>
+          </m:r>
+          <m:sSub>
+            <m:sSubPr>
+              <m:ctrlPr>
+                <w:rPr>
+                  <w:rFonts w:ascii="Cambria Math" w:hAnsi="Cambria Math"/>
+                  <w:i/>
+                </w:rPr>
+              </m:ctrlPr>
+            </m:sSubPr>
+            <m:e>
+              <m:r>
+                <w:rPr>
+                  <w:rFonts w:ascii="Cambria Math" w:hAnsi="Cambria Math" w:hint="eastAsia"/>
+                </w:rPr>
+                <m:t>v</m:t>
+              </m:r>
+            </m:e>
+            <m:sub>
+              <m:r>
+                <w:rPr>
+                  <w:rFonts w:ascii="Cambria Math" w:hAnsi="Cambria Math"/>
+                </w:rPr>
+                <m:t>2</m:t>
+              </m:r>
+            </m:sub>
+          </m:sSub>
+          <m:r>
+            <w:rPr>
+              <w:rFonts w:ascii="Cambria Math" w:hAnsi="Cambria Math"/>
+            </w:rPr>
+            <m:t>-</m:t>
+          </m:r>
+          <m:sSub>
+            <m:sSubPr>
+              <m:ctrlPr>
+                <w:rPr>
+                  <w:rFonts w:ascii="Cambria Math" w:hAnsi="Cambria Math"/>
+                  <w:i/>
+                </w:rPr>
+              </m:ctrlPr>
+            </m:sSubPr>
+            <m:e>
+              <m:r>
+                <w:rPr>
+                  <w:rFonts w:ascii="Cambria Math" w:hAnsi="Cambria Math" w:hint="eastAsia"/>
+                </w:rPr>
+                <m:t>v</m:t>
+              </m:r>
+            </m:e>
+            <m:sub>
+              <m:r>
+                <w:rPr>
+                  <w:rFonts w:ascii="Cambria Math" w:hAnsi="Cambria Math"/>
+                </w:rPr>
+                <m:t>1</m:t>
+              </m:r>
+            </m:sub>
+          </m:sSub>
+          <m:r>
+            <w:rPr>
+              <w:rFonts w:ascii="Cambria Math" w:hAnsi="Cambria Math"/>
+            </w:rPr>
+            <m:t>=</m:t>
+          </m:r>
+          <m:d>
+            <m:dPr>
+              <m:ctrlPr>
+                <w:rPr>
+                  <w:rFonts w:ascii="Cambria Math" w:hAnsi="Cambria Math"/>
+                  <w:i/>
+                </w:rPr>
+              </m:ctrlPr>
+            </m:dPr>
+            <m:e>
+              <m:sSub>
+                <m:sSubPr>
+                  <m:ctrlPr>
+                    <w:rPr>
+                      <w:rFonts w:ascii="Cambria Math" w:hAnsi="Cambria Math"/>
+                      <w:i/>
+                    </w:rPr>
+                  </m:ctrlPr>
+                </m:sSubPr>
+                <m:e>
+                  <m:r>
+                    <w:rPr>
+                      <w:rFonts w:ascii="Cambria Math" w:hAnsi="Cambria Math" w:hint="eastAsia"/>
+                    </w:rPr>
+                    <m:t>c</m:t>
+                  </m:r>
+                </m:e>
+                <m:sub>
+                  <m:r>
+                    <w:rPr>
+                      <w:rFonts w:ascii="Cambria Math" w:hAnsi="Cambria Math"/>
+                    </w:rPr>
+                    <m:t>0</m:t>
+                  </m:r>
+                </m:sub>
+              </m:sSub>
+              <m:r>
+                <w:rPr>
+                  <w:rFonts w:ascii="Cambria Math" w:hAnsi="Cambria Math"/>
+                </w:rPr>
+                <m:t>-</m:t>
+              </m:r>
+              <m:sSub>
+                <m:sSubPr>
+                  <m:ctrlPr>
+                    <w:rPr>
+                      <w:rFonts w:ascii="Cambria Math" w:hAnsi="Cambria Math"/>
+                      <w:i/>
+                    </w:rPr>
+                  </m:ctrlPr>
+                </m:sSubPr>
+                <m:e>
+                  <m:r>
+                    <w:rPr>
+                      <w:rFonts w:ascii="Cambria Math" w:hAnsi="Cambria Math" w:hint="eastAsia"/>
+                    </w:rPr>
+                    <m:t>c</m:t>
+                  </m:r>
+                </m:e>
+                <m:sub>
+                  <m:r>
+                    <w:rPr>
+                      <w:rFonts w:ascii="Cambria Math" w:hAnsi="Cambria Math"/>
+                    </w:rPr>
+                    <m:t>2</m:t>
+                  </m:r>
+                </m:sub>
+              </m:sSub>
+            </m:e>
+          </m:d>
+          <m:r>
+            <w:rPr>
+              <w:rFonts w:ascii="Cambria Math" w:hAnsi="Cambria Math"/>
+            </w:rPr>
+            <m:t>-</m:t>
+          </m:r>
+          <m:d>
+            <m:dPr>
+              <m:ctrlPr>
+                <w:rPr>
+                  <w:rFonts w:ascii="Cambria Math" w:hAnsi="Cambria Math"/>
+                  <w:i/>
+                </w:rPr>
+              </m:ctrlPr>
+            </m:dPr>
+            <m:e>
+              <m:sSub>
+                <m:sSubPr>
+                  <m:ctrlPr>
+                    <w:rPr>
+                      <w:rFonts w:ascii="Cambria Math" w:hAnsi="Cambria Math"/>
+                      <w:i/>
+                    </w:rPr>
+                  </m:ctrlPr>
+                </m:sSubPr>
+                <m:e>
+                  <m:r>
+                    <w:rPr>
+                      <w:rFonts w:ascii="Cambria Math" w:hAnsi="Cambria Math" w:hint="eastAsia"/>
+                    </w:rPr>
+                    <m:t>c</m:t>
+                  </m:r>
+                </m:e>
+                <m:sub>
+                  <m:r>
+                    <w:rPr>
+                      <w:rFonts w:ascii="Cambria Math" w:hAnsi="Cambria Math"/>
+                    </w:rPr>
+                    <m:t>0</m:t>
+                  </m:r>
+                </m:sub>
+              </m:sSub>
+              <m:r>
+                <w:rPr>
+                  <w:rFonts w:ascii="Cambria Math" w:hAnsi="Cambria Math"/>
+                </w:rPr>
+                <m:t>-</m:t>
+              </m:r>
+              <m:sSub>
+                <m:sSubPr>
+                  <m:ctrlPr>
+                    <w:rPr>
+                      <w:rFonts w:ascii="Cambria Math" w:hAnsi="Cambria Math"/>
+                      <w:i/>
+                    </w:rPr>
+                  </m:ctrlPr>
+                </m:sSubPr>
+                <m:e>
+                  <m:r>
+                    <w:rPr>
+                      <w:rFonts w:ascii="Cambria Math" w:hAnsi="Cambria Math" w:hint="eastAsia"/>
+                    </w:rPr>
+                    <m:t>c</m:t>
+                  </m:r>
+                </m:e>
+                <m:sub>
+                  <m:r>
+                    <w:rPr>
+                      <w:rFonts w:ascii="Cambria Math" w:hAnsi="Cambria Math"/>
+                    </w:rPr>
+                    <m:t>1</m:t>
+                  </m:r>
+                </m:sub>
+              </m:sSub>
+            </m:e>
+          </m:d>
+          <m:r>
+            <w:rPr>
+              <w:rFonts w:ascii="Cambria Math" w:hAnsi="Cambria Math"/>
+            </w:rPr>
+            <m:t>=</m:t>
+          </m:r>
+          <m:sSub>
+            <m:sSubPr>
+              <m:ctrlPr>
+                <w:rPr>
+                  <w:rFonts w:ascii="Cambria Math" w:hAnsi="Cambria Math"/>
+                  <w:i/>
+                </w:rPr>
+              </m:ctrlPr>
+            </m:sSubPr>
+            <m:e>
+              <m:r>
+                <w:rPr>
+                  <w:rFonts w:ascii="Cambria Math" w:hAnsi="Cambria Math" w:hint="eastAsia"/>
+                </w:rPr>
+                <m:t>c</m:t>
+              </m:r>
+            </m:e>
+            <m:sub>
+              <m:r>
+                <w:rPr>
+                  <w:rFonts w:ascii="Cambria Math" w:hAnsi="Cambria Math"/>
+                </w:rPr>
+                <m:t>0</m:t>
+              </m:r>
+            </m:sub>
+          </m:sSub>
+          <m:r>
+            <w:rPr>
+              <w:rFonts w:ascii="Cambria Math" w:hAnsi="Cambria Math"/>
+            </w:rPr>
+            <m:t>-</m:t>
+          </m:r>
+          <m:sSub>
+            <m:sSubPr>
+              <m:ctrlPr>
+                <w:rPr>
+                  <w:rFonts w:ascii="Cambria Math" w:hAnsi="Cambria Math"/>
+                  <w:i/>
+                </w:rPr>
+              </m:ctrlPr>
+            </m:sSubPr>
+            <m:e>
+              <m:r>
+                <w:rPr>
+                  <w:rFonts w:ascii="Cambria Math" w:hAnsi="Cambria Math" w:hint="eastAsia"/>
+                </w:rPr>
+                <m:t>c</m:t>
+              </m:r>
+            </m:e>
+            <m:sub>
+              <m:r>
+                <w:rPr>
+                  <w:rFonts w:ascii="Cambria Math" w:hAnsi="Cambria Math"/>
+                </w:rPr>
+                <m:t>2</m:t>
+              </m:r>
+            </m:sub>
+          </m:sSub>
+          <m:r>
+            <w:rPr>
+              <w:rFonts w:ascii="Cambria Math" w:hAnsi="Cambria Math"/>
+            </w:rPr>
+            <m:t>-</m:t>
+          </m:r>
+          <m:sSub>
+            <m:sSubPr>
+              <m:ctrlPr>
+                <w:rPr>
+                  <w:rFonts w:ascii="Cambria Math" w:hAnsi="Cambria Math"/>
+                  <w:i/>
+                </w:rPr>
+              </m:ctrlPr>
+            </m:sSubPr>
+            <m:e>
+              <m:r>
+                <w:rPr>
+                  <w:rFonts w:ascii="Cambria Math" w:hAnsi="Cambria Math" w:hint="eastAsia"/>
+                </w:rPr>
+                <m:t>c</m:t>
+              </m:r>
+            </m:e>
+            <m:sub>
+              <m:r>
+                <w:rPr>
+                  <w:rFonts w:ascii="Cambria Math" w:hAnsi="Cambria Math"/>
+                </w:rPr>
+                <m:t>0</m:t>
+              </m:r>
+            </m:sub>
+          </m:sSub>
+          <m:r>
+            <w:rPr>
+              <w:rFonts w:ascii="Cambria Math" w:hAnsi="Cambria Math"/>
+            </w:rPr>
+            <m:t>+</m:t>
+          </m:r>
+          <m:sSub>
+            <m:sSubPr>
+              <m:ctrlPr>
+                <w:rPr>
+                  <w:rFonts w:ascii="Cambria Math" w:hAnsi="Cambria Math"/>
+                  <w:i/>
+                </w:rPr>
+              </m:ctrlPr>
+            </m:sSubPr>
+            <m:e>
+              <m:r>
+                <w:rPr>
+                  <w:rFonts w:ascii="Cambria Math" w:hAnsi="Cambria Math" w:hint="eastAsia"/>
+                </w:rPr>
+                <m:t>c</m:t>
+              </m:r>
+            </m:e>
+            <m:sub>
+              <m:r>
+                <w:rPr>
+                  <w:rFonts w:ascii="Cambria Math" w:hAnsi="Cambria Math"/>
+                </w:rPr>
+                <m:t>1</m:t>
+              </m:r>
+            </m:sub>
+          </m:sSub>
+          <m:r>
+            <w:rPr>
+              <w:rFonts w:ascii="Cambria Math" w:hAnsi="Cambria Math"/>
+            </w:rPr>
+            <m:t>=</m:t>
+          </m:r>
+          <m:sSub>
+            <m:sSubPr>
+              <m:ctrlPr>
+                <w:rPr>
+                  <w:rFonts w:ascii="Cambria Math" w:hAnsi="Cambria Math"/>
+                  <w:i/>
+                </w:rPr>
+              </m:ctrlPr>
+            </m:sSubPr>
+            <m:e>
+              <m:r>
+                <w:rPr>
+                  <w:rFonts w:ascii="Cambria Math" w:hAnsi="Cambria Math" w:hint="eastAsia"/>
+                </w:rPr>
+                <m:t>c</m:t>
+              </m:r>
+            </m:e>
+            <m:sub>
+              <m:r>
+                <w:rPr>
+                  <w:rFonts w:ascii="Cambria Math" w:hAnsi="Cambria Math"/>
+                </w:rPr>
+                <m:t>1</m:t>
+              </m:r>
+            </m:sub>
+          </m:sSub>
+          <m:r>
+            <w:rPr>
+              <w:rFonts w:ascii="Cambria Math" w:hAnsi="Cambria Math"/>
+            </w:rPr>
+            <m:t>-</m:t>
+          </m:r>
+          <m:sSub>
+            <m:sSubPr>
+              <m:ctrlPr>
+                <w:rPr>
+                  <w:rFonts w:ascii="Cambria Math" w:hAnsi="Cambria Math"/>
+                  <w:i/>
+                </w:rPr>
+              </m:ctrlPr>
+            </m:sSubPr>
+            <m:e>
+              <m:r>
+                <w:rPr>
+                  <w:rFonts w:ascii="Cambria Math" w:hAnsi="Cambria Math" w:hint="eastAsia"/>
+                </w:rPr>
+                <m:t>c</m:t>
+              </m:r>
+            </m:e>
+            <m:sub>
+              <m:r>
+                <w:rPr>
+                  <w:rFonts w:ascii="Cambria Math" w:hAnsi="Cambria Math"/>
+                </w:rPr>
+                <m:t>2</m:t>
+              </m:r>
+            </m:sub>
+          </m:sSub>
+          <m:r>
+            <w:rPr>
+              <w:rFonts w:ascii="Cambria Math" w:hAnsi="Cambria Math"/>
+            </w:rPr>
+            <m:t>=</m:t>
+          </m:r>
+          <m:f>
+            <m:fPr>
+              <m:ctrlPr>
+                <w:rPr>
+                  <w:rFonts w:ascii="Cambria Math" w:hAnsi="Cambria Math"/>
+                  <w:i/>
+                </w:rPr>
+              </m:ctrlPr>
+            </m:fPr>
+            <m:num>
+              <m:r>
+                <w:rPr>
+                  <w:rFonts w:ascii="Cambria Math" w:hAnsi="Cambria Math"/>
+                </w:rPr>
+                <m:t>1</m:t>
+              </m:r>
+            </m:num>
+            <m:den>
+              <m:sSub>
+                <m:sSubPr>
+                  <m:ctrlPr>
+                    <w:rPr>
+                      <w:rFonts w:ascii="Cambria Math" w:hAnsi="Cambria Math"/>
+                      <w:i/>
+                    </w:rPr>
+                  </m:ctrlPr>
+                </m:sSubPr>
+                <m:e>
+                  <m:r>
+                    <w:rPr>
+                      <w:rFonts w:ascii="Cambria Math" w:hAnsi="Cambria Math" w:hint="eastAsia"/>
+                    </w:rPr>
+                    <m:t>c</m:t>
+                  </m:r>
+                </m:e>
+                <m:sub>
+                  <m:r>
+                    <w:rPr>
+                      <w:rFonts w:ascii="Cambria Math" w:hAnsi="Cambria Math"/>
+                    </w:rPr>
+                    <m:t>2</m:t>
+                  </m:r>
+                </m:sub>
+              </m:sSub>
+            </m:den>
+          </m:f>
+          <m:r>
+            <w:rPr>
+              <w:rFonts w:ascii="Cambria Math" w:hAnsi="Cambria Math"/>
+            </w:rPr>
+            <m:t>-</m:t>
+          </m:r>
+          <m:f>
+            <m:fPr>
+              <m:ctrlPr>
+                <w:rPr>
+                  <w:rFonts w:ascii="Cambria Math" w:hAnsi="Cambria Math"/>
+                  <w:i/>
+                </w:rPr>
+              </m:ctrlPr>
+            </m:fPr>
+            <m:num>
+              <m:r>
+                <w:rPr>
+                  <w:rFonts w:ascii="Cambria Math" w:hAnsi="Cambria Math"/>
+                </w:rPr>
+                <m:t>1</m:t>
+              </m:r>
+            </m:num>
+            <m:den>
+              <m:sSub>
+                <m:sSubPr>
+                  <m:ctrlPr>
+                    <w:rPr>
+                      <w:rFonts w:ascii="Cambria Math" w:hAnsi="Cambria Math"/>
+                      <w:i/>
+                    </w:rPr>
+                  </m:ctrlPr>
+                </m:sSubPr>
+                <m:e>
+                  <m:r>
+                    <w:rPr>
+                      <w:rFonts w:ascii="Cambria Math" w:hAnsi="Cambria Math" w:hint="eastAsia"/>
+                    </w:rPr>
+                    <m:t>c</m:t>
+                  </m:r>
+                </m:e>
+                <m:sub>
+                  <m:r>
+                    <w:rPr>
+                      <w:rFonts w:ascii="Cambria Math" w:hAnsi="Cambria Math"/>
+                    </w:rPr>
+                    <m:t>1</m:t>
+                  </m:r>
+                </m:sub>
+              </m:sSub>
+            </m:den>
+          </m:f>
+          <m:r>
+            <w:rPr>
+              <w:rFonts w:ascii="Cambria Math" w:hAnsi="Cambria Math"/>
+            </w:rPr>
+            <m:t>=0</m:t>
+          </m:r>
+        </m:oMath>
+      </m:oMathPara>
+    </w:p>
+    <w:p>
+      <w:r>
+        <w:rPr>
+          <w:rFonts w:hint="eastAsia"/>
+        </w:rPr>
+        <w:t>由于两个绝对速度的倒数都非常小，两者的差的结果几乎为</w:t>
+      </w:r>
+      <w:r>
+        <w:rPr>
+          <w:rFonts w:hint="eastAsia"/>
+        </w:rPr>
+        <w:t>0</w:t>
+      </w:r>
+      <w:r>
+        <w:rPr>
+          <w:rFonts w:hint="eastAsia"/>
+        </w:rPr>
+        <w:t>（基于量子性而</w:t>
+      </w:r>
+      <w:r>
+        <w:rPr>
+          <w:rFonts w:hint="eastAsia"/>
+        </w:rPr>
+        <w:t>言</w:t>
+      </w:r>
+      <w:r>
+        <w:rPr>
+          <w:rFonts w:hint="eastAsia"/>
+        </w:rPr>
+        <w:t>就等于</w:t>
+      </w:r>
+      <w:r>
+        <w:rPr>
+          <w:rFonts w:hint="eastAsia"/>
+        </w:rPr>
+        <w:t>0</w:t>
+      </w:r>
+      <w:r>
+        <w:rPr>
+          <w:rFonts w:hint="eastAsia"/>
+        </w:rPr>
+        <w:t>）</w:t>
+      </w:r>
+      <w:r>
+        <w:rPr>
+          <w:rFonts w:hint="eastAsia"/>
+        </w:rPr>
+        <w:t>。</w:t>
+      </w:r>
+      <w:r>
+        <w:rPr>
+          <w:rFonts w:hint="eastAsia"/>
+        </w:rPr>
+        <w:t>所以两个光子之间的相对速度就是</w:t>
+      </w:r>
+      <w:r>
+        <w:rPr>
+          <w:rFonts w:hint="eastAsia"/>
+        </w:rPr>
+        <w:t>0</w:t>
+      </w:r>
+      <w:r>
+        <w:rPr>
+          <w:rFonts w:hint="eastAsia"/>
+        </w:rPr>
+        <w:t>，或者说两个光子相对静止。</w:t>
+      </w:r>
+      <w:r>
+        <w:rPr>
+          <w:rFonts w:hint="eastAsia"/>
+        </w:rPr>
+        <w:t>那么如果光子的运动方向相反呢？那就是</w:t>
+      </w:r>
+    </w:p>
+    <w:p>
+      <m:oMathPara>
+        <m:oMath>
+          <m:sSup>
+            <m:sSupPr>
+              <m:ctrlPr>
+                <w:rPr>
+                  <w:rFonts w:ascii="Cambria Math" w:hAnsi="Cambria Math"/>
+                  <w:i/>
+                </w:rPr>
+              </m:ctrlPr>
+            </m:sSupPr>
+            <m:e>
+              <m:r>
+                <w:rPr>
+                  <w:rFonts w:ascii="Cambria Math" w:hAnsi="Cambria Math"/>
+                </w:rPr>
+                <m:t>v</m:t>
+              </m:r>
+            </m:e>
+            <m:sup>
+              <m:r>
+                <w:rPr>
+                  <w:rFonts w:ascii="Cambria Math" w:hAnsi="Cambria Math"/>
+                </w:rPr>
+                <m:t>'</m:t>
+              </m:r>
+            </m:sup>
+          </m:sSup>
+          <m:r>
+            <w:rPr>
+              <w:rFonts w:ascii="Cambria Math" w:hAnsi="Cambria Math"/>
+            </w:rPr>
+            <m:t>=</m:t>
+          </m:r>
+          <m:sSub>
+            <m:sSubPr>
+              <m:ctrlPr>
+                <w:rPr>
+                  <w:rFonts w:ascii="Cambria Math" w:hAnsi="Cambria Math"/>
+                  <w:i/>
+                </w:rPr>
+              </m:ctrlPr>
+            </m:sSubPr>
+            <m:e>
+              <m:r>
+                <w:rPr>
+                  <w:rFonts w:ascii="Cambria Math" w:hAnsi="Cambria Math" w:hint="eastAsia"/>
+                </w:rPr>
+                <m:t>v</m:t>
+              </m:r>
+            </m:e>
+            <m:sub>
+              <m:r>
+                <w:rPr>
+                  <w:rFonts w:ascii="Cambria Math" w:hAnsi="Cambria Math"/>
+                </w:rPr>
+                <m:t>2</m:t>
+              </m:r>
+            </m:sub>
+          </m:sSub>
+          <m:r>
+            <w:rPr>
+              <w:rFonts w:ascii="Cambria Math" w:hAnsi="Cambria Math"/>
+            </w:rPr>
+            <m:t>-</m:t>
+          </m:r>
+          <m:d>
+            <m:dPr>
+              <m:ctrlPr>
+                <w:rPr>
+                  <w:rFonts w:ascii="Cambria Math" w:hAnsi="Cambria Math"/>
+                  <w:i/>
+                </w:rPr>
+              </m:ctrlPr>
+            </m:dPr>
+            <m:e>
+              <m:r>
+                <w:rPr>
+                  <w:rFonts w:ascii="Cambria Math" w:hAnsi="Cambria Math"/>
+                </w:rPr>
+                <m:t>-</m:t>
+              </m:r>
+              <m:sSub>
+                <m:sSubPr>
+                  <m:ctrlPr>
+                    <w:rPr>
+                      <w:rFonts w:ascii="Cambria Math" w:hAnsi="Cambria Math"/>
+                      <w:i/>
+                    </w:rPr>
+                  </m:ctrlPr>
+                </m:sSubPr>
+                <m:e>
+                  <m:r>
+                    <w:rPr>
+                      <w:rFonts w:ascii="Cambria Math" w:hAnsi="Cambria Math" w:hint="eastAsia"/>
+                    </w:rPr>
+                    <m:t>v</m:t>
+                  </m:r>
+                </m:e>
+                <m:sub>
+                  <m:r>
+                    <w:rPr>
+                      <w:rFonts w:ascii="Cambria Math" w:hAnsi="Cambria Math"/>
+                    </w:rPr>
+                    <m:t>1</m:t>
+                  </m:r>
+                </m:sub>
+              </m:sSub>
+            </m:e>
+          </m:d>
+          <m:r>
+            <w:rPr>
+              <w:rFonts w:ascii="Cambria Math" w:hAnsi="Cambria Math"/>
+            </w:rPr>
+            <m:t>=</m:t>
+          </m:r>
+          <m:sSub>
+            <m:sSubPr>
+              <m:ctrlPr>
+                <w:rPr>
+                  <w:rFonts w:ascii="Cambria Math" w:hAnsi="Cambria Math"/>
+                  <w:i/>
+                </w:rPr>
+              </m:ctrlPr>
+            </m:sSubPr>
+            <m:e>
+              <m:r>
+                <w:rPr>
+                  <w:rFonts w:ascii="Cambria Math" w:hAnsi="Cambria Math" w:hint="eastAsia"/>
+                </w:rPr>
+                <m:t>v</m:t>
+              </m:r>
+            </m:e>
+            <m:sub>
+              <m:r>
+                <w:rPr>
+                  <w:rFonts w:ascii="Cambria Math" w:hAnsi="Cambria Math"/>
+                </w:rPr>
+                <m:t>2</m:t>
+              </m:r>
+            </m:sub>
+          </m:sSub>
+          <m:r>
+            <w:rPr>
+              <w:rFonts w:ascii="Cambria Math" w:hAnsi="Cambria Math"/>
+            </w:rPr>
+            <m:t>+</m:t>
+          </m:r>
+          <m:sSub>
+            <m:sSubPr>
+              <m:ctrlPr>
+                <w:rPr>
+                  <w:rFonts w:ascii="Cambria Math" w:hAnsi="Cambria Math"/>
+                  <w:i/>
+                </w:rPr>
+              </m:ctrlPr>
+            </m:sSubPr>
+            <m:e>
+              <m:r>
+                <w:rPr>
+                  <w:rFonts w:ascii="Cambria Math" w:hAnsi="Cambria Math" w:hint="eastAsia"/>
+                </w:rPr>
+                <m:t>v</m:t>
+              </m:r>
+            </m:e>
+            <m:sub>
+              <m:r>
+                <w:rPr>
+                  <w:rFonts w:ascii="Cambria Math" w:hAnsi="Cambria Math"/>
+                </w:rPr>
+                <m:t>1</m:t>
+              </m:r>
+            </m:sub>
+          </m:sSub>
+          <m:r>
+            <w:rPr>
+              <w:rFonts w:ascii="Cambria Math" w:hAnsi="Cambria Math"/>
+            </w:rPr>
+            <m:t>=</m:t>
+          </m:r>
+          <m:d>
+            <m:dPr>
+              <m:ctrlPr>
+                <w:rPr>
+                  <w:rFonts w:ascii="Cambria Math" w:hAnsi="Cambria Math"/>
+                  <w:i/>
+                </w:rPr>
+              </m:ctrlPr>
+            </m:dPr>
+            <m:e>
+              <m:sSub>
+                <m:sSubPr>
+                  <m:ctrlPr>
+                    <w:rPr>
+                      <w:rFonts w:ascii="Cambria Math" w:hAnsi="Cambria Math"/>
+                      <w:i/>
+                    </w:rPr>
+                  </m:ctrlPr>
+                </m:sSubPr>
+                <m:e>
+                  <m:r>
+                    <w:rPr>
+                      <w:rFonts w:ascii="Cambria Math" w:hAnsi="Cambria Math" w:hint="eastAsia"/>
+                    </w:rPr>
+                    <m:t>c</m:t>
+                  </m:r>
+                </m:e>
+                <m:sub>
+                  <m:r>
+                    <w:rPr>
+                      <w:rFonts w:ascii="Cambria Math" w:hAnsi="Cambria Math"/>
+                    </w:rPr>
+                    <m:t>0</m:t>
+                  </m:r>
+                </m:sub>
+              </m:sSub>
+              <m:r>
+                <w:rPr>
+                  <w:rFonts w:ascii="Cambria Math" w:hAnsi="Cambria Math"/>
+                </w:rPr>
+                <m:t>-</m:t>
+              </m:r>
+              <m:sSub>
+                <m:sSubPr>
+                  <m:ctrlPr>
+                    <w:rPr>
+                      <w:rFonts w:ascii="Cambria Math" w:hAnsi="Cambria Math"/>
+                      <w:i/>
+                    </w:rPr>
+                  </m:ctrlPr>
+                </m:sSubPr>
+                <m:e>
+                  <m:r>
+                    <w:rPr>
+                      <w:rFonts w:ascii="Cambria Math" w:hAnsi="Cambria Math" w:hint="eastAsia"/>
+                    </w:rPr>
+                    <m:t>c</m:t>
+                  </m:r>
+                </m:e>
+                <m:sub>
+                  <m:r>
+                    <w:rPr>
+                      <w:rFonts w:ascii="Cambria Math" w:hAnsi="Cambria Math"/>
+                    </w:rPr>
+                    <m:t>2</m:t>
+                  </m:r>
+                </m:sub>
+              </m:sSub>
+            </m:e>
+          </m:d>
+          <m:r>
+            <w:rPr>
+              <w:rFonts w:ascii="Cambria Math" w:hAnsi="Cambria Math"/>
+            </w:rPr>
+            <m:t>+</m:t>
+          </m:r>
+          <m:d>
+            <m:dPr>
+              <m:ctrlPr>
+                <w:rPr>
+                  <w:rFonts w:ascii="Cambria Math" w:hAnsi="Cambria Math"/>
+                  <w:i/>
+                </w:rPr>
+              </m:ctrlPr>
+            </m:dPr>
+            <m:e>
+              <m:sSub>
+                <m:sSubPr>
+                  <m:ctrlPr>
+                    <w:rPr>
+                      <w:rFonts w:ascii="Cambria Math" w:hAnsi="Cambria Math"/>
+                      <w:i/>
+                    </w:rPr>
+                  </m:ctrlPr>
+                </m:sSubPr>
+                <m:e>
+                  <m:r>
+                    <w:rPr>
+                      <w:rFonts w:ascii="Cambria Math" w:hAnsi="Cambria Math" w:hint="eastAsia"/>
+                    </w:rPr>
+                    <m:t>c</m:t>
+                  </m:r>
+                </m:e>
+                <m:sub>
+                  <m:r>
+                    <w:rPr>
+                      <w:rFonts w:ascii="Cambria Math" w:hAnsi="Cambria Math"/>
+                    </w:rPr>
+                    <m:t>0</m:t>
+                  </m:r>
+                </m:sub>
+              </m:sSub>
+              <m:r>
+                <w:rPr>
+                  <w:rFonts w:ascii="Cambria Math" w:hAnsi="Cambria Math"/>
+                </w:rPr>
+                <m:t>-</m:t>
+              </m:r>
+              <m:sSub>
+                <m:sSubPr>
+                  <m:ctrlPr>
+                    <w:rPr>
+                      <w:rFonts w:ascii="Cambria Math" w:hAnsi="Cambria Math"/>
+                      <w:i/>
+                    </w:rPr>
+                  </m:ctrlPr>
+                </m:sSubPr>
+                <m:e>
+                  <m:r>
+                    <w:rPr>
+                      <w:rFonts w:ascii="Cambria Math" w:hAnsi="Cambria Math" w:hint="eastAsia"/>
+                    </w:rPr>
+                    <m:t>c</m:t>
+                  </m:r>
+                </m:e>
+                <m:sub>
+                  <m:r>
+                    <w:rPr>
+                      <w:rFonts w:ascii="Cambria Math" w:hAnsi="Cambria Math"/>
+                    </w:rPr>
+                    <m:t>1</m:t>
+                  </m:r>
+                </m:sub>
+              </m:sSub>
+            </m:e>
+          </m:d>
+          <m:r>
+            <w:rPr>
+              <w:rFonts w:ascii="Cambria Math" w:hAnsi="Cambria Math"/>
+            </w:rPr>
+            <m:t>=2</m:t>
+          </m:r>
+          <m:sSub>
+            <m:sSubPr>
+              <m:ctrlPr>
+                <w:rPr>
+                  <w:rFonts w:ascii="Cambria Math" w:hAnsi="Cambria Math"/>
+                  <w:i/>
+                </w:rPr>
+              </m:ctrlPr>
+            </m:sSubPr>
+            <m:e>
+              <m:r>
+                <w:rPr>
+                  <w:rFonts w:ascii="Cambria Math" w:hAnsi="Cambria Math" w:hint="eastAsia"/>
+                </w:rPr>
+                <m:t>c</m:t>
+              </m:r>
+            </m:e>
+            <m:sub>
+              <m:r>
+                <w:rPr>
+                  <w:rFonts w:ascii="Cambria Math" w:hAnsi="Cambria Math"/>
+                </w:rPr>
+                <m:t>0</m:t>
+              </m:r>
+            </m:sub>
+          </m:sSub>
+          <m:r>
+            <w:rPr>
+              <w:rFonts w:ascii="Cambria Math" w:hAnsi="Cambria Math"/>
+            </w:rPr>
+            <m:t>-</m:t>
+          </m:r>
+          <m:d>
+            <m:dPr>
+              <m:ctrlPr>
+                <w:rPr>
+                  <w:rFonts w:ascii="Cambria Math" w:hAnsi="Cambria Math"/>
+                  <w:i/>
+                </w:rPr>
+              </m:ctrlPr>
+            </m:dPr>
+            <m:e>
+              <m:f>
+                <m:fPr>
+                  <m:ctrlPr>
+                    <w:rPr>
+                      <w:rFonts w:ascii="Cambria Math" w:hAnsi="Cambria Math"/>
+                      <w:i/>
+                    </w:rPr>
+                  </m:ctrlPr>
+                </m:fPr>
+                <m:num>
+                  <m:r>
+                    <w:rPr>
+                      <w:rFonts w:ascii="Cambria Math" w:hAnsi="Cambria Math"/>
+                    </w:rPr>
+                    <m:t>1</m:t>
+                  </m:r>
+                </m:num>
+                <m:den>
+                  <m:sSub>
+                    <m:sSubPr>
+                      <m:ctrlPr>
+                        <w:rPr>
+                          <w:rFonts w:ascii="Cambria Math" w:hAnsi="Cambria Math"/>
+                          <w:i/>
+                        </w:rPr>
+                      </m:ctrlPr>
+                    </m:sSubPr>
+                    <m:e>
+                      <m:r>
+                        <w:rPr>
+                          <w:rFonts w:ascii="Cambria Math" w:hAnsi="Cambria Math" w:hint="eastAsia"/>
+                        </w:rPr>
+                        <m:t>c</m:t>
+                      </m:r>
+                    </m:e>
+                    <m:sub>
+                      <m:r>
+                        <w:rPr>
+                          <w:rFonts w:ascii="Cambria Math" w:hAnsi="Cambria Math"/>
+                        </w:rPr>
+                        <m:t>2</m:t>
+                      </m:r>
+                    </m:sub>
+                  </m:sSub>
+                </m:den>
+              </m:f>
+              <m:r>
+                <w:rPr>
+                  <w:rFonts w:ascii="Cambria Math" w:hAnsi="Cambria Math"/>
+                </w:rPr>
+                <m:t>+</m:t>
+              </m:r>
+              <m:f>
+                <m:fPr>
+                  <m:ctrlPr>
+                    <w:rPr>
+                      <w:rFonts w:ascii="Cambria Math" w:hAnsi="Cambria Math"/>
+                      <w:i/>
+                    </w:rPr>
+                  </m:ctrlPr>
+                </m:fPr>
+                <m:num>
+                  <m:r>
+                    <w:rPr>
+                      <w:rFonts w:ascii="Cambria Math" w:hAnsi="Cambria Math"/>
+                    </w:rPr>
+                    <m:t>1</m:t>
+                  </m:r>
+                </m:num>
+                <m:den>
+                  <m:sSub>
+                    <m:sSubPr>
+                      <m:ctrlPr>
+                        <w:rPr>
+                          <w:rFonts w:ascii="Cambria Math" w:hAnsi="Cambria Math"/>
+                          <w:i/>
+                        </w:rPr>
+                      </m:ctrlPr>
+                    </m:sSubPr>
+                    <m:e>
+                      <m:r>
+                        <w:rPr>
+                          <w:rFonts w:ascii="Cambria Math" w:hAnsi="Cambria Math" w:hint="eastAsia"/>
+                        </w:rPr>
+                        <m:t>c</m:t>
+                      </m:r>
+                    </m:e>
+                    <m:sub>
+                      <m:r>
+                        <w:rPr>
+                          <w:rFonts w:ascii="Cambria Math" w:hAnsi="Cambria Math"/>
+                        </w:rPr>
+                        <m:t>1</m:t>
+                      </m:r>
+                    </m:sub>
+                  </m:sSub>
+                </m:den>
+              </m:f>
+            </m:e>
+          </m:d>
+          <m:r>
+            <w:rPr>
+              <w:rFonts w:ascii="Cambria Math" w:hAnsi="Cambria Math"/>
+            </w:rPr>
+            <m:t>=-</m:t>
+          </m:r>
+          <m:d>
+            <m:dPr>
+              <m:ctrlPr>
+                <w:rPr>
+                  <w:rFonts w:ascii="Cambria Math" w:hAnsi="Cambria Math"/>
+                  <w:i/>
+                </w:rPr>
+              </m:ctrlPr>
+            </m:dPr>
+            <m:e>
+              <m:f>
+                <m:fPr>
+                  <m:ctrlPr>
+                    <w:rPr>
+                      <w:rFonts w:ascii="Cambria Math" w:hAnsi="Cambria Math"/>
+                      <w:i/>
+                    </w:rPr>
+                  </m:ctrlPr>
+                </m:fPr>
+                <m:num>
+                  <m:r>
+                    <w:rPr>
+                      <w:rFonts w:ascii="Cambria Math" w:hAnsi="Cambria Math"/>
+                    </w:rPr>
+                    <m:t>1</m:t>
+                  </m:r>
+                </m:num>
+                <m:den>
+                  <m:sSub>
+                    <m:sSubPr>
+                      <m:ctrlPr>
+                        <w:rPr>
+                          <w:rFonts w:ascii="Cambria Math" w:hAnsi="Cambria Math"/>
+                          <w:i/>
+                        </w:rPr>
+                      </m:ctrlPr>
+                    </m:sSubPr>
+                    <m:e>
+                      <m:r>
+                        <w:rPr>
+                          <w:rFonts w:ascii="Cambria Math" w:hAnsi="Cambria Math" w:hint="eastAsia"/>
+                        </w:rPr>
+                        <m:t>c</m:t>
+                      </m:r>
+                    </m:e>
+                    <m:sub>
+                      <m:r>
+                        <w:rPr>
+                          <w:rFonts w:ascii="Cambria Math" w:hAnsi="Cambria Math"/>
+                        </w:rPr>
+                        <m:t>2</m:t>
+                      </m:r>
+                    </m:sub>
+                  </m:sSub>
+                </m:den>
+              </m:f>
+              <m:r>
+                <w:rPr>
+                  <w:rFonts w:ascii="Cambria Math" w:hAnsi="Cambria Math"/>
+                </w:rPr>
+                <m:t>+</m:t>
+              </m:r>
+              <m:f>
+                <m:fPr>
+                  <m:ctrlPr>
+                    <w:rPr>
+                      <w:rFonts w:ascii="Cambria Math" w:hAnsi="Cambria Math"/>
+                      <w:i/>
+                    </w:rPr>
+                  </m:ctrlPr>
+                </m:fPr>
+                <m:num>
+                  <m:r>
+                    <w:rPr>
+                      <w:rFonts w:ascii="Cambria Math" w:hAnsi="Cambria Math"/>
+                    </w:rPr>
+                    <m:t>1</m:t>
+                  </m:r>
+                </m:num>
+                <m:den>
+                  <m:sSub>
+                    <m:sSubPr>
+                      <m:ctrlPr>
+                        <w:rPr>
+                          <w:rFonts w:ascii="Cambria Math" w:hAnsi="Cambria Math"/>
+                          <w:i/>
+                        </w:rPr>
+                      </m:ctrlPr>
+                    </m:sSubPr>
+                    <m:e>
+                      <m:r>
+                        <w:rPr>
+                          <w:rFonts w:ascii="Cambria Math" w:hAnsi="Cambria Math" w:hint="eastAsia"/>
+                        </w:rPr>
+                        <m:t>c</m:t>
+                      </m:r>
+                    </m:e>
+                    <m:sub>
+                      <m:r>
+                        <w:rPr>
+                          <w:rFonts w:ascii="Cambria Math" w:hAnsi="Cambria Math"/>
+                        </w:rPr>
+                        <m:t>1</m:t>
+                      </m:r>
+                    </m:sub>
+                  </m:sSub>
+                </m:den>
+              </m:f>
+            </m:e>
+          </m:d>
+          <m:r>
+            <w:rPr>
+              <w:rFonts w:ascii="Cambria Math" w:hAnsi="Cambria Math"/>
+            </w:rPr>
+            <m:t xml:space="preserve">mod </m:t>
+          </m:r>
+          <m:sSub>
+            <m:sSubPr>
+              <m:ctrlPr>
+                <w:rPr>
+                  <w:rFonts w:ascii="Cambria Math" w:hAnsi="Cambria Math"/>
+                  <w:i/>
+                </w:rPr>
+              </m:ctrlPr>
+            </m:sSubPr>
+            <m:e>
+              <m:r>
+                <w:rPr>
+                  <w:rFonts w:ascii="Cambria Math" w:hAnsi="Cambria Math" w:hint="eastAsia"/>
+                </w:rPr>
+                <m:t>c</m:t>
+              </m:r>
+            </m:e>
+            <m:sub>
+              <m:r>
+                <w:rPr>
+                  <w:rFonts w:ascii="Cambria Math" w:hAnsi="Cambria Math"/>
+                </w:rPr>
+                <m:t>0</m:t>
+              </m:r>
+            </m:sub>
+          </m:sSub>
+          <m:r>
+            <w:rPr>
+              <w:rFonts w:ascii="Cambria Math" w:hAnsi="Cambria Math"/>
+            </w:rPr>
+            <m:t>=-0</m:t>
+          </m:r>
+        </m:oMath>
+      </m:oMathPara>
+    </w:p>
+    <w:p>
+      <w:r>
+        <w:rPr>
+          <w:rFonts w:hint="eastAsia"/>
+        </w:rPr>
+        <w:t>这个结果基于量子性来说，还是</w:t>
+      </w:r>
+      <w:r>
+        <w:rPr>
+          <w:rFonts w:hint="eastAsia"/>
+        </w:rPr>
+        <w:t>0</w:t>
+      </w:r>
+      <w:r>
+        <w:rPr>
+          <w:rFonts w:hint="eastAsia"/>
+        </w:rPr>
+        <w:t>。</w:t>
+      </w:r>
+      <w:r>
+        <w:rPr>
+          <w:rFonts w:hint="eastAsia"/>
+        </w:rPr>
+        <w:t>由此我们可以知道，那些哪怕相反运动的光子，在它们自己的层面上，都是</w:t>
+      </w:r>
+      <w:r>
+        <w:rPr>
+          <w:rFonts w:hint="eastAsia"/>
+        </w:rPr>
+        <w:t>相对静止</w:t>
+      </w:r>
+      <w:r>
+        <w:rPr>
+          <w:rFonts w:hint="eastAsia"/>
+        </w:rPr>
+        <w:t>的。</w:t>
+      </w:r>
+      <w:r>
+        <w:rPr>
+          <w:rFonts w:hint="eastAsia"/>
+        </w:rPr>
+        <w:t>光子的世界，在外面看来是四面八方运动的光子构成的，但是对于它们自己来说，都是彼此</w:t>
+      </w:r>
+      <w:r>
+        <w:rPr>
+          <w:rFonts w:hint="eastAsia"/>
+        </w:rPr>
+        <w:t>几乎没有发生相对运动的</w:t>
+      </w:r>
+      <w:r>
+        <w:rPr>
+          <w:rFonts w:hint="eastAsia"/>
+        </w:rPr>
+        <w:t>。</w:t>
+      </w:r>
+      <w:r>
+        <w:rPr>
+          <w:rFonts w:hint="eastAsia"/>
+        </w:rPr>
+        <w:t>而如果我们将两个光子在我们的世界中建立联系，然后让它们分开，在它们的世界里面这种分开并不成立。</w:t>
+      </w:r>
+      <w:r>
+        <w:rPr>
+          <w:rFonts w:hint="eastAsia"/>
+        </w:rPr>
+        <w:t>它们之间的互相影响，无论在我们的世界中分离多远，都可以在它们的世界中发生。这可以帮助我们理解所谓的“量子纠缠”的本质。</w:t>
+      </w:r>
+      <w:r>
+        <w:rPr>
+          <w:rFonts w:hint="eastAsia"/>
+        </w:rPr>
+        <w:t>另外当前密度的世界中遥远的距离，在高密度世界中要显得短得多，这也为远距离高速通讯提供了条件。但必须指出的是，若写出</w:t>
+      </w:r>
+      <w:r>
+        <w:rPr>
+          <w:rFonts w:hint="eastAsia"/>
+        </w:rPr>
+        <w:t>上面的表达式，</w:t>
+      </w:r>
+      <w:r>
+        <w:rPr>
+          <w:rFonts w:hint="eastAsia"/>
+        </w:rPr>
+        <w:t>就说明我们</w:t>
+      </w:r>
+      <w:r>
+        <w:rPr>
+          <w:rFonts w:hint="eastAsia"/>
+        </w:rPr>
+        <w:t>操作</w:t>
+      </w:r>
+      <w:r>
+        <w:rPr>
+          <w:rFonts w:hint="eastAsia"/>
+        </w:rPr>
+        <w:t>的都是“补区间”上的</w:t>
+      </w:r>
+      <w:r>
+        <w:rPr>
+          <w:rFonts w:hint="eastAsia"/>
+        </w:rPr>
+        <w:t>东西，就像是</w:t>
+      </w:r>
+    </w:p>
+    <w:p>
+      <m:oMathPara>
+        <m:oMath>
+          <m:r>
+            <w:rPr>
+              <w:rFonts w:ascii="Cambria Math" w:hAnsi="Cambria Math" w:hint="eastAsia"/>
+            </w:rPr>
+            <m:t>c</m:t>
+          </m:r>
+          <m:r>
+            <w:rPr>
+              <w:rFonts w:ascii="Cambria Math" w:hAnsi="Cambria Math"/>
+            </w:rPr>
+            <m:t>+</m:t>
+          </m:r>
+          <m:f>
+            <m:fPr>
+              <m:ctrlPr>
+                <w:rPr>
+                  <w:rFonts w:ascii="Cambria Math" w:hAnsi="Cambria Math"/>
+                  <w:i/>
+                </w:rPr>
+              </m:ctrlPr>
+            </m:fPr>
+            <m:num>
+              <m:r>
+                <w:rPr>
+                  <w:rFonts w:ascii="Cambria Math" w:hAnsi="Cambria Math"/>
+                </w:rPr>
+                <m:t>1</m:t>
+              </m:r>
+            </m:num>
+            <m:den>
+              <m:r>
+                <w:rPr>
+                  <w:rFonts w:ascii="Cambria Math" w:hAnsi="Cambria Math"/>
+                </w:rPr>
+                <m:t>c</m:t>
+              </m:r>
+            </m:den>
+          </m:f>
+          <m:r>
+            <w:rPr>
+              <w:rFonts w:ascii="Cambria Math" w:hAnsi="Cambria Math"/>
+            </w:rPr>
+            <m:t>=0</m:t>
+          </m:r>
+        </m:oMath>
+      </m:oMathPara>
+    </w:p>
+    <w:p>
+      <w:r>
+        <w:rPr>
+          <w:rFonts w:hint="eastAsia"/>
+        </w:rPr>
+        <w:t>我们通过操作</w:t>
+      </w:r>
+      <m:oMath>
+        <m:r>
+          <w:rPr>
+            <w:rFonts w:ascii="Cambria Math" w:hAnsi="Cambria Math" w:hint="eastAsia"/>
+          </w:rPr>
+          <m:t>c</m:t>
+        </m:r>
+      </m:oMath>
+      <w:r>
+        <w:rPr>
+          <w:rFonts w:hint="eastAsia"/>
+        </w:rPr>
+        <w:t>来影响</w:t>
+      </w:r>
+      <m:oMath>
+        <m:f>
+          <m:fPr>
+            <m:ctrlPr>
+              <w:rPr>
+                <w:rFonts w:ascii="Cambria Math" w:hAnsi="Cambria Math"/>
+                <w:i/>
+              </w:rPr>
+            </m:ctrlPr>
+          </m:fPr>
+          <m:num>
+            <m:r>
+              <w:rPr>
+                <w:rFonts w:ascii="Cambria Math" w:hAnsi="Cambria Math"/>
+              </w:rPr>
+              <m:t>1</m:t>
+            </m:r>
+          </m:num>
+          <m:den>
+            <m:r>
+              <w:rPr>
+                <w:rFonts w:ascii="Cambria Math" w:hAnsi="Cambria Math"/>
+              </w:rPr>
+              <m:t>c</m:t>
+            </m:r>
+          </m:den>
+        </m:f>
+      </m:oMath>
+      <w:r>
+        <w:rPr>
+          <w:rFonts w:hint="eastAsia"/>
+        </w:rPr>
+        <w:t>，在</w:t>
+      </w:r>
+      <m:oMath>
+        <m:f>
+          <m:fPr>
+            <m:ctrlPr>
+              <w:rPr>
+                <w:rFonts w:ascii="Cambria Math" w:hAnsi="Cambria Math"/>
+                <w:i/>
+              </w:rPr>
+            </m:ctrlPr>
+          </m:fPr>
+          <m:num>
+            <m:r>
+              <w:rPr>
+                <w:rFonts w:ascii="Cambria Math" w:hAnsi="Cambria Math"/>
+              </w:rPr>
+              <m:t>1</m:t>
+            </m:r>
+          </m:num>
+          <m:den>
+            <m:r>
+              <w:rPr>
+                <w:rFonts w:ascii="Cambria Math" w:hAnsi="Cambria Math"/>
+              </w:rPr>
+              <m:t>c</m:t>
+            </m:r>
+          </m:den>
+        </m:f>
+      </m:oMath>
+      <w:r>
+        <w:rPr>
+          <w:rFonts w:hint="eastAsia"/>
+        </w:rPr>
+        <w:t>所在层面传递或者交互，再由接收端将</w:t>
+      </w:r>
+      <m:oMath>
+        <m:f>
+          <m:fPr>
+            <m:ctrlPr>
+              <w:rPr>
+                <w:rFonts w:ascii="Cambria Math" w:hAnsi="Cambria Math"/>
+                <w:i/>
+              </w:rPr>
+            </m:ctrlPr>
+          </m:fPr>
+          <m:num>
+            <m:r>
+              <w:rPr>
+                <w:rFonts w:ascii="Cambria Math" w:hAnsi="Cambria Math"/>
+              </w:rPr>
+              <m:t>1</m:t>
+            </m:r>
+          </m:num>
+          <m:den>
+            <m:r>
+              <w:rPr>
+                <w:rFonts w:ascii="Cambria Math" w:hAnsi="Cambria Math"/>
+              </w:rPr>
+              <m:t>c</m:t>
+            </m:r>
+          </m:den>
+        </m:f>
+      </m:oMath>
+      <w:r>
+        <w:rPr>
+          <w:rFonts w:hint="eastAsia"/>
+        </w:rPr>
+        <w:t>层面上的能量变化转化回来。</w:t>
+      </w:r>
+      <w:r>
+        <w:rPr>
+          <w:rFonts w:hint="eastAsia"/>
+        </w:rPr>
+        <w:t>这就是在所谓的“补区间”上传递信息或者能量。</w:t>
+      </w:r>
+    </w:p>
+    <w:p>
+      <w:pPr>
+        <w:rPr>
+          <w:rFonts w:hint="eastAsia"/>
+        </w:rPr>
+      </w:pPr>
+    </w:p>
     <w:p/>
-    <w:p/>
     <w:p>
       <w:pPr>
         <w:rPr>
+          <w:rFonts w:hint="eastAsia"/>
+        </w:rPr>
+      </w:pPr>
+    </w:p>
+    <w:p>
+      <w:pPr>
+        <w:rPr>
+          <w:rFonts w:hint="eastAsia"/>
+        </w:rPr>
+      </w:pPr>
+    </w:p>
+    <w:p>
+      <w:pPr>
+        <w:rPr>
+          <w:rFonts w:hint="eastAsia"/>
+          <w:iCs/>
+        </w:rPr>
+      </w:pPr>
+    </w:p>
+    <w:p>
+      <w:pPr>
+        <w:rPr>
+          <w:rFonts w:hint="eastAsia"/>
           <w:iCs/>
         </w:rPr>
       </w:pPr>

</xml_diff>

<commit_message>
new update about acc
</commit_message>
<xml_diff>
--- a/关于狭义相对论的理解之最简版.docx
+++ b/关于狭义相对论的理解之最简版.docx
@@ -25736,13 +25736,7 @@
             <w:rPr>
               <w:rFonts w:ascii="Cambria Math" w:hAnsi="Cambria Math"/>
             </w:rPr>
-            <m:t>=</m:t>
-          </m:r>
-          <m:r>
-            <w:rPr>
-              <w:rFonts w:ascii="Cambria Math" w:hAnsi="Cambria Math"/>
-            </w:rPr>
-            <m:t>4</m:t>
+            <m:t>=4</m:t>
           </m:r>
         </m:oMath>
       </m:oMathPara>
@@ -25812,11 +25806,6 @@
       </m:oMathPara>
     </w:p>
     <w:p>
-      <w:pPr>
-        <w:rPr>
-          <w:rFonts w:hint="eastAsia"/>
-        </w:rPr>
-      </w:pPr>
       <m:oMathPara>
         <m:oMath>
           <m:r>
@@ -25963,13 +25952,7 @@
             <w:rPr>
               <w:rFonts w:ascii="Cambria Math" w:hAnsi="Cambria Math"/>
             </w:rPr>
-            <m:t>16</m:t>
-          </m:r>
-          <m:r>
-            <w:rPr>
-              <w:rFonts w:ascii="Cambria Math" w:hAnsi="Cambria Math"/>
-            </w:rPr>
-            <m:t xml:space="preserve"> mod</m:t>
+            <m:t>16 mod</m:t>
           </m:r>
           <m:f>
             <m:fPr>
@@ -26033,13 +26016,7 @@
             <w:rPr>
               <w:rFonts w:ascii="Cambria Math" w:hAnsi="Cambria Math"/>
             </w:rPr>
-            <m:t xml:space="preserve"> mod 4=</m:t>
-          </m:r>
-          <m:r>
-            <w:rPr>
-              <w:rFonts w:ascii="Cambria Math" w:hAnsi="Cambria Math"/>
-            </w:rPr>
-            <m:t>-</m:t>
+            <m:t xml:space="preserve"> mod 4=-</m:t>
           </m:r>
           <m:f>
             <m:fPr>
@@ -26135,13 +26112,7 @@
             <w:rPr>
               <w:rFonts w:ascii="Cambria Math" w:hAnsi="Cambria Math"/>
             </w:rPr>
-            <m:t>=</m:t>
-          </m:r>
-          <m:r>
-            <w:rPr>
-              <w:rFonts w:ascii="Cambria Math" w:hAnsi="Cambria Math"/>
-            </w:rPr>
-            <m:t>256</m:t>
+            <m:t>=256</m:t>
           </m:r>
         </m:oMath>
       </m:oMathPara>
@@ -26153,13 +26124,7 @@
             <w:rPr>
               <w:rFonts w:ascii="Cambria Math" w:hAnsi="Cambria Math"/>
             </w:rPr>
-            <m:t>25</m:t>
-          </m:r>
-          <m:r>
-            <w:rPr>
-              <w:rFonts w:ascii="Cambria Math" w:hAnsi="Cambria Math"/>
-            </w:rPr>
-            <m:t>6 mod</m:t>
+            <m:t>256 mod</m:t>
           </m:r>
           <m:f>
             <m:fPr>
@@ -26191,31 +26156,7 @@
             <w:rPr>
               <w:rFonts w:ascii="Cambria Math" w:hAnsi="Cambria Math"/>
             </w:rPr>
-            <m:t>→1024 mod 17</m:t>
-          </m:r>
-          <m:r>
-            <w:rPr>
-              <w:rFonts w:ascii="Cambria Math" w:hAnsi="Cambria Math"/>
-            </w:rPr>
-            <m:t>=4→</m:t>
-          </m:r>
-          <m:r>
-            <w:rPr>
-              <w:rFonts w:ascii="Cambria Math" w:hAnsi="Cambria Math"/>
-            </w:rPr>
-            <m:t>4</m:t>
-          </m:r>
-          <m:r>
-            <w:rPr>
-              <w:rFonts w:ascii="Cambria Math" w:hAnsi="Cambria Math"/>
-            </w:rPr>
-            <m:t xml:space="preserve"> mod 4=</m:t>
-          </m:r>
-          <m:r>
-            <w:rPr>
-              <w:rFonts w:ascii="Cambria Math" w:hAnsi="Cambria Math"/>
-            </w:rPr>
-            <m:t>0</m:t>
+            <m:t>→1024 mod 17=4→4 mod 4=0</m:t>
           </m:r>
         </m:oMath>
       </m:oMathPara>
@@ -26318,13 +26259,7 @@
           <w:rPr>
             <w:rFonts w:ascii="Cambria Math" w:hAnsi="Cambria Math"/>
           </w:rPr>
-          <m:t>0</m:t>
-        </m:r>
-        <m:r>
-          <w:rPr>
-            <w:rFonts w:ascii="Cambria Math" w:hAnsi="Cambria Math"/>
-          </w:rPr>
-          <m:t>m/s</m:t>
+          <m:t>0m/s</m:t>
         </m:r>
       </m:oMath>
       <w:r>
@@ -26397,23 +26332,12 @@
             <w:rPr>
               <w:rFonts w:ascii="Cambria Math" w:hAnsi="Cambria Math"/>
             </w:rPr>
-            <m:t>=c-</m:t>
-          </m:r>
-          <m:r>
-            <w:rPr>
-              <w:rFonts w:ascii="Cambria Math" w:hAnsi="Cambria Math"/>
-            </w:rPr>
-            <m:t>0=c</m:t>
+            <m:t>=c-0=c</m:t>
           </m:r>
         </m:oMath>
       </m:oMathPara>
     </w:p>
     <w:p>
-      <w:pPr>
-        <w:rPr>
-          <w:rFonts w:hint="eastAsia"/>
-        </w:rPr>
-      </w:pPr>
       <w:r>
         <w:rPr>
           <w:rFonts w:hint="eastAsia"/>
@@ -26514,7 +26438,6 @@
     <w:p>
       <w:pPr>
         <w:rPr>
-          <w:rFonts w:hint="eastAsia"/>
           <w:iCs/>
         </w:rPr>
       </w:pPr>
@@ -27014,13 +26937,7 @@
             <w:rPr>
               <w:rFonts w:ascii="Cambria Math" w:hAnsi="Cambria Math"/>
             </w:rPr>
-            <m:t>=</m:t>
-          </m:r>
-          <m:r>
-            <w:rPr>
-              <w:rFonts w:ascii="Cambria Math" w:hAnsi="Cambria Math"/>
-            </w:rPr>
-            <m:t>mg</m:t>
+            <m:t>=mg</m:t>
           </m:r>
           <m:sSub>
             <m:sSubPr>
@@ -27052,13 +26969,7 @@
             <w:rPr>
               <w:rFonts w:ascii="Cambria Math" w:hAnsi="Cambria Math"/>
             </w:rPr>
-            <m:t>-</m:t>
-          </m:r>
-          <m:r>
-            <w:rPr>
-              <w:rFonts w:ascii="Cambria Math" w:hAnsi="Cambria Math"/>
-            </w:rPr>
-            <m:t>mg</m:t>
+            <m:t>-mg</m:t>
           </m:r>
           <m:sSub>
             <m:sSubPr>
@@ -27332,13 +27243,7 @@
             <w:rPr>
               <w:rFonts w:ascii="Cambria Math" w:hAnsi="Cambria Math"/>
             </w:rPr>
-            <m:t>+</m:t>
-          </m:r>
-          <m:r>
-            <w:rPr>
-              <w:rFonts w:ascii="Cambria Math" w:hAnsi="Cambria Math"/>
-            </w:rPr>
-            <m:t>∆</m:t>
+            <m:t>+∆</m:t>
           </m:r>
           <m:sSub>
             <m:sSubPr>
@@ -27458,13 +27363,7 @@
             <w:rPr>
               <w:rFonts w:ascii="Cambria Math" w:hAnsi="Cambria Math"/>
             </w:rPr>
-            <m:t>+</m:t>
-          </m:r>
-          <m:r>
-            <w:rPr>
-              <w:rFonts w:ascii="Cambria Math" w:hAnsi="Cambria Math"/>
-            </w:rPr>
-            <m:t>h</m:t>
+            <m:t>+h</m:t>
           </m:r>
           <m:d>
             <m:dPr>
@@ -27874,13 +27773,7 @@
           <w:rPr>
             <w:rFonts w:ascii="Cambria Math" w:hAnsi="Cambria Math"/>
           </w:rPr>
-          <m:t>mg∆</m:t>
-        </m:r>
-        <m:r>
-          <w:rPr>
-            <w:rFonts w:ascii="Cambria Math" w:hAnsi="Cambria Math"/>
-          </w:rPr>
-          <m:t>H</m:t>
+          <m:t>mg∆H</m:t>
         </m:r>
       </m:oMath>
       <w:r>
@@ -28062,11 +27955,6 @@
       </w:r>
     </w:p>
     <w:p>
-      <w:pPr>
-        <w:rPr>
-          <w:rFonts w:hint="eastAsia"/>
-        </w:rPr>
-      </w:pPr>
       <m:oMathPara>
         <m:oMath>
           <m:sSub>
@@ -28579,11 +28467,6 @@
       </w:r>
     </w:p>
     <w:p>
-      <w:pPr>
-        <w:rPr>
-          <w:rFonts w:hint="eastAsia"/>
-        </w:rPr>
-      </w:pPr>
       <m:oMathPara>
         <m:oMath>
           <m:r>
@@ -29638,13 +29521,7 @@
             <w:rPr>
               <w:rFonts w:ascii="Cambria Math" w:hAnsi="Cambria Math"/>
             </w:rPr>
-            <m:t>dl</m:t>
-          </m:r>
-          <m:r>
-            <w:rPr>
-              <w:rFonts w:ascii="Cambria Math" w:hAnsi="Cambria Math"/>
-            </w:rPr>
-            <m:t>=</m:t>
+            <m:t>dl=</m:t>
           </m:r>
           <m:r>
             <w:rPr>
@@ -29928,11 +29805,6 @@
       </m:oMathPara>
     </w:p>
     <w:p>
-      <w:pPr>
-        <w:rPr>
-          <w:rFonts w:hint="eastAsia"/>
-        </w:rPr>
-      </w:pPr>
       <m:oMathPara>
         <m:oMath>
           <m:r>
@@ -31352,19 +31224,7 @@
                 <w:rPr>
                   <w:rFonts w:ascii="Cambria Math" w:hAnsi="Cambria Math"/>
                 </w:rPr>
-                <m:t>0</m:t>
-              </m:r>
-              <m:r>
-                <w:rPr>
-                  <w:rFonts w:ascii="Cambria Math" w:hAnsi="Cambria Math"/>
-                </w:rPr>
-                <m:t>-</m:t>
-              </m:r>
-              <m:r>
-                <w:rPr>
-                  <w:rFonts w:ascii="Cambria Math" w:hAnsi="Cambria Math"/>
-                </w:rPr>
-                <m:t>0</m:t>
+                <m:t>0-0</m:t>
               </m:r>
             </m:e>
           </m:d>
@@ -31415,13 +31275,7 @@
           <w:rPr>
             <w:rFonts w:ascii="Cambria Math" w:hAnsi="Cambria Math"/>
           </w:rPr>
-          <m:t>a=</m:t>
-        </m:r>
-        <m:r>
-          <w:rPr>
-            <w:rFonts w:ascii="Cambria Math" w:hAnsi="Cambria Math"/>
-          </w:rPr>
-          <m:t>0</m:t>
+          <m:t>a=0</m:t>
         </m:r>
       </m:oMath>
       <w:r>
@@ -31786,11 +31640,6 @@
       </m:oMathPara>
     </w:p>
     <w:p>
-      <w:pPr>
-        <w:rPr>
-          <w:rFonts w:hint="eastAsia"/>
-        </w:rPr>
-      </w:pPr>
       <w:r>
         <w:rPr>
           <w:rFonts w:hint="eastAsia"/>
@@ -31863,6 +31712,798 @@
       </m:oMathPara>
     </w:p>
     <w:p>
+      <w:r>
+        <w:rPr>
+          <w:rFonts w:hint="eastAsia"/>
+        </w:rPr>
+        <w:t>怎么理解光子向上发射的过程中，颜色从绿变红呢？应当如此理解：在地面附近观察者自身的震动频率较低，光子的震动频率相对</w:t>
+      </w:r>
+      <w:r>
+        <w:rPr>
+          <w:rFonts w:hint="eastAsia"/>
+        </w:rPr>
+        <w:t>较</w:t>
+      </w:r>
+      <w:r>
+        <w:rPr>
+          <w:rFonts w:hint="eastAsia"/>
+        </w:rPr>
+        <w:t>高，于是偏绿；而在</w:t>
+      </w:r>
+      <w:r>
+        <w:rPr>
+          <w:rFonts w:hint="eastAsia"/>
+        </w:rPr>
+        <w:t>远离</w:t>
+      </w:r>
+      <w:r>
+        <w:rPr>
+          <w:rFonts w:hint="eastAsia"/>
+        </w:rPr>
+        <w:t>地面的高空，观察者震动频率较高，光子的震动频率相对较低，于是偏红。</w:t>
+      </w:r>
+    </w:p>
+    <w:p>
+      <w:r>
+        <w:rPr>
+          <w:rFonts w:hint="eastAsia"/>
+        </w:rPr>
+        <w:t>这种</w:t>
+      </w:r>
+      <w:r>
+        <w:rPr>
+          <w:rFonts w:hint="eastAsia"/>
+        </w:rPr>
+        <w:t>引力场</w:t>
+      </w:r>
+      <w:r>
+        <w:rPr>
+          <w:rFonts w:hint="eastAsia"/>
+        </w:rPr>
+        <w:t>，在</w:t>
+      </w:r>
+      <w:r>
+        <w:rPr>
+          <w:rFonts w:hint="eastAsia"/>
+        </w:rPr>
+        <w:t>径向</w:t>
+      </w:r>
+      <w:r>
+        <w:rPr>
+          <w:rFonts w:hint="eastAsia"/>
+        </w:rPr>
+        <w:t>从远离引力场中心</w:t>
+      </w:r>
+      <w:r>
+        <w:rPr>
+          <w:rFonts w:hint="eastAsia"/>
+        </w:rPr>
+        <w:t>指向</w:t>
+      </w:r>
+      <w:r>
+        <w:rPr>
+          <w:rFonts w:hint="eastAsia"/>
+        </w:rPr>
+        <w:t>引力场</w:t>
+      </w:r>
+      <w:r>
+        <w:rPr>
+          <w:rFonts w:hint="eastAsia"/>
+        </w:rPr>
+        <w:t>中心</w:t>
+      </w:r>
+      <w:r>
+        <w:rPr>
+          <w:rFonts w:hint="eastAsia"/>
+        </w:rPr>
+        <w:t>的方向</w:t>
+      </w:r>
+      <w:r>
+        <w:rPr>
+          <w:rFonts w:hint="eastAsia"/>
+        </w:rPr>
+        <w:t>，空间</w:t>
+      </w:r>
+      <w:r>
+        <w:rPr>
+          <w:rFonts w:hint="eastAsia"/>
+        </w:rPr>
+        <w:t>震动</w:t>
+      </w:r>
+      <w:r>
+        <w:rPr>
+          <w:rFonts w:hint="eastAsia"/>
+        </w:rPr>
+        <w:t>的频率越来越低。</w:t>
+      </w:r>
+      <w:r>
+        <w:rPr>
+          <w:rFonts w:hint="eastAsia"/>
+        </w:rPr>
+        <w:t>这就是所谓的</w:t>
+      </w:r>
+      <w:r>
+        <w:rPr>
+          <w:rFonts w:hint="eastAsia"/>
+        </w:rPr>
+        <w:t>引力场中的</w:t>
+      </w:r>
+      <w:r>
+        <w:rPr>
+          <w:rFonts w:hint="eastAsia"/>
+        </w:rPr>
+        <w:t>时间膨胀。</w:t>
+      </w:r>
+      <w:r>
+        <w:rPr>
+          <w:rFonts w:hint="eastAsia"/>
+        </w:rPr>
+        <w:t>但是正如先前所说的，引力场还有另一种频率梯度完全相反的存在形式，那里的时间不是膨胀的，而是收缩的。</w:t>
+      </w:r>
+    </w:p>
+    <w:p/>
+    <w:p>
+      <w:r>
+        <w:rPr>
+          <w:rFonts w:hint="eastAsia"/>
+        </w:rPr>
+        <w:t>如何理解时间膨胀和收缩？按照上面解释的</w:t>
+      </w:r>
+      <w:r>
+        <w:rPr>
+          <w:rFonts w:hint="eastAsia"/>
+        </w:rPr>
+        <w:t>“</w:t>
+      </w:r>
+      <w:r>
+        <w:rPr>
+          <w:rFonts w:hint="eastAsia"/>
+        </w:rPr>
+        <w:t>天上一天地上一年</w:t>
+      </w:r>
+      <w:r>
+        <w:rPr>
+          <w:rFonts w:hint="eastAsia"/>
+        </w:rPr>
+        <w:t>”</w:t>
+      </w:r>
+      <w:r>
+        <w:rPr>
+          <w:rFonts w:hint="eastAsia"/>
+        </w:rPr>
+        <w:t>的说法来理解，在引力膨胀的空间里面，向着引力的方向上，同样的客观时间里面能做的事情越来越少，动作显得越来越缓慢，而在引力收缩的空间里面，向着引力方向上，同样的客观时间里面能做的事</w:t>
+      </w:r>
+      <w:r>
+        <w:rPr>
+          <w:rFonts w:hint="eastAsia"/>
+        </w:rPr>
+        <w:lastRenderedPageBreak/>
+        <w:t>情越来越多，时间显得越来越漫长。</w:t>
+      </w:r>
+      <w:r>
+        <w:rPr>
+          <w:rFonts w:hint="eastAsia"/>
+        </w:rPr>
+        <w:t>无论如何，引力都会显现，所以无论如何若存在空间震动的密度梯度，则一定出现引力而不是斥力。</w:t>
+      </w:r>
+    </w:p>
+    <w:p/>
+    <w:p>
+      <w:r>
+        <w:rPr>
+          <w:rFonts w:hint="eastAsia"/>
+        </w:rPr>
+        <w:t>由上述讨论可以知道，</w:t>
+      </w:r>
+      <w:r>
+        <w:rPr>
+          <w:rFonts w:hint="eastAsia"/>
+        </w:rPr>
+        <w:t>无论对于光子还是具有质量的物质，</w:t>
+      </w:r>
+    </w:p>
+    <w:p>
+      <m:oMathPara>
+        <m:oMath>
+          <m:r>
+            <w:rPr>
+              <w:rFonts w:ascii="Cambria Math" w:hAnsi="Cambria Math"/>
+            </w:rPr>
+            <m:t>a</m:t>
+          </m:r>
+          <m:r>
+            <w:rPr>
+              <w:rFonts w:ascii="Cambria Math" w:hAnsi="Cambria Math"/>
+            </w:rPr>
+            <m:t>=</m:t>
+          </m:r>
+          <m:f>
+            <m:fPr>
+              <m:ctrlPr>
+                <w:rPr>
+                  <w:rFonts w:ascii="Cambria Math" w:hAnsi="Cambria Math"/>
+                  <w:i/>
+                </w:rPr>
+              </m:ctrlPr>
+            </m:fPr>
+            <m:num>
+              <m:r>
+                <w:rPr>
+                  <w:rFonts w:ascii="Cambria Math" w:hAnsi="Cambria Math" w:hint="eastAsia"/>
+                </w:rPr>
+                <m:t>d</m:t>
+              </m:r>
+              <m:r>
+                <w:rPr>
+                  <w:rFonts w:ascii="Cambria Math" w:hAnsi="Cambria Math"/>
+                </w:rPr>
+                <m:t>v</m:t>
+              </m:r>
+            </m:num>
+            <m:den>
+              <m:r>
+                <w:rPr>
+                  <w:rFonts w:ascii="Cambria Math" w:hAnsi="Cambria Math"/>
+                </w:rPr>
+                <m:t>dt</m:t>
+              </m:r>
+            </m:den>
+          </m:f>
+          <m:r>
+            <w:rPr>
+              <w:rFonts w:ascii="Cambria Math" w:hAnsi="Cambria Math"/>
+            </w:rPr>
+            <m:t>=</m:t>
+          </m:r>
+          <m:f>
+            <m:fPr>
+              <m:ctrlPr>
+                <w:rPr>
+                  <w:rFonts w:ascii="Cambria Math" w:hAnsi="Cambria Math"/>
+                  <w:i/>
+                </w:rPr>
+              </m:ctrlPr>
+            </m:fPr>
+            <m:num>
+              <m:r>
+                <w:rPr>
+                  <w:rFonts w:ascii="Cambria Math" w:hAnsi="Cambria Math"/>
+                </w:rPr>
+                <m:t>1</m:t>
+              </m:r>
+            </m:num>
+            <m:den>
+              <m:sSub>
+                <m:sSubPr>
+                  <m:ctrlPr>
+                    <w:rPr>
+                      <w:rFonts w:ascii="Cambria Math" w:hAnsi="Cambria Math"/>
+                      <w:i/>
+                    </w:rPr>
+                  </m:ctrlPr>
+                </m:sSubPr>
+                <m:e>
+                  <m:r>
+                    <w:rPr>
+                      <w:rFonts w:ascii="Cambria Math" w:hAnsi="Cambria Math" w:hint="eastAsia"/>
+                    </w:rPr>
+                    <m:t>c</m:t>
+                  </m:r>
+                </m:e>
+                <m:sub>
+                  <m:r>
+                    <w:rPr>
+                      <w:rFonts w:ascii="Cambria Math" w:hAnsi="Cambria Math"/>
+                    </w:rPr>
+                    <m:t>1</m:t>
+                  </m:r>
+                </m:sub>
+              </m:sSub>
+              <m:sSub>
+                <m:sSubPr>
+                  <m:ctrlPr>
+                    <w:rPr>
+                      <w:rFonts w:ascii="Cambria Math" w:hAnsi="Cambria Math"/>
+                      <w:i/>
+                    </w:rPr>
+                  </m:ctrlPr>
+                </m:sSubPr>
+                <m:e>
+                  <m:r>
+                    <w:rPr>
+                      <w:rFonts w:ascii="Cambria Math" w:hAnsi="Cambria Math" w:hint="eastAsia"/>
+                    </w:rPr>
+                    <m:t>c</m:t>
+                  </m:r>
+                </m:e>
+                <m:sub>
+                  <m:r>
+                    <w:rPr>
+                      <w:rFonts w:ascii="Cambria Math" w:hAnsi="Cambria Math"/>
+                    </w:rPr>
+                    <m:t>2</m:t>
+                  </m:r>
+                </m:sub>
+              </m:sSub>
+            </m:den>
+          </m:f>
+          <m:d>
+            <m:dPr>
+              <m:ctrlPr>
+                <w:rPr>
+                  <w:rFonts w:ascii="Cambria Math" w:hAnsi="Cambria Math"/>
+                  <w:i/>
+                </w:rPr>
+              </m:ctrlPr>
+            </m:dPr>
+            <m:e>
+              <m:f>
+                <m:fPr>
+                  <m:ctrlPr>
+                    <w:rPr>
+                      <w:rFonts w:ascii="Cambria Math" w:hAnsi="Cambria Math"/>
+                      <w:i/>
+                    </w:rPr>
+                  </m:ctrlPr>
+                </m:fPr>
+                <m:num>
+                  <m:r>
+                    <w:rPr>
+                      <w:rFonts w:ascii="Cambria Math" w:hAnsi="Cambria Math"/>
+                    </w:rPr>
+                    <m:t>1</m:t>
+                  </m:r>
+                </m:num>
+                <m:den>
+                  <m:sSub>
+                    <m:sSubPr>
+                      <m:ctrlPr>
+                        <w:rPr>
+                          <w:rFonts w:ascii="Cambria Math" w:hAnsi="Cambria Math"/>
+                          <w:i/>
+                        </w:rPr>
+                      </m:ctrlPr>
+                    </m:sSubPr>
+                    <m:e>
+                      <m:r>
+                        <w:rPr>
+                          <w:rFonts w:ascii="Cambria Math" w:hAnsi="Cambria Math" w:hint="eastAsia"/>
+                        </w:rPr>
+                        <m:t>c</m:t>
+                      </m:r>
+                    </m:e>
+                    <m:sub>
+                      <m:r>
+                        <w:rPr>
+                          <w:rFonts w:ascii="Cambria Math" w:hAnsi="Cambria Math"/>
+                        </w:rPr>
+                        <m:t>2</m:t>
+                      </m:r>
+                    </m:sub>
+                  </m:sSub>
+                </m:den>
+              </m:f>
+              <m:r>
+                <w:rPr>
+                  <w:rFonts w:ascii="Cambria Math" w:hAnsi="Cambria Math"/>
+                </w:rPr>
+                <m:t>-</m:t>
+              </m:r>
+              <m:f>
+                <m:fPr>
+                  <m:ctrlPr>
+                    <w:rPr>
+                      <w:rFonts w:ascii="Cambria Math" w:hAnsi="Cambria Math"/>
+                      <w:i/>
+                    </w:rPr>
+                  </m:ctrlPr>
+                </m:fPr>
+                <m:num>
+                  <m:r>
+                    <w:rPr>
+                      <w:rFonts w:ascii="Cambria Math" w:hAnsi="Cambria Math"/>
+                    </w:rPr>
+                    <m:t>1</m:t>
+                  </m:r>
+                </m:num>
+                <m:den>
+                  <m:sSub>
+                    <m:sSubPr>
+                      <m:ctrlPr>
+                        <w:rPr>
+                          <w:rFonts w:ascii="Cambria Math" w:hAnsi="Cambria Math"/>
+                          <w:i/>
+                        </w:rPr>
+                      </m:ctrlPr>
+                    </m:sSubPr>
+                    <m:e>
+                      <m:r>
+                        <w:rPr>
+                          <w:rFonts w:ascii="Cambria Math" w:hAnsi="Cambria Math" w:hint="eastAsia"/>
+                        </w:rPr>
+                        <m:t>c</m:t>
+                      </m:r>
+                    </m:e>
+                    <m:sub>
+                      <m:r>
+                        <w:rPr>
+                          <w:rFonts w:ascii="Cambria Math" w:hAnsi="Cambria Math"/>
+                        </w:rPr>
+                        <m:t>1</m:t>
+                      </m:r>
+                    </m:sub>
+                  </m:sSub>
+                </m:den>
+              </m:f>
+            </m:e>
+          </m:d>
+          <m:f>
+            <m:fPr>
+              <m:ctrlPr>
+                <w:rPr>
+                  <w:rFonts w:ascii="Cambria Math" w:hAnsi="Cambria Math"/>
+                  <w:i/>
+                </w:rPr>
+              </m:ctrlPr>
+            </m:fPr>
+            <m:num>
+              <m:r>
+                <w:rPr>
+                  <w:rFonts w:ascii="Cambria Math" w:hAnsi="Cambria Math"/>
+                </w:rPr>
+                <m:t>1</m:t>
+              </m:r>
+            </m:num>
+            <m:den>
+              <m:r>
+                <w:rPr>
+                  <w:rFonts w:ascii="Cambria Math" w:hAnsi="Cambria Math"/>
+                </w:rPr>
+                <m:t>dt</m:t>
+              </m:r>
+            </m:den>
+          </m:f>
+        </m:oMath>
+      </m:oMathPara>
+    </w:p>
+    <w:p>
+      <w:r>
+        <w:rPr>
+          <w:rFonts w:hint="eastAsia"/>
+        </w:rPr>
+        <w:t>都是成立的。对于地球的引力场而言，这里的</w:t>
+      </w:r>
+      <w:r>
+        <w:rPr>
+          <w:rFonts w:hint="eastAsia"/>
+        </w:rPr>
+        <w:t>，</w:t>
+      </w:r>
+    </w:p>
+    <w:p>
+      <m:oMathPara>
+        <m:oMath>
+          <m:r>
+            <w:rPr>
+              <w:rFonts w:ascii="Cambria Math" w:hAnsi="Cambria Math"/>
+            </w:rPr>
+            <m:t>a=g</m:t>
+          </m:r>
+        </m:oMath>
+      </m:oMathPara>
+    </w:p>
+    <w:p>
+      <w:r>
+        <w:rPr>
+          <w:rFonts w:hint="eastAsia"/>
+        </w:rPr>
+        <w:t>而其中的</w:t>
+      </w:r>
+      <m:oMath>
+        <m:sSub>
+          <m:sSubPr>
+            <m:ctrlPr>
+              <w:rPr>
+                <w:rFonts w:ascii="Cambria Math" w:hAnsi="Cambria Math"/>
+                <w:i/>
+              </w:rPr>
+            </m:ctrlPr>
+          </m:sSubPr>
+          <m:e>
+            <m:r>
+              <w:rPr>
+                <w:rFonts w:ascii="Cambria Math" w:hAnsi="Cambria Math" w:hint="eastAsia"/>
+              </w:rPr>
+              <m:t>c</m:t>
+            </m:r>
+          </m:e>
+          <m:sub>
+            <m:r>
+              <w:rPr>
+                <w:rFonts w:ascii="Cambria Math" w:hAnsi="Cambria Math"/>
+              </w:rPr>
+              <m:t>1</m:t>
+            </m:r>
+          </m:sub>
+        </m:sSub>
+      </m:oMath>
+      <w:r>
+        <w:rPr>
+          <w:rFonts w:hint="eastAsia"/>
+        </w:rPr>
+        <w:t>和</w:t>
+      </w:r>
+      <m:oMath>
+        <m:sSub>
+          <m:sSubPr>
+            <m:ctrlPr>
+              <w:rPr>
+                <w:rFonts w:ascii="Cambria Math" w:hAnsi="Cambria Math"/>
+                <w:i/>
+              </w:rPr>
+            </m:ctrlPr>
+          </m:sSubPr>
+          <m:e>
+            <m:r>
+              <w:rPr>
+                <w:rFonts w:ascii="Cambria Math" w:hAnsi="Cambria Math" w:hint="eastAsia"/>
+              </w:rPr>
+              <m:t>c</m:t>
+            </m:r>
+          </m:e>
+          <m:sub>
+            <m:r>
+              <w:rPr>
+                <w:rFonts w:ascii="Cambria Math" w:hAnsi="Cambria Math"/>
+              </w:rPr>
+              <m:t>2</m:t>
+            </m:r>
+          </m:sub>
+        </m:sSub>
+      </m:oMath>
+      <w:r>
+        <w:rPr>
+          <w:rFonts w:hint="eastAsia"/>
+        </w:rPr>
+        <w:t>几乎是相等的，</w:t>
+      </w:r>
+      <w:r>
+        <w:t xml:space="preserve"> </w:t>
+      </w:r>
+      <w:r>
+        <w:rPr>
+          <w:rFonts w:hint="eastAsia"/>
+        </w:rPr>
+        <w:t>那么，两者倒数的差其实就相当于</w:t>
+      </w:r>
+      <m:oMath>
+        <m:r>
+          <w:rPr>
+            <w:rFonts w:ascii="Cambria Math" w:hAnsi="Cambria Math"/>
+          </w:rPr>
+          <m:t>c</m:t>
+        </m:r>
+      </m:oMath>
+      <w:r>
+        <w:rPr>
+          <w:rFonts w:hint="eastAsia"/>
+        </w:rPr>
+        <w:t>的微分，</w:t>
+      </w:r>
+    </w:p>
+    <w:p>
+      <m:oMathPara>
+        <m:oMath>
+          <m:r>
+            <w:rPr>
+              <w:rFonts w:ascii="Cambria Math" w:hAnsi="Cambria Math" w:hint="eastAsia"/>
+            </w:rPr>
+            <m:t>dc</m:t>
+          </m:r>
+          <m:r>
+            <w:rPr>
+              <w:rFonts w:ascii="Cambria Math" w:hAnsi="Cambria Math"/>
+            </w:rPr>
+            <m:t>=</m:t>
+          </m:r>
+          <m:f>
+            <m:fPr>
+              <m:ctrlPr>
+                <w:rPr>
+                  <w:rFonts w:ascii="Cambria Math" w:hAnsi="Cambria Math"/>
+                  <w:i/>
+                </w:rPr>
+              </m:ctrlPr>
+            </m:fPr>
+            <m:num>
+              <m:r>
+                <w:rPr>
+                  <w:rFonts w:ascii="Cambria Math" w:hAnsi="Cambria Math"/>
+                </w:rPr>
+                <m:t>1</m:t>
+              </m:r>
+            </m:num>
+            <m:den>
+              <m:sSub>
+                <m:sSubPr>
+                  <m:ctrlPr>
+                    <w:rPr>
+                      <w:rFonts w:ascii="Cambria Math" w:hAnsi="Cambria Math"/>
+                      <w:i/>
+                    </w:rPr>
+                  </m:ctrlPr>
+                </m:sSubPr>
+                <m:e>
+                  <m:r>
+                    <w:rPr>
+                      <w:rFonts w:ascii="Cambria Math" w:hAnsi="Cambria Math" w:hint="eastAsia"/>
+                    </w:rPr>
+                    <m:t>c</m:t>
+                  </m:r>
+                </m:e>
+                <m:sub>
+                  <m:r>
+                    <w:rPr>
+                      <w:rFonts w:ascii="Cambria Math" w:hAnsi="Cambria Math"/>
+                    </w:rPr>
+                    <m:t>2</m:t>
+                  </m:r>
+                </m:sub>
+              </m:sSub>
+            </m:den>
+          </m:f>
+          <m:r>
+            <w:rPr>
+              <w:rFonts w:ascii="Cambria Math" w:hAnsi="Cambria Math"/>
+            </w:rPr>
+            <m:t>-</m:t>
+          </m:r>
+          <m:f>
+            <m:fPr>
+              <m:ctrlPr>
+                <w:rPr>
+                  <w:rFonts w:ascii="Cambria Math" w:hAnsi="Cambria Math"/>
+                  <w:i/>
+                </w:rPr>
+              </m:ctrlPr>
+            </m:fPr>
+            <m:num>
+              <m:r>
+                <w:rPr>
+                  <w:rFonts w:ascii="Cambria Math" w:hAnsi="Cambria Math"/>
+                </w:rPr>
+                <m:t>1</m:t>
+              </m:r>
+            </m:num>
+            <m:den>
+              <m:sSub>
+                <m:sSubPr>
+                  <m:ctrlPr>
+                    <w:rPr>
+                      <w:rFonts w:ascii="Cambria Math" w:hAnsi="Cambria Math"/>
+                      <w:i/>
+                    </w:rPr>
+                  </m:ctrlPr>
+                </m:sSubPr>
+                <m:e>
+                  <m:r>
+                    <w:rPr>
+                      <w:rFonts w:ascii="Cambria Math" w:hAnsi="Cambria Math" w:hint="eastAsia"/>
+                    </w:rPr>
+                    <m:t>c</m:t>
+                  </m:r>
+                </m:e>
+                <m:sub>
+                  <m:r>
+                    <w:rPr>
+                      <w:rFonts w:ascii="Cambria Math" w:hAnsi="Cambria Math"/>
+                    </w:rPr>
+                    <m:t>1</m:t>
+                  </m:r>
+                </m:sub>
+              </m:sSub>
+            </m:den>
+          </m:f>
+        </m:oMath>
+      </m:oMathPara>
+    </w:p>
+    <w:p>
+      <w:r>
+        <w:rPr>
+          <w:rFonts w:hint="eastAsia"/>
+        </w:rPr>
+        <w:t>由于微分几乎等于</w:t>
+      </w:r>
+      <w:r>
+        <w:rPr>
+          <w:rFonts w:hint="eastAsia"/>
+        </w:rPr>
+        <w:t>0</w:t>
+      </w:r>
+      <w:r>
+        <w:rPr>
+          <w:rFonts w:hint="eastAsia"/>
+        </w:rPr>
+        <w:t>，所以可以认为</w:t>
+      </w:r>
+      <w:r>
+        <w:rPr>
+          <w:rFonts w:hint="eastAsia"/>
+        </w:rPr>
+        <w:t>，</w:t>
+      </w:r>
+    </w:p>
+    <w:p>
+      <m:oMathPara>
+        <m:oMath>
+          <m:r>
+            <w:rPr>
+              <w:rFonts w:ascii="Cambria Math" w:hAnsi="Cambria Math"/>
+            </w:rPr>
+            <m:t>c=</m:t>
+          </m:r>
+          <m:sSub>
+            <m:sSubPr>
+              <m:ctrlPr>
+                <w:rPr>
+                  <w:rFonts w:ascii="Cambria Math" w:hAnsi="Cambria Math"/>
+                  <w:i/>
+                </w:rPr>
+              </m:ctrlPr>
+            </m:sSubPr>
+            <m:e>
+              <m:r>
+                <w:rPr>
+                  <w:rFonts w:ascii="Cambria Math" w:hAnsi="Cambria Math" w:hint="eastAsia"/>
+                </w:rPr>
+                <m:t>c</m:t>
+              </m:r>
+            </m:e>
+            <m:sub>
+              <m:r>
+                <w:rPr>
+                  <w:rFonts w:ascii="Cambria Math" w:hAnsi="Cambria Math"/>
+                </w:rPr>
+                <m:t>2</m:t>
+              </m:r>
+            </m:sub>
+          </m:sSub>
+          <m:r>
+            <w:rPr>
+              <w:rFonts w:ascii="Cambria Math" w:hAnsi="Cambria Math"/>
+            </w:rPr>
+            <m:t>=</m:t>
+          </m:r>
+          <m:sSub>
+            <m:sSubPr>
+              <m:ctrlPr>
+                <w:rPr>
+                  <w:rFonts w:ascii="Cambria Math" w:hAnsi="Cambria Math"/>
+                  <w:i/>
+                </w:rPr>
+              </m:ctrlPr>
+            </m:sSubPr>
+            <m:e>
+              <m:r>
+                <w:rPr>
+                  <w:rFonts w:ascii="Cambria Math" w:hAnsi="Cambria Math" w:hint="eastAsia"/>
+                </w:rPr>
+                <m:t>c</m:t>
+              </m:r>
+            </m:e>
+            <m:sub>
+              <m:r>
+                <w:rPr>
+                  <w:rFonts w:ascii="Cambria Math" w:hAnsi="Cambria Math"/>
+                </w:rPr>
+                <m:t>1</m:t>
+              </m:r>
+            </m:sub>
+          </m:sSub>
+        </m:oMath>
+      </m:oMathPara>
+    </w:p>
+    <w:p>
       <w:pPr>
         <w:rPr>
           <w:rFonts w:hint="eastAsia"/>
@@ -31872,129 +32513,1130 @@
         <w:rPr>
           <w:rFonts w:hint="eastAsia"/>
         </w:rPr>
-        <w:t>怎么理解光子向上发射的过程中，颜色从绿变红呢？应当如此理解：在地面附近观察者自身的震动频率较低，光子的震动频率相对</w:t>
-      </w:r>
-      <w:r>
-        <w:rPr>
-          <w:rFonts w:hint="eastAsia"/>
-        </w:rPr>
-        <w:t>较</w:t>
-      </w:r>
-      <w:r>
-        <w:rPr>
-          <w:rFonts w:hint="eastAsia"/>
-        </w:rPr>
-        <w:t>高，于是偏绿；而在</w:t>
-      </w:r>
-      <w:r>
-        <w:rPr>
-          <w:rFonts w:hint="eastAsia"/>
-        </w:rPr>
-        <w:t>远离</w:t>
-      </w:r>
-      <w:r>
-        <w:rPr>
-          <w:rFonts w:hint="eastAsia"/>
-        </w:rPr>
-        <w:t>地面的高空，观察者震动频率较高，光子的震动频率相对较低，于是偏红。</w:t>
-      </w:r>
-    </w:p>
-    <w:p>
-      <w:r>
-        <w:rPr>
-          <w:rFonts w:hint="eastAsia"/>
-        </w:rPr>
-        <w:t>这种</w:t>
-      </w:r>
-      <w:r>
-        <w:rPr>
-          <w:rFonts w:hint="eastAsia"/>
-        </w:rPr>
-        <w:t>引力场</w:t>
-      </w:r>
-      <w:r>
-        <w:rPr>
-          <w:rFonts w:hint="eastAsia"/>
-        </w:rPr>
-        <w:t>，在</w:t>
-      </w:r>
-      <w:r>
-        <w:rPr>
-          <w:rFonts w:hint="eastAsia"/>
-        </w:rPr>
-        <w:t>径向</w:t>
-      </w:r>
-      <w:r>
-        <w:rPr>
-          <w:rFonts w:hint="eastAsia"/>
-        </w:rPr>
-        <w:t>从远离引力场中心</w:t>
-      </w:r>
-      <w:r>
-        <w:rPr>
-          <w:rFonts w:hint="eastAsia"/>
-        </w:rPr>
-        <w:t>指向</w:t>
-      </w:r>
-      <w:r>
-        <w:rPr>
-          <w:rFonts w:hint="eastAsia"/>
-        </w:rPr>
-        <w:t>引力场</w:t>
-      </w:r>
-      <w:r>
-        <w:rPr>
-          <w:rFonts w:hint="eastAsia"/>
-        </w:rPr>
-        <w:t>中心</w:t>
-      </w:r>
-      <w:r>
-        <w:rPr>
-          <w:rFonts w:hint="eastAsia"/>
-        </w:rPr>
-        <w:t>的方向</w:t>
-      </w:r>
-      <w:r>
-        <w:rPr>
-          <w:rFonts w:hint="eastAsia"/>
-        </w:rPr>
-        <w:t>，空间</w:t>
-      </w:r>
-      <w:r>
-        <w:rPr>
-          <w:rFonts w:hint="eastAsia"/>
-        </w:rPr>
-        <w:t>震动</w:t>
-      </w:r>
-      <w:r>
-        <w:rPr>
-          <w:rFonts w:hint="eastAsia"/>
-        </w:rPr>
-        <w:t>的频率越来越低。</w:t>
-      </w:r>
-      <w:r>
-        <w:rPr>
-          <w:rFonts w:hint="eastAsia"/>
-        </w:rPr>
-        <w:t>这就是所谓的</w:t>
-      </w:r>
-      <w:r>
-        <w:rPr>
-          <w:rFonts w:hint="eastAsia"/>
-        </w:rPr>
-        <w:t>引力场中的</w:t>
-      </w:r>
-      <w:r>
-        <w:rPr>
-          <w:rFonts w:hint="eastAsia"/>
-        </w:rPr>
-        <w:t>时间膨胀。</w:t>
-      </w:r>
-      <w:r>
-        <w:rPr>
-          <w:rFonts w:hint="eastAsia"/>
-        </w:rPr>
-        <w:t>但是正如先前所说的，引力场还有另一种频率梯度完全相反的存在形式，那里的时间不是膨胀的，而是收缩的。</w:t>
+        <w:t>由此得到</w:t>
+      </w:r>
+      <w:r>
+        <w:rPr>
+          <w:rFonts w:hint="eastAsia"/>
+        </w:rPr>
+        <w:t>，</w:t>
+      </w:r>
+    </w:p>
+    <w:p>
+      <m:oMathPara>
+        <m:oMath>
+          <m:r>
+            <w:rPr>
+              <w:rFonts w:ascii="Cambria Math" w:hAnsi="Cambria Math"/>
+            </w:rPr>
+            <m:t>g=</m:t>
+          </m:r>
+          <m:f>
+            <m:fPr>
+              <m:ctrlPr>
+                <w:rPr>
+                  <w:rFonts w:ascii="Cambria Math" w:hAnsi="Cambria Math"/>
+                  <w:i/>
+                </w:rPr>
+              </m:ctrlPr>
+            </m:fPr>
+            <m:num>
+              <m:r>
+                <w:rPr>
+                  <w:rFonts w:ascii="Cambria Math" w:hAnsi="Cambria Math"/>
+                </w:rPr>
+                <m:t>1</m:t>
+              </m:r>
+            </m:num>
+            <m:den>
+              <m:sSub>
+                <m:sSubPr>
+                  <m:ctrlPr>
+                    <w:rPr>
+                      <w:rFonts w:ascii="Cambria Math" w:hAnsi="Cambria Math"/>
+                      <w:i/>
+                    </w:rPr>
+                  </m:ctrlPr>
+                </m:sSubPr>
+                <m:e>
+                  <m:r>
+                    <w:rPr>
+                      <w:rFonts w:ascii="Cambria Math" w:hAnsi="Cambria Math" w:hint="eastAsia"/>
+                    </w:rPr>
+                    <m:t>c</m:t>
+                  </m:r>
+                </m:e>
+                <m:sub>
+                  <m:r>
+                    <w:rPr>
+                      <w:rFonts w:ascii="Cambria Math" w:hAnsi="Cambria Math"/>
+                    </w:rPr>
+                    <m:t>1</m:t>
+                  </m:r>
+                </m:sub>
+              </m:sSub>
+              <m:sSub>
+                <m:sSubPr>
+                  <m:ctrlPr>
+                    <w:rPr>
+                      <w:rFonts w:ascii="Cambria Math" w:hAnsi="Cambria Math"/>
+                      <w:i/>
+                    </w:rPr>
+                  </m:ctrlPr>
+                </m:sSubPr>
+                <m:e>
+                  <m:r>
+                    <w:rPr>
+                      <w:rFonts w:ascii="Cambria Math" w:hAnsi="Cambria Math" w:hint="eastAsia"/>
+                    </w:rPr>
+                    <m:t>c</m:t>
+                  </m:r>
+                </m:e>
+                <m:sub>
+                  <m:r>
+                    <w:rPr>
+                      <w:rFonts w:ascii="Cambria Math" w:hAnsi="Cambria Math"/>
+                    </w:rPr>
+                    <m:t>2</m:t>
+                  </m:r>
+                </m:sub>
+              </m:sSub>
+            </m:den>
+          </m:f>
+          <m:d>
+            <m:dPr>
+              <m:ctrlPr>
+                <w:rPr>
+                  <w:rFonts w:ascii="Cambria Math" w:hAnsi="Cambria Math"/>
+                  <w:i/>
+                </w:rPr>
+              </m:ctrlPr>
+            </m:dPr>
+            <m:e>
+              <m:f>
+                <m:fPr>
+                  <m:ctrlPr>
+                    <w:rPr>
+                      <w:rFonts w:ascii="Cambria Math" w:hAnsi="Cambria Math"/>
+                      <w:i/>
+                    </w:rPr>
+                  </m:ctrlPr>
+                </m:fPr>
+                <m:num>
+                  <m:r>
+                    <w:rPr>
+                      <w:rFonts w:ascii="Cambria Math" w:hAnsi="Cambria Math"/>
+                    </w:rPr>
+                    <m:t>1</m:t>
+                  </m:r>
+                </m:num>
+                <m:den>
+                  <m:sSub>
+                    <m:sSubPr>
+                      <m:ctrlPr>
+                        <w:rPr>
+                          <w:rFonts w:ascii="Cambria Math" w:hAnsi="Cambria Math"/>
+                          <w:i/>
+                        </w:rPr>
+                      </m:ctrlPr>
+                    </m:sSubPr>
+                    <m:e>
+                      <m:r>
+                        <w:rPr>
+                          <w:rFonts w:ascii="Cambria Math" w:hAnsi="Cambria Math" w:hint="eastAsia"/>
+                        </w:rPr>
+                        <m:t>c</m:t>
+                      </m:r>
+                    </m:e>
+                    <m:sub>
+                      <m:r>
+                        <w:rPr>
+                          <w:rFonts w:ascii="Cambria Math" w:hAnsi="Cambria Math"/>
+                        </w:rPr>
+                        <m:t>2</m:t>
+                      </m:r>
+                    </m:sub>
+                  </m:sSub>
+                </m:den>
+              </m:f>
+              <m:r>
+                <w:rPr>
+                  <w:rFonts w:ascii="Cambria Math" w:hAnsi="Cambria Math"/>
+                </w:rPr>
+                <m:t>-</m:t>
+              </m:r>
+              <m:f>
+                <m:fPr>
+                  <m:ctrlPr>
+                    <w:rPr>
+                      <w:rFonts w:ascii="Cambria Math" w:hAnsi="Cambria Math"/>
+                      <w:i/>
+                    </w:rPr>
+                  </m:ctrlPr>
+                </m:fPr>
+                <m:num>
+                  <m:r>
+                    <w:rPr>
+                      <w:rFonts w:ascii="Cambria Math" w:hAnsi="Cambria Math"/>
+                    </w:rPr>
+                    <m:t>1</m:t>
+                  </m:r>
+                </m:num>
+                <m:den>
+                  <m:sSub>
+                    <m:sSubPr>
+                      <m:ctrlPr>
+                        <w:rPr>
+                          <w:rFonts w:ascii="Cambria Math" w:hAnsi="Cambria Math"/>
+                          <w:i/>
+                        </w:rPr>
+                      </m:ctrlPr>
+                    </m:sSubPr>
+                    <m:e>
+                      <m:r>
+                        <w:rPr>
+                          <w:rFonts w:ascii="Cambria Math" w:hAnsi="Cambria Math" w:hint="eastAsia"/>
+                        </w:rPr>
+                        <m:t>c</m:t>
+                      </m:r>
+                    </m:e>
+                    <m:sub>
+                      <m:r>
+                        <w:rPr>
+                          <w:rFonts w:ascii="Cambria Math" w:hAnsi="Cambria Math"/>
+                        </w:rPr>
+                        <m:t>1</m:t>
+                      </m:r>
+                    </m:sub>
+                  </m:sSub>
+                </m:den>
+              </m:f>
+            </m:e>
+          </m:d>
+          <m:f>
+            <m:fPr>
+              <m:ctrlPr>
+                <w:rPr>
+                  <w:rFonts w:ascii="Cambria Math" w:hAnsi="Cambria Math"/>
+                  <w:i/>
+                </w:rPr>
+              </m:ctrlPr>
+            </m:fPr>
+            <m:num>
+              <m:r>
+                <w:rPr>
+                  <w:rFonts w:ascii="Cambria Math" w:hAnsi="Cambria Math"/>
+                </w:rPr>
+                <m:t>1</m:t>
+              </m:r>
+            </m:num>
+            <m:den>
+              <m:r>
+                <w:rPr>
+                  <w:rFonts w:ascii="Cambria Math" w:hAnsi="Cambria Math"/>
+                </w:rPr>
+                <m:t>d</m:t>
+              </m:r>
+              <m:r>
+                <w:rPr>
+                  <w:rFonts w:ascii="Cambria Math" w:hAnsi="Cambria Math"/>
+                </w:rPr>
+                <m:t>t</m:t>
+              </m:r>
+            </m:den>
+          </m:f>
+          <m:r>
+            <w:rPr>
+              <w:rFonts w:ascii="Cambria Math" w:hAnsi="Cambria Math"/>
+            </w:rPr>
+            <m:t>=</m:t>
+          </m:r>
+          <m:f>
+            <m:fPr>
+              <m:ctrlPr>
+                <w:rPr>
+                  <w:rFonts w:ascii="Cambria Math" w:hAnsi="Cambria Math"/>
+                  <w:i/>
+                </w:rPr>
+              </m:ctrlPr>
+            </m:fPr>
+            <m:num>
+              <m:r>
+                <w:rPr>
+                  <w:rFonts w:ascii="Cambria Math" w:hAnsi="Cambria Math"/>
+                </w:rPr>
+                <m:t>1</m:t>
+              </m:r>
+            </m:num>
+            <m:den>
+              <m:sSup>
+                <m:sSupPr>
+                  <m:ctrlPr>
+                    <w:rPr>
+                      <w:rFonts w:ascii="Cambria Math" w:hAnsi="Cambria Math"/>
+                      <w:i/>
+                    </w:rPr>
+                  </m:ctrlPr>
+                </m:sSupPr>
+                <m:e>
+                  <m:r>
+                    <w:rPr>
+                      <w:rFonts w:ascii="Cambria Math" w:hAnsi="Cambria Math"/>
+                    </w:rPr>
+                    <m:t>c</m:t>
+                  </m:r>
+                </m:e>
+                <m:sup>
+                  <m:r>
+                    <w:rPr>
+                      <w:rFonts w:ascii="Cambria Math" w:hAnsi="Cambria Math"/>
+                    </w:rPr>
+                    <m:t>2</m:t>
+                  </m:r>
+                </m:sup>
+              </m:sSup>
+            </m:den>
+          </m:f>
+          <m:r>
+            <w:rPr>
+              <w:rFonts w:ascii="Cambria Math" w:hAnsi="Cambria Math"/>
+            </w:rPr>
+            <m:t>dc</m:t>
+          </m:r>
+          <m:f>
+            <m:fPr>
+              <m:ctrlPr>
+                <w:rPr>
+                  <w:rFonts w:ascii="Cambria Math" w:hAnsi="Cambria Math"/>
+                  <w:i/>
+                </w:rPr>
+              </m:ctrlPr>
+            </m:fPr>
+            <m:num>
+              <m:r>
+                <w:rPr>
+                  <w:rFonts w:ascii="Cambria Math" w:hAnsi="Cambria Math"/>
+                </w:rPr>
+                <m:t>1</m:t>
+              </m:r>
+            </m:num>
+            <m:den>
+              <m:r>
+                <w:rPr>
+                  <w:rFonts w:ascii="Cambria Math" w:hAnsi="Cambria Math"/>
+                </w:rPr>
+                <m:t>dt</m:t>
+              </m:r>
+            </m:den>
+          </m:f>
+          <m:r>
+            <w:rPr>
+              <w:rFonts w:ascii="Cambria Math" w:hAnsi="Cambria Math"/>
+            </w:rPr>
+            <m:t>=</m:t>
+          </m:r>
+          <m:f>
+            <m:fPr>
+              <m:ctrlPr>
+                <w:rPr>
+                  <w:rFonts w:ascii="Cambria Math" w:hAnsi="Cambria Math"/>
+                  <w:i/>
+                </w:rPr>
+              </m:ctrlPr>
+            </m:fPr>
+            <m:num>
+              <m:r>
+                <w:rPr>
+                  <w:rFonts w:ascii="Cambria Math" w:hAnsi="Cambria Math"/>
+                </w:rPr>
+                <m:t>1</m:t>
+              </m:r>
+            </m:num>
+            <m:den>
+              <m:sSup>
+                <m:sSupPr>
+                  <m:ctrlPr>
+                    <w:rPr>
+                      <w:rFonts w:ascii="Cambria Math" w:hAnsi="Cambria Math"/>
+                      <w:i/>
+                    </w:rPr>
+                  </m:ctrlPr>
+                </m:sSupPr>
+                <m:e>
+                  <m:r>
+                    <w:rPr>
+                      <w:rFonts w:ascii="Cambria Math" w:hAnsi="Cambria Math"/>
+                    </w:rPr>
+                    <m:t>c</m:t>
+                  </m:r>
+                </m:e>
+                <m:sup>
+                  <m:r>
+                    <w:rPr>
+                      <w:rFonts w:ascii="Cambria Math" w:hAnsi="Cambria Math"/>
+                    </w:rPr>
+                    <m:t>2</m:t>
+                  </m:r>
+                </m:sup>
+              </m:sSup>
+            </m:den>
+          </m:f>
+          <m:f>
+            <m:fPr>
+              <m:ctrlPr>
+                <w:rPr>
+                  <w:rFonts w:ascii="Cambria Math" w:hAnsi="Cambria Math"/>
+                  <w:i/>
+                </w:rPr>
+              </m:ctrlPr>
+            </m:fPr>
+            <m:num>
+              <m:r>
+                <w:rPr>
+                  <w:rFonts w:ascii="Cambria Math" w:hAnsi="Cambria Math"/>
+                </w:rPr>
+                <m:t>d</m:t>
+              </m:r>
+              <m:r>
+                <w:rPr>
+                  <w:rFonts w:ascii="Cambria Math" w:hAnsi="Cambria Math"/>
+                </w:rPr>
+                <m:t>c</m:t>
+              </m:r>
+            </m:num>
+            <m:den>
+              <m:r>
+                <w:rPr>
+                  <w:rFonts w:ascii="Cambria Math" w:hAnsi="Cambria Math"/>
+                </w:rPr>
+                <m:t>d</m:t>
+              </m:r>
+              <m:f>
+                <m:fPr>
+                  <m:ctrlPr>
+                    <w:rPr>
+                      <w:rFonts w:ascii="Cambria Math" w:hAnsi="Cambria Math"/>
+                      <w:i/>
+                    </w:rPr>
+                  </m:ctrlPr>
+                </m:fPr>
+                <m:num>
+                  <m:r>
+                    <w:rPr>
+                      <w:rFonts w:ascii="Cambria Math" w:hAnsi="Cambria Math"/>
+                    </w:rPr>
+                    <m:t>l</m:t>
+                  </m:r>
+                </m:num>
+                <m:den>
+                  <m:r>
+                    <w:rPr>
+                      <w:rFonts w:ascii="Cambria Math" w:hAnsi="Cambria Math"/>
+                    </w:rPr>
+                    <m:t>c</m:t>
+                  </m:r>
+                </m:den>
+              </m:f>
+            </m:den>
+          </m:f>
+          <m:r>
+            <w:rPr>
+              <w:rFonts w:ascii="Cambria Math" w:hAnsi="Cambria Math"/>
+            </w:rPr>
+            <m:t>=</m:t>
+          </m:r>
+          <m:f>
+            <m:fPr>
+              <m:ctrlPr>
+                <w:rPr>
+                  <w:rFonts w:ascii="Cambria Math" w:hAnsi="Cambria Math"/>
+                  <w:i/>
+                </w:rPr>
+              </m:ctrlPr>
+            </m:fPr>
+            <m:num>
+              <m:r>
+                <w:rPr>
+                  <w:rFonts w:ascii="Cambria Math" w:hAnsi="Cambria Math"/>
+                </w:rPr>
+                <m:t>1</m:t>
+              </m:r>
+            </m:num>
+            <m:den>
+              <m:r>
+                <w:rPr>
+                  <w:rFonts w:ascii="Cambria Math" w:hAnsi="Cambria Math"/>
+                </w:rPr>
+                <m:t>l</m:t>
+              </m:r>
+            </m:den>
+          </m:f>
+          <m:f>
+            <m:fPr>
+              <m:ctrlPr>
+                <w:rPr>
+                  <w:rFonts w:ascii="Cambria Math" w:hAnsi="Cambria Math"/>
+                  <w:i/>
+                </w:rPr>
+              </m:ctrlPr>
+            </m:fPr>
+            <m:num>
+              <m:sSup>
+                <m:sSupPr>
+                  <m:ctrlPr>
+                    <w:rPr>
+                      <w:rFonts w:ascii="Cambria Math" w:hAnsi="Cambria Math"/>
+                      <w:i/>
+                    </w:rPr>
+                  </m:ctrlPr>
+                </m:sSupPr>
+                <m:e>
+                  <m:r>
+                    <w:rPr>
+                      <w:rFonts w:ascii="Cambria Math" w:hAnsi="Cambria Math"/>
+                    </w:rPr>
+                    <m:t>c</m:t>
+                  </m:r>
+                </m:e>
+                <m:sup>
+                  <m:r>
+                    <w:rPr>
+                      <w:rFonts w:ascii="Cambria Math" w:hAnsi="Cambria Math"/>
+                    </w:rPr>
+                    <m:t>2</m:t>
+                  </m:r>
+                </m:sup>
+              </m:sSup>
+            </m:num>
+            <m:den>
+              <m:sSup>
+                <m:sSupPr>
+                  <m:ctrlPr>
+                    <w:rPr>
+                      <w:rFonts w:ascii="Cambria Math" w:hAnsi="Cambria Math"/>
+                      <w:i/>
+                    </w:rPr>
+                  </m:ctrlPr>
+                </m:sSupPr>
+                <m:e>
+                  <m:r>
+                    <w:rPr>
+                      <w:rFonts w:ascii="Cambria Math" w:hAnsi="Cambria Math"/>
+                    </w:rPr>
+                    <m:t>c</m:t>
+                  </m:r>
+                </m:e>
+                <m:sup>
+                  <m:r>
+                    <w:rPr>
+                      <w:rFonts w:ascii="Cambria Math" w:hAnsi="Cambria Math"/>
+                    </w:rPr>
+                    <m:t>2</m:t>
+                  </m:r>
+                </m:sup>
+              </m:sSup>
+            </m:den>
+          </m:f>
+          <m:r>
+            <w:rPr>
+              <w:rFonts w:ascii="Cambria Math" w:hAnsi="Cambria Math"/>
+            </w:rPr>
+            <m:t>=</m:t>
+          </m:r>
+          <m:f>
+            <m:fPr>
+              <m:ctrlPr>
+                <w:rPr>
+                  <w:rFonts w:ascii="Cambria Math" w:hAnsi="Cambria Math"/>
+                  <w:i/>
+                </w:rPr>
+              </m:ctrlPr>
+            </m:fPr>
+            <m:num>
+              <m:r>
+                <w:rPr>
+                  <w:rFonts w:ascii="Cambria Math" w:hAnsi="Cambria Math"/>
+                </w:rPr>
+                <m:t>1</m:t>
+              </m:r>
+            </m:num>
+            <m:den>
+              <m:r>
+                <w:rPr>
+                  <w:rFonts w:ascii="Cambria Math" w:hAnsi="Cambria Math"/>
+                </w:rPr>
+                <m:t>l</m:t>
+              </m:r>
+            </m:den>
+          </m:f>
+          <m:r>
+            <w:rPr>
+              <w:rFonts w:ascii="Cambria Math" w:hAnsi="Cambria Math"/>
+            </w:rPr>
+            <m:t>=</m:t>
+          </m:r>
+          <m:f>
+            <m:fPr>
+              <m:ctrlPr>
+                <w:rPr>
+                  <w:rFonts w:ascii="Cambria Math" w:hAnsi="Cambria Math"/>
+                  <w:i/>
+                </w:rPr>
+              </m:ctrlPr>
+            </m:fPr>
+            <m:num>
+              <m:r>
+                <w:rPr>
+                  <w:rFonts w:ascii="Cambria Math" w:hAnsi="Cambria Math"/>
+                </w:rPr>
+                <m:t>1</m:t>
+              </m:r>
+            </m:num>
+            <m:den>
+              <m:r>
+                <w:rPr>
+                  <w:rFonts w:ascii="Cambria Math" w:hAnsi="Cambria Math"/>
+                </w:rPr>
+                <m:t>ct</m:t>
+              </m:r>
+            </m:den>
+          </m:f>
+          <m:r>
+            <w:rPr>
+              <w:rFonts w:ascii="Cambria Math" w:hAnsi="Cambria Math"/>
+            </w:rPr>
+            <m:t>=</m:t>
+          </m:r>
+          <m:f>
+            <m:fPr>
+              <m:ctrlPr>
+                <w:rPr>
+                  <w:rFonts w:ascii="Cambria Math" w:hAnsi="Cambria Math"/>
+                  <w:i/>
+                </w:rPr>
+              </m:ctrlPr>
+            </m:fPr>
+            <m:num>
+              <m:r>
+                <w:rPr>
+                  <w:rFonts w:ascii="Cambria Math" w:hAnsi="Cambria Math"/>
+                </w:rPr>
+                <m:t>1</m:t>
+              </m:r>
+            </m:num>
+            <m:den>
+              <m:d>
+                <m:dPr>
+                  <m:ctrlPr>
+                    <w:rPr>
+                      <w:rFonts w:ascii="Cambria Math" w:hAnsi="Cambria Math"/>
+                      <w:i/>
+                    </w:rPr>
+                  </m:ctrlPr>
+                </m:dPr>
+                <m:e>
+                  <m:sSub>
+                    <m:sSubPr>
+                      <m:ctrlPr>
+                        <w:rPr>
+                          <w:rFonts w:ascii="Cambria Math" w:hAnsi="Cambria Math"/>
+                          <w:i/>
+                        </w:rPr>
+                      </m:ctrlPr>
+                    </m:sSubPr>
+                    <m:e>
+                      <m:r>
+                        <w:rPr>
+                          <w:rFonts w:ascii="Cambria Math" w:hAnsi="Cambria Math"/>
+                        </w:rPr>
+                        <m:t>T</m:t>
+                      </m:r>
+                    </m:e>
+                    <m:sub>
+                      <m:r>
+                        <w:rPr>
+                          <w:rFonts w:ascii="Cambria Math" w:hAnsi="Cambria Math"/>
+                        </w:rPr>
+                        <m:t>2</m:t>
+                      </m:r>
+                    </m:sub>
+                  </m:sSub>
+                  <m:r>
+                    <w:rPr>
+                      <w:rFonts w:ascii="Cambria Math" w:hAnsi="Cambria Math"/>
+                    </w:rPr>
+                    <m:t>-</m:t>
+                  </m:r>
+                  <m:sSub>
+                    <m:sSubPr>
+                      <m:ctrlPr>
+                        <w:rPr>
+                          <w:rFonts w:ascii="Cambria Math" w:hAnsi="Cambria Math"/>
+                          <w:i/>
+                        </w:rPr>
+                      </m:ctrlPr>
+                    </m:sSubPr>
+                    <m:e>
+                      <m:r>
+                        <w:rPr>
+                          <w:rFonts w:ascii="Cambria Math" w:hAnsi="Cambria Math"/>
+                        </w:rPr>
+                        <m:t>T</m:t>
+                      </m:r>
+                    </m:e>
+                    <m:sub>
+                      <m:r>
+                        <w:rPr>
+                          <w:rFonts w:ascii="Cambria Math" w:hAnsi="Cambria Math"/>
+                        </w:rPr>
+                        <m:t>1</m:t>
+                      </m:r>
+                    </m:sub>
+                  </m:sSub>
+                </m:e>
+              </m:d>
+            </m:den>
+          </m:f>
+          <m:f>
+            <m:fPr>
+              <m:ctrlPr>
+                <w:rPr>
+                  <w:rFonts w:ascii="Cambria Math" w:hAnsi="Cambria Math"/>
+                  <w:i/>
+                </w:rPr>
+              </m:ctrlPr>
+            </m:fPr>
+            <m:num>
+              <m:r>
+                <w:rPr>
+                  <w:rFonts w:ascii="Cambria Math" w:hAnsi="Cambria Math"/>
+                </w:rPr>
+                <m:t>1</m:t>
+              </m:r>
+            </m:num>
+            <m:den>
+              <m:r>
+                <w:rPr>
+                  <w:rFonts w:ascii="Cambria Math" w:hAnsi="Cambria Math" w:hint="eastAsia"/>
+                </w:rPr>
+                <m:t>c</m:t>
+              </m:r>
+            </m:den>
+          </m:f>
+        </m:oMath>
+      </m:oMathPara>
+    </w:p>
+    <w:p>
+      <m:oMathPara>
+        <m:oMath>
+          <m:r>
+            <w:rPr>
+              <w:rFonts w:ascii="Cambria Math" w:hAnsi="Cambria Math"/>
+            </w:rPr>
+            <m:t>g</m:t>
+          </m:r>
+          <m:r>
+            <w:rPr>
+              <w:rFonts w:ascii="Cambria Math" w:hAnsi="Cambria Math"/>
+            </w:rPr>
+            <m:t>=</m:t>
+          </m:r>
+          <m:f>
+            <m:fPr>
+              <m:ctrlPr>
+                <w:rPr>
+                  <w:rFonts w:ascii="Cambria Math" w:hAnsi="Cambria Math"/>
+                  <w:i/>
+                </w:rPr>
+              </m:ctrlPr>
+            </m:fPr>
+            <m:num>
+              <m:r>
+                <w:rPr>
+                  <w:rFonts w:ascii="Cambria Math" w:hAnsi="Cambria Math"/>
+                </w:rPr>
+                <m:t>1</m:t>
+              </m:r>
+            </m:num>
+            <m:den>
+              <m:d>
+                <m:dPr>
+                  <m:ctrlPr>
+                    <w:rPr>
+                      <w:rFonts w:ascii="Cambria Math" w:hAnsi="Cambria Math"/>
+                      <w:i/>
+                    </w:rPr>
+                  </m:ctrlPr>
+                </m:dPr>
+                <m:e>
+                  <m:f>
+                    <m:fPr>
+                      <m:ctrlPr>
+                        <w:rPr>
+                          <w:rFonts w:ascii="Cambria Math" w:hAnsi="Cambria Math"/>
+                          <w:i/>
+                        </w:rPr>
+                      </m:ctrlPr>
+                    </m:fPr>
+                    <m:num>
+                      <m:r>
+                        <w:rPr>
+                          <w:rFonts w:ascii="Cambria Math" w:hAnsi="Cambria Math"/>
+                        </w:rPr>
+                        <m:t>1</m:t>
+                      </m:r>
+                    </m:num>
+                    <m:den>
+                      <m:sSub>
+                        <m:sSubPr>
+                          <m:ctrlPr>
+                            <w:rPr>
+                              <w:rFonts w:ascii="Cambria Math" w:hAnsi="Cambria Math"/>
+                              <w:i/>
+                            </w:rPr>
+                          </m:ctrlPr>
+                        </m:sSubPr>
+                        <m:e>
+                          <m:r>
+                            <w:rPr>
+                              <w:rFonts w:ascii="Cambria Math" w:hAnsi="Cambria Math" w:hint="eastAsia"/>
+                            </w:rPr>
+                            <m:t>f</m:t>
+                          </m:r>
+                        </m:e>
+                        <m:sub>
+                          <m:r>
+                            <w:rPr>
+                              <w:rFonts w:ascii="Cambria Math" w:hAnsi="Cambria Math"/>
+                            </w:rPr>
+                            <m:t>2</m:t>
+                          </m:r>
+                        </m:sub>
+                      </m:sSub>
+                    </m:den>
+                  </m:f>
+                  <m:r>
+                    <w:rPr>
+                      <w:rFonts w:ascii="Cambria Math" w:hAnsi="Cambria Math"/>
+                    </w:rPr>
+                    <m:t>-</m:t>
+                  </m:r>
+                  <m:f>
+                    <m:fPr>
+                      <m:ctrlPr>
+                        <w:rPr>
+                          <w:rFonts w:ascii="Cambria Math" w:hAnsi="Cambria Math"/>
+                          <w:i/>
+                        </w:rPr>
+                      </m:ctrlPr>
+                    </m:fPr>
+                    <m:num>
+                      <m:r>
+                        <w:rPr>
+                          <w:rFonts w:ascii="Cambria Math" w:hAnsi="Cambria Math"/>
+                        </w:rPr>
+                        <m:t>1</m:t>
+                      </m:r>
+                    </m:num>
+                    <m:den>
+                      <m:sSub>
+                        <m:sSubPr>
+                          <m:ctrlPr>
+                            <w:rPr>
+                              <w:rFonts w:ascii="Cambria Math" w:hAnsi="Cambria Math"/>
+                              <w:i/>
+                            </w:rPr>
+                          </m:ctrlPr>
+                        </m:sSubPr>
+                        <m:e>
+                          <m:r>
+                            <w:rPr>
+                              <w:rFonts w:ascii="Cambria Math" w:hAnsi="Cambria Math" w:hint="eastAsia"/>
+                            </w:rPr>
+                            <m:t>f</m:t>
+                          </m:r>
+                        </m:e>
+                        <m:sub>
+                          <m:r>
+                            <w:rPr>
+                              <w:rFonts w:ascii="Cambria Math" w:hAnsi="Cambria Math"/>
+                            </w:rPr>
+                            <m:t>1</m:t>
+                          </m:r>
+                        </m:sub>
+                      </m:sSub>
+                    </m:den>
+                  </m:f>
+                </m:e>
+              </m:d>
+              <m:r>
+                <w:rPr>
+                  <w:rFonts w:ascii="Cambria Math" w:hAnsi="Cambria Math"/>
+                </w:rPr>
+                <m:t>c</m:t>
+              </m:r>
+            </m:den>
+          </m:f>
+          <m:r>
+            <w:rPr>
+              <w:rFonts w:ascii="Cambria Math" w:hAnsi="Cambria Math"/>
+            </w:rPr>
+            <m:t>=</m:t>
+          </m:r>
+          <m:f>
+            <m:fPr>
+              <m:ctrlPr>
+                <w:rPr>
+                  <w:rFonts w:ascii="Cambria Math" w:hAnsi="Cambria Math"/>
+                  <w:i/>
+                </w:rPr>
+              </m:ctrlPr>
+            </m:fPr>
+            <m:num>
+              <m:r>
+                <w:rPr>
+                  <w:rFonts w:ascii="Cambria Math" w:hAnsi="Cambria Math"/>
+                </w:rPr>
+                <m:t>1</m:t>
+              </m:r>
+            </m:num>
+            <m:den>
+              <m:r>
+                <w:rPr>
+                  <w:rFonts w:ascii="Cambria Math" w:hAnsi="Cambria Math" w:hint="eastAsia"/>
+                </w:rPr>
+                <m:t>c</m:t>
+              </m:r>
+              <m:r>
+                <w:rPr>
+                  <w:rFonts w:ascii="Cambria Math" w:hAnsi="Cambria Math"/>
+                </w:rPr>
+                <m:t>∙</m:t>
+              </m:r>
+              <m:r>
+                <w:rPr>
+                  <w:rFonts w:ascii="Cambria Math" w:hAnsi="Cambria Math"/>
+                </w:rPr>
+                <m:t>df</m:t>
+              </m:r>
+            </m:den>
+          </m:f>
+          <m:r>
+            <w:rPr>
+              <w:rFonts w:ascii="Cambria Math" w:hAnsi="Cambria Math"/>
+            </w:rPr>
+            <m:t>&lt;0</m:t>
+          </m:r>
+          <m:r>
+            <w:rPr>
+              <w:rFonts w:ascii="Cambria Math" w:hAnsi="Cambria Math"/>
+            </w:rPr>
+            <m:t xml:space="preserve"> </m:t>
+          </m:r>
+          <m:r>
+            <w:rPr>
+              <w:rFonts w:ascii="Cambria Math" w:hAnsi="Cambria Math"/>
+            </w:rPr>
+            <m:t xml:space="preserve"> (</m:t>
+          </m:r>
+          <m:r>
+            <w:rPr>
+              <w:rFonts w:ascii="Cambria Math" w:hAnsi="Cambria Math"/>
+            </w:rPr>
+            <m:t xml:space="preserve"> </m:t>
+          </m:r>
+          <m:sSub>
+            <m:sSubPr>
+              <m:ctrlPr>
+                <w:rPr>
+                  <w:rFonts w:ascii="Cambria Math" w:hAnsi="Cambria Math"/>
+                  <w:i/>
+                </w:rPr>
+              </m:ctrlPr>
+            </m:sSubPr>
+            <m:e>
+              <m:r>
+                <w:rPr>
+                  <w:rFonts w:ascii="Cambria Math" w:hAnsi="Cambria Math" w:hint="eastAsia"/>
+                </w:rPr>
+                <m:t>f</m:t>
+              </m:r>
+            </m:e>
+            <m:sub>
+              <m:r>
+                <w:rPr>
+                  <w:rFonts w:ascii="Cambria Math" w:hAnsi="Cambria Math"/>
+                </w:rPr>
+                <m:t>2</m:t>
+              </m:r>
+            </m:sub>
+          </m:sSub>
+          <m:r>
+            <w:rPr>
+              <w:rFonts w:ascii="Cambria Math" w:hAnsi="Cambria Math"/>
+            </w:rPr>
+            <m:t>&gt;</m:t>
+          </m:r>
+          <m:sSub>
+            <m:sSubPr>
+              <m:ctrlPr>
+                <w:rPr>
+                  <w:rFonts w:ascii="Cambria Math" w:hAnsi="Cambria Math"/>
+                  <w:i/>
+                </w:rPr>
+              </m:ctrlPr>
+            </m:sSubPr>
+            <m:e>
+              <m:r>
+                <w:rPr>
+                  <w:rFonts w:ascii="Cambria Math" w:hAnsi="Cambria Math"/>
+                </w:rPr>
+                <m:t>f</m:t>
+              </m:r>
+            </m:e>
+            <m:sub>
+              <m:r>
+                <w:rPr>
+                  <w:rFonts w:ascii="Cambria Math" w:hAnsi="Cambria Math"/>
+                </w:rPr>
+                <m:t>1</m:t>
+              </m:r>
+            </m:sub>
+          </m:sSub>
+          <m:r>
+            <w:rPr>
+              <w:rFonts w:ascii="Cambria Math" w:hAnsi="Cambria Math"/>
+            </w:rPr>
+            <m:t>)</m:t>
+          </m:r>
+        </m:oMath>
+      </m:oMathPara>
+    </w:p>
+    <w:p>
+      <w:pPr>
+        <w:rPr>
+          <w:rFonts w:hint="eastAsia"/>
+        </w:rPr>
+      </w:pPr>
+      <w:r>
+        <w:rPr>
+          <w:rFonts w:hint="eastAsia"/>
+        </w:rPr>
+        <w:t>可见距离地心</w:t>
+      </w:r>
+      <m:oMath>
+        <m:r>
+          <w:rPr>
+            <w:rFonts w:ascii="Cambria Math" w:hAnsi="Cambria Math"/>
+          </w:rPr>
+          <m:t>(</m:t>
+        </m:r>
+        <m:sSub>
+          <m:sSubPr>
+            <m:ctrlPr>
+              <w:rPr>
+                <w:rFonts w:ascii="Cambria Math" w:hAnsi="Cambria Math"/>
+                <w:i/>
+              </w:rPr>
+            </m:ctrlPr>
+          </m:sSubPr>
+          <m:e>
+            <m:r>
+              <w:rPr>
+                <w:rFonts w:ascii="Cambria Math" w:hAnsi="Cambria Math"/>
+              </w:rPr>
+              <m:t>H</m:t>
+            </m:r>
+          </m:e>
+          <m:sub>
+            <m:r>
+              <w:rPr>
+                <w:rFonts w:ascii="Cambria Math" w:hAnsi="Cambria Math"/>
+              </w:rPr>
+              <m:t>1</m:t>
+            </m:r>
+          </m:sub>
+        </m:sSub>
+        <m:r>
+          <w:rPr>
+            <w:rFonts w:ascii="Cambria Math" w:hAnsi="Cambria Math"/>
+          </w:rPr>
+          <m:t>,</m:t>
+        </m:r>
+        <m:sSub>
+          <m:sSubPr>
+            <m:ctrlPr>
+              <w:rPr>
+                <w:rFonts w:ascii="Cambria Math" w:hAnsi="Cambria Math"/>
+                <w:i/>
+              </w:rPr>
+            </m:ctrlPr>
+          </m:sSubPr>
+          <m:e>
+            <m:r>
+              <w:rPr>
+                <w:rFonts w:ascii="Cambria Math" w:hAnsi="Cambria Math"/>
+              </w:rPr>
+              <m:t>H</m:t>
+            </m:r>
+          </m:e>
+          <m:sub>
+            <m:r>
+              <w:rPr>
+                <w:rFonts w:ascii="Cambria Math" w:hAnsi="Cambria Math"/>
+              </w:rPr>
+              <m:t>2</m:t>
+            </m:r>
+          </m:sub>
+        </m:sSub>
+        <m:r>
+          <w:rPr>
+            <w:rFonts w:ascii="Cambria Math" w:hAnsi="Cambria Math"/>
+          </w:rPr>
+          <m:t>)</m:t>
+        </m:r>
+      </m:oMath>
+      <w:r>
+        <w:rPr>
+          <w:rFonts w:hint="eastAsia"/>
+        </w:rPr>
+        <w:t>的高度上，重力加速度和受力物体无关，只是和那一点上的</w:t>
+      </w:r>
+      <w:r>
+        <w:rPr>
+          <w:rFonts w:hint="eastAsia"/>
+        </w:rPr>
+        <w:t>频率微分的倒数有关</w:t>
+      </w:r>
+      <w:r>
+        <w:rPr>
+          <w:rFonts w:hint="eastAsia"/>
+        </w:rPr>
+        <w:t>，</w:t>
+      </w:r>
+      <w:r>
+        <w:rPr>
+          <w:rFonts w:hint="eastAsia"/>
+        </w:rPr>
+        <w:t>在这个条件下，</w:t>
+      </w:r>
+      <w:r>
+        <w:rPr>
+          <w:rFonts w:hint="eastAsia"/>
+        </w:rPr>
+        <w:t>它是负的</w:t>
+      </w:r>
+      <w:r>
+        <w:rPr>
+          <w:rFonts w:hint="eastAsia"/>
+        </w:rPr>
+        <w:t>（减速）</w:t>
+      </w:r>
+      <w:r>
+        <w:rPr>
+          <w:rFonts w:hint="eastAsia"/>
+        </w:rPr>
+        <w:t>。</w:t>
       </w:r>
     </w:p>
     <w:p/>
@@ -32003,20 +33645,849 @@
         <w:rPr>
           <w:rFonts w:hint="eastAsia"/>
         </w:rPr>
-        <w:t>如何理解时间膨胀和收缩？按照上面解释的天上一天地上一年的说法来理解，在引力膨胀的空间里面，向着引力的方向上，同样的客观时间里面能做的事情越来越少，动作显得越来越缓慢，而在引力收缩的空间里面，向着引力方向上，同样的客观时间里面能做的事情</w:t>
+        <w:t>所以，改变特定空间的重力加速度，可以用两种方式，改变本地光速</w:t>
+      </w:r>
+      <m:oMath>
+        <m:r>
+          <w:rPr>
+            <w:rFonts w:ascii="Cambria Math" w:hAnsi="Cambria Math" w:hint="eastAsia"/>
+          </w:rPr>
+          <m:t>c</m:t>
+        </m:r>
+      </m:oMath>
+      <w:r>
+        <w:rPr>
+          <w:rFonts w:hint="eastAsia"/>
+        </w:rPr>
+        <w:t>或者改变本地频率变化量</w:t>
+      </w:r>
+      <m:oMath>
+        <m:r>
+          <w:rPr>
+            <w:rFonts w:ascii="Cambria Math" w:hAnsi="Cambria Math"/>
+          </w:rPr>
+          <m:t>df</m:t>
+        </m:r>
+      </m:oMath>
+      <w:r>
+        <w:rPr>
+          <w:rFonts w:hint="eastAsia"/>
+        </w:rPr>
+        <w:t>。比如说使得</w:t>
+      </w:r>
+      <m:oMath>
+        <m:r>
+          <w:rPr>
+            <w:rFonts w:ascii="Cambria Math" w:hAnsi="Cambria Math" w:hint="eastAsia"/>
+          </w:rPr>
+          <m:t>c</m:t>
+        </m:r>
+      </m:oMath>
+      <w:r>
+        <w:rPr>
+          <w:rFonts w:hint="eastAsia"/>
+        </w:rPr>
+        <w:t>变大（不建议这样做），就可以获得一个数值更小的</w:t>
+      </w:r>
+      <m:oMath>
+        <m:r>
+          <w:rPr>
+            <w:rFonts w:ascii="Cambria Math" w:hAnsi="Cambria Math"/>
+          </w:rPr>
+          <m:t>g</m:t>
+        </m:r>
+      </m:oMath>
+      <w:r>
+        <w:rPr>
+          <w:rFonts w:hint="eastAsia"/>
+        </w:rPr>
+        <w:t>，以辅助实现悬浮。但是，也可以试着减小上端的</w:t>
+      </w:r>
+      <m:oMath>
+        <m:sSub>
+          <m:sSubPr>
+            <m:ctrlPr>
+              <w:rPr>
+                <w:rFonts w:ascii="Cambria Math" w:hAnsi="Cambria Math"/>
+                <w:i/>
+              </w:rPr>
+            </m:ctrlPr>
+          </m:sSubPr>
+          <m:e>
+            <m:r>
+              <w:rPr>
+                <w:rFonts w:ascii="Cambria Math" w:hAnsi="Cambria Math" w:hint="eastAsia"/>
+              </w:rPr>
+              <m:t>f</m:t>
+            </m:r>
+          </m:e>
+          <m:sub>
+            <m:r>
+              <w:rPr>
+                <w:rFonts w:ascii="Cambria Math" w:hAnsi="Cambria Math"/>
+              </w:rPr>
+              <m:t>2</m:t>
+            </m:r>
+          </m:sub>
+        </m:sSub>
+      </m:oMath>
+      <w:r>
+        <w:rPr>
+          <w:rFonts w:hint="eastAsia"/>
+        </w:rPr>
+        <w:t>，增加下端的</w:t>
+      </w:r>
+      <m:oMath>
+        <m:sSub>
+          <m:sSubPr>
+            <m:ctrlPr>
+              <w:rPr>
+                <w:rFonts w:ascii="Cambria Math" w:hAnsi="Cambria Math"/>
+                <w:i/>
+              </w:rPr>
+            </m:ctrlPr>
+          </m:sSubPr>
+          <m:e>
+            <m:r>
+              <w:rPr>
+                <w:rFonts w:ascii="Cambria Math" w:hAnsi="Cambria Math" w:hint="eastAsia"/>
+              </w:rPr>
+              <m:t>f</m:t>
+            </m:r>
+          </m:e>
+          <m:sub>
+            <m:r>
+              <w:rPr>
+                <w:rFonts w:ascii="Cambria Math" w:hAnsi="Cambria Math"/>
+              </w:rPr>
+              <m:t>1</m:t>
+            </m:r>
+          </m:sub>
+        </m:sSub>
+      </m:oMath>
+      <w:r>
+        <w:rPr>
+          <w:rFonts w:hint="eastAsia"/>
+        </w:rPr>
+        <w:t>，进而实现</w:t>
+      </w:r>
+    </w:p>
+    <w:p>
+      <w:pPr>
+        <w:rPr>
+          <w:rFonts w:hint="eastAsia"/>
+        </w:rPr>
+      </w:pPr>
+      <m:oMathPara>
+        <m:oMath>
+          <m:r>
+            <w:rPr>
+              <w:rFonts w:ascii="Cambria Math" w:hAnsi="Cambria Math"/>
+            </w:rPr>
+            <m:t>g</m:t>
+          </m:r>
+          <m:r>
+            <w:rPr>
+              <w:rFonts w:ascii="Cambria Math" w:hAnsi="Cambria Math"/>
+            </w:rPr>
+            <m:t>&gt;0</m:t>
+          </m:r>
+        </m:oMath>
+      </m:oMathPara>
+    </w:p>
+    <w:p>
+      <w:pPr>
+        <w:rPr>
+          <w:iCs/>
+        </w:rPr>
+      </w:pPr>
+      <w:r>
+        <w:rPr>
+          <w:rFonts w:hint="eastAsia"/>
+          <w:iCs/>
+        </w:rPr>
+        <w:t>也就是在本地时空建立一个向上的加速度</w:t>
+      </w:r>
+      <w:r>
+        <w:rPr>
+          <w:rFonts w:hint="eastAsia"/>
+          <w:iCs/>
+        </w:rPr>
+        <w:t>，以实现飞升。</w:t>
+      </w:r>
+    </w:p>
+    <w:p>
+      <w:r>
+        <w:rPr>
+          <w:rFonts w:hint="eastAsia"/>
+          <w:iCs/>
+        </w:rPr>
+        <w:t>这里需要指出的是，无论如何，我们的做法都和物体的质量无关。也就是说，我们试图改变的是时空本身，也就是那个由光速的数值连结起来的单位长度和单位时间。而这个值不随着质量的变化而改变。所以说，只要我们改变本地时空的电磁配置，即可实现对引力常数的改变。所以只要保证电磁配置，</w:t>
+      </w:r>
+      <w:r>
+        <w:rPr>
+          <w:rFonts w:hint="eastAsia"/>
+          <w:iCs/>
+        </w:rPr>
+        <w:t>哪怕是很大的质量</w:t>
+      </w:r>
+      <w:r>
+        <w:rPr>
+          <w:rFonts w:hint="eastAsia"/>
+          <w:iCs/>
+        </w:rPr>
+        <w:t>都没有区别。</w:t>
+      </w:r>
+      <w:r>
+        <w:rPr>
+          <w:rFonts w:hint="eastAsia"/>
+          <w:iCs/>
+        </w:rPr>
+        <w:t>另外，也不只是引力场，</w:t>
+      </w:r>
+      <m:oMath>
+        <m:r>
+          <w:rPr>
+            <w:rFonts w:ascii="Cambria Math" w:hAnsi="Cambria Math"/>
+          </w:rPr>
+          <m:t>g</m:t>
+        </m:r>
+      </m:oMath>
+      <w:r>
+        <w:rPr>
+          <w:rFonts w:hint="eastAsia"/>
+        </w:rPr>
+        <w:t>本身也是加速度</w:t>
+      </w:r>
+      <m:oMath>
+        <m:r>
+          <w:rPr>
+            <w:rFonts w:ascii="Cambria Math" w:hAnsi="Cambria Math" w:hint="eastAsia"/>
+          </w:rPr>
+          <m:t>a</m:t>
+        </m:r>
+      </m:oMath>
+      <w:r>
+        <w:rPr>
+          <w:rFonts w:hint="eastAsia"/>
+        </w:rPr>
+        <w:t>，所以我们也可以用一样的方式来实现纯电磁加速</w:t>
+      </w:r>
+      <w:r>
+        <w:rPr>
+          <w:rFonts w:hint="eastAsia"/>
+        </w:rPr>
+        <w:t>：</w:t>
+      </w:r>
+      <w:r>
+        <w:rPr>
+          <w:rFonts w:hint="eastAsia"/>
+        </w:rPr>
+        <w:t>前面</w:t>
+      </w:r>
+      <w:r>
+        <w:rPr>
+          <w:rFonts w:hint="eastAsia"/>
+        </w:rPr>
+        <w:t>的频率</w:t>
       </w:r>
       <w:r>
         <w:rPr>
           <w:rFonts w:hint="eastAsia"/>
         </w:rPr>
         <w:lastRenderedPageBreak/>
-        <w:t>越来越多，时间显得越来越漫长。</w:t>
-      </w:r>
-      <w:r>
-        <w:rPr>
-          <w:rFonts w:hint="eastAsia"/>
-        </w:rPr>
-        <w:t>无论如何，引力都会显现，所以无论如何若存在空间震动的密度梯度，则一定出现引力而不是斥力。</w:t>
+        <w:t>低，</w:t>
+      </w:r>
+      <w:r>
+        <w:rPr>
+          <w:rFonts w:hint="eastAsia"/>
+        </w:rPr>
+        <w:t>后面</w:t>
+      </w:r>
+      <w:r>
+        <w:rPr>
+          <w:rFonts w:hint="eastAsia"/>
+        </w:rPr>
+        <w:t>的频率高，就可以实现向前加速的效果。</w:t>
+      </w:r>
+      <w:r>
+        <w:rPr>
+          <w:rFonts w:hint="eastAsia"/>
+        </w:rPr>
+        <w:t>但要说明的是，要保持前面的频率</w:t>
+      </w:r>
+      <m:oMath>
+        <m:sSub>
+          <m:sSubPr>
+            <m:ctrlPr>
+              <w:rPr>
+                <w:rFonts w:ascii="Cambria Math" w:hAnsi="Cambria Math"/>
+                <w:i/>
+              </w:rPr>
+            </m:ctrlPr>
+          </m:sSubPr>
+          <m:e>
+            <m:r>
+              <w:rPr>
+                <w:rFonts w:ascii="Cambria Math" w:hAnsi="Cambria Math" w:hint="eastAsia"/>
+              </w:rPr>
+              <m:t>f</m:t>
+            </m:r>
+          </m:e>
+          <m:sub>
+            <m:r>
+              <w:rPr>
+                <w:rFonts w:ascii="Cambria Math" w:hAnsi="Cambria Math"/>
+              </w:rPr>
+              <m:t>2</m:t>
+            </m:r>
+          </m:sub>
+        </m:sSub>
+      </m:oMath>
+      <w:r>
+        <w:rPr>
+          <w:rFonts w:hint="eastAsia"/>
+        </w:rPr>
+        <w:t>总是低于后面的频率</w:t>
+      </w:r>
+      <m:oMath>
+        <m:sSub>
+          <m:sSubPr>
+            <m:ctrlPr>
+              <w:rPr>
+                <w:rFonts w:ascii="Cambria Math" w:hAnsi="Cambria Math"/>
+                <w:i/>
+              </w:rPr>
+            </m:ctrlPr>
+          </m:sSubPr>
+          <m:e>
+            <m:r>
+              <w:rPr>
+                <w:rFonts w:ascii="Cambria Math" w:hAnsi="Cambria Math" w:hint="eastAsia"/>
+              </w:rPr>
+              <m:t>f</m:t>
+            </m:r>
+          </m:e>
+          <m:sub>
+            <m:r>
+              <w:rPr>
+                <w:rFonts w:ascii="Cambria Math" w:hAnsi="Cambria Math"/>
+              </w:rPr>
+              <m:t>1</m:t>
+            </m:r>
+          </m:sub>
+        </m:sSub>
+      </m:oMath>
+      <w:r>
+        <w:rPr>
+          <w:rFonts w:hint="eastAsia"/>
+        </w:rPr>
+        <w:t>，那么整体的频率恐怕就会一直下降。</w:t>
+      </w:r>
+      <w:r>
+        <w:rPr>
+          <w:rFonts w:hint="eastAsia"/>
+        </w:rPr>
+        <w:t>这恐怕并不是我们希望的结果</w:t>
+      </w:r>
+      <w:r>
+        <w:rPr>
+          <w:rFonts w:hint="eastAsia"/>
+        </w:rPr>
+        <w:t>：整体频率下降，</w:t>
+      </w:r>
+      <w:r>
+        <w:rPr>
+          <w:rFonts w:hint="eastAsia"/>
+        </w:rPr>
+        <w:t>一切都越来越慢</w:t>
+      </w:r>
+      <w:r>
+        <w:rPr>
+          <w:rFonts w:hint="eastAsia"/>
+        </w:rPr>
+        <w:t>，过程趋于停滞</w:t>
+      </w:r>
+      <w:r>
+        <w:rPr>
+          <w:rFonts w:hint="eastAsia"/>
+        </w:rPr>
+        <w:t>。</w:t>
+      </w:r>
+    </w:p>
+    <w:p>
+      <w:r>
+        <w:rPr>
+          <w:rFonts w:hint="eastAsia"/>
+        </w:rPr>
+        <w:t>那么，如何才能实现频率的提升呢？</w:t>
+      </w:r>
+      <w:r>
+        <w:rPr>
+          <w:rFonts w:hint="eastAsia"/>
+        </w:rPr>
+        <w:t>最好在物体之外具有一个外部的中心频率较高的引力场</w:t>
+      </w:r>
+      <w:r>
+        <w:rPr>
+          <w:rFonts w:hint="eastAsia"/>
+        </w:rPr>
+        <w:t>（比如黑洞的高密度出口）</w:t>
+      </w:r>
+      <w:r>
+        <w:rPr>
+          <w:rFonts w:hint="eastAsia"/>
+        </w:rPr>
+        <w:t>，</w:t>
+      </w:r>
+      <w:r>
+        <w:rPr>
+          <w:rFonts w:hint="eastAsia"/>
+        </w:rPr>
+        <w:t>这样的话虽然物体本身频率不高，但是在外场作用下频率可以提升</w:t>
+      </w:r>
+      <w:r>
+        <w:rPr>
+          <w:rFonts w:hint="eastAsia"/>
+        </w:rPr>
+        <w:t>而不是因为自身加速而降低频率。</w:t>
+      </w:r>
+      <w:r>
+        <w:rPr>
+          <w:rFonts w:hint="eastAsia"/>
+        </w:rPr>
+        <w:t>或者物体本身并不分为上下两个部分，而是作为一个整体提升频率</w:t>
+      </w:r>
+      <w:r>
+        <w:rPr>
+          <w:rFonts w:hint="eastAsia"/>
+        </w:rPr>
+        <w:t>，这仍然可以让物体实现飞升</w:t>
+      </w:r>
+      <w:r>
+        <w:rPr>
+          <w:rFonts w:hint="eastAsia"/>
+        </w:rPr>
+        <w:t>，这种被动的飞升可以叫做</w:t>
+      </w:r>
+      <w:r>
+        <w:rPr>
+          <w:rFonts w:hint="eastAsia"/>
+        </w:rPr>
+        <w:t>“</w:t>
+      </w:r>
+      <w:r>
+        <w:rPr>
+          <w:rFonts w:hint="eastAsia"/>
+        </w:rPr>
+        <w:t>被提升</w:t>
+      </w:r>
+      <w:r>
+        <w:rPr>
+          <w:rFonts w:hint="eastAsia"/>
+        </w:rPr>
+        <w:t>”</w:t>
+      </w:r>
+      <w:r>
+        <w:rPr>
+          <w:rFonts w:hint="eastAsia"/>
+        </w:rPr>
+        <w:t>。</w:t>
+      </w:r>
+    </w:p>
+    <w:p/>
+    <w:p>
+      <w:r>
+        <w:rPr>
+          <w:rFonts w:hint="eastAsia"/>
+        </w:rPr>
+        <w:t>如果物体的飞升只靠自身呢？有没有什么做法可以避免其频率下降？</w:t>
+      </w:r>
+      <w:r>
+        <w:rPr>
+          <w:rFonts w:hint="eastAsia"/>
+        </w:rPr>
+        <w:t>越小的</w:t>
+      </w:r>
+      <m:oMath>
+        <m:r>
+          <w:rPr>
+            <w:rFonts w:ascii="Cambria Math" w:hAnsi="Cambria Math" w:hint="eastAsia"/>
+          </w:rPr>
+          <m:t>c</m:t>
+        </m:r>
+      </m:oMath>
+      <w:r>
+        <w:rPr>
+          <w:rFonts w:hint="eastAsia"/>
+        </w:rPr>
+        <w:t>也就是越大的</w:t>
+      </w:r>
+      <m:oMath>
+        <m:r>
+          <w:rPr>
+            <w:rFonts w:ascii="Cambria Math" w:hAnsi="Cambria Math" w:hint="eastAsia"/>
+          </w:rPr>
+          <m:t>f</m:t>
+        </m:r>
+      </m:oMath>
+      <w:r>
+        <w:rPr>
+          <w:rFonts w:hint="eastAsia"/>
+        </w:rPr>
+        <w:t>，产生的</w:t>
+      </w:r>
+      <m:oMath>
+        <m:r>
+          <w:rPr>
+            <w:rFonts w:ascii="Cambria Math" w:hAnsi="Cambria Math"/>
+          </w:rPr>
+          <m:t>g</m:t>
+        </m:r>
+      </m:oMath>
+      <w:r>
+        <w:rPr>
+          <w:rFonts w:hint="eastAsia"/>
+        </w:rPr>
+        <w:t>也就越大</w:t>
+      </w:r>
+      <w:r>
+        <w:rPr>
+          <w:rFonts w:hint="eastAsia"/>
+        </w:rPr>
+        <w:t>，</w:t>
+      </w:r>
+      <w:r>
+        <w:rPr>
+          <w:rFonts w:hint="eastAsia"/>
+        </w:rPr>
+        <w:t>这个条件可以考虑利用起来。</w:t>
+      </w:r>
+      <w:r>
+        <w:rPr>
+          <w:rFonts w:hint="eastAsia"/>
+        </w:rPr>
+        <w:t>我们仍然需要使得</w:t>
+      </w:r>
+      <m:oMath>
+        <m:sSub>
+          <m:sSubPr>
+            <m:ctrlPr>
+              <w:rPr>
+                <w:rFonts w:ascii="Cambria Math" w:hAnsi="Cambria Math"/>
+                <w:i/>
+              </w:rPr>
+            </m:ctrlPr>
+          </m:sSubPr>
+          <m:e>
+            <m:r>
+              <w:rPr>
+                <w:rFonts w:ascii="Cambria Math" w:hAnsi="Cambria Math" w:hint="eastAsia"/>
+              </w:rPr>
+              <m:t>f</m:t>
+            </m:r>
+          </m:e>
+          <m:sub>
+            <m:r>
+              <w:rPr>
+                <w:rFonts w:ascii="Cambria Math" w:hAnsi="Cambria Math"/>
+              </w:rPr>
+              <m:t>2</m:t>
+            </m:r>
+          </m:sub>
+        </m:sSub>
+        <m:r>
+          <w:rPr>
+            <w:rFonts w:ascii="Cambria Math" w:hAnsi="Cambria Math"/>
+          </w:rPr>
+          <m:t>&lt;</m:t>
+        </m:r>
+        <m:sSub>
+          <m:sSubPr>
+            <m:ctrlPr>
+              <w:rPr>
+                <w:rFonts w:ascii="Cambria Math" w:hAnsi="Cambria Math"/>
+                <w:i/>
+              </w:rPr>
+            </m:ctrlPr>
+          </m:sSubPr>
+          <m:e>
+            <m:r>
+              <w:rPr>
+                <w:rFonts w:ascii="Cambria Math" w:hAnsi="Cambria Math" w:hint="eastAsia"/>
+              </w:rPr>
+              <m:t>f</m:t>
+            </m:r>
+          </m:e>
+          <m:sub>
+            <m:r>
+              <w:rPr>
+                <w:rFonts w:ascii="Cambria Math" w:hAnsi="Cambria Math"/>
+              </w:rPr>
+              <m:t>1</m:t>
+            </m:r>
+          </m:sub>
+        </m:sSub>
+      </m:oMath>
+      <w:r>
+        <w:rPr>
+          <w:rFonts w:hint="eastAsia"/>
+        </w:rPr>
+        <w:t>（后面的频率更高），但是如果</w:t>
+      </w:r>
+      <m:oMath>
+        <m:sSub>
+          <m:sSubPr>
+            <m:ctrlPr>
+              <w:rPr>
+                <w:rFonts w:ascii="Cambria Math" w:hAnsi="Cambria Math"/>
+                <w:i/>
+              </w:rPr>
+            </m:ctrlPr>
+          </m:sSubPr>
+          <m:e>
+            <m:r>
+              <w:rPr>
+                <w:rFonts w:ascii="Cambria Math" w:hAnsi="Cambria Math" w:hint="eastAsia"/>
+              </w:rPr>
+              <m:t>f</m:t>
+            </m:r>
+          </m:e>
+          <m:sub>
+            <m:r>
+              <w:rPr>
+                <w:rFonts w:ascii="Cambria Math" w:hAnsi="Cambria Math"/>
+              </w:rPr>
+              <m:t>2</m:t>
+            </m:r>
+          </m:sub>
+        </m:sSub>
+      </m:oMath>
+      <w:r>
+        <w:rPr>
+          <w:rFonts w:hint="eastAsia"/>
+        </w:rPr>
+        <w:t>和</w:t>
+      </w:r>
+      <m:oMath>
+        <m:sSub>
+          <m:sSubPr>
+            <m:ctrlPr>
+              <w:rPr>
+                <w:rFonts w:ascii="Cambria Math" w:hAnsi="Cambria Math"/>
+                <w:i/>
+              </w:rPr>
+            </m:ctrlPr>
+          </m:sSubPr>
+          <m:e>
+            <m:r>
+              <w:rPr>
+                <w:rFonts w:ascii="Cambria Math" w:hAnsi="Cambria Math" w:hint="eastAsia"/>
+              </w:rPr>
+              <m:t>f</m:t>
+            </m:r>
+          </m:e>
+          <m:sub>
+            <m:r>
+              <w:rPr>
+                <w:rFonts w:ascii="Cambria Math" w:hAnsi="Cambria Math"/>
+              </w:rPr>
+              <m:t>1</m:t>
+            </m:r>
+          </m:sub>
+        </m:sSub>
+      </m:oMath>
+      <w:r>
+        <w:rPr>
+          <w:rFonts w:hint="eastAsia"/>
+        </w:rPr>
+        <w:t>都比较大</w:t>
+      </w:r>
+      <w:r>
+        <w:rPr>
+          <w:rFonts w:hint="eastAsia"/>
+        </w:rPr>
+        <w:t>且</w:t>
+      </w:r>
+      <w:r>
+        <w:rPr>
+          <w:rFonts w:hint="eastAsia"/>
+        </w:rPr>
+        <w:t>都大于原来的本地</w:t>
+      </w:r>
+      <m:oMath>
+        <m:sSub>
+          <m:sSubPr>
+            <m:ctrlPr>
+              <w:rPr>
+                <w:rFonts w:ascii="Cambria Math" w:hAnsi="Cambria Math"/>
+                <w:i/>
+              </w:rPr>
+            </m:ctrlPr>
+          </m:sSubPr>
+          <m:e>
+            <m:r>
+              <w:rPr>
+                <w:rFonts w:ascii="Cambria Math" w:hAnsi="Cambria Math" w:hint="eastAsia"/>
+              </w:rPr>
+              <m:t>f</m:t>
+            </m:r>
+          </m:e>
+          <m:sub>
+            <m:r>
+              <w:rPr>
+                <w:rFonts w:ascii="Cambria Math" w:hAnsi="Cambria Math"/>
+              </w:rPr>
+              <m:t>0</m:t>
+            </m:r>
+          </m:sub>
+        </m:sSub>
+      </m:oMath>
+      <w:r>
+        <w:rPr>
+          <w:rFonts w:hint="eastAsia"/>
+        </w:rPr>
+        <w:t>，并且用脉冲的形式给出</w:t>
+      </w:r>
+      <m:oMath>
+        <m:sSub>
+          <m:sSubPr>
+            <m:ctrlPr>
+              <w:rPr>
+                <w:rFonts w:ascii="Cambria Math" w:hAnsi="Cambria Math"/>
+                <w:i/>
+              </w:rPr>
+            </m:ctrlPr>
+          </m:sSubPr>
+          <m:e>
+            <m:r>
+              <w:rPr>
+                <w:rFonts w:ascii="Cambria Math" w:hAnsi="Cambria Math" w:hint="eastAsia"/>
+              </w:rPr>
+              <m:t>f</m:t>
+            </m:r>
+          </m:e>
+          <m:sub>
+            <m:r>
+              <w:rPr>
+                <w:rFonts w:ascii="Cambria Math" w:hAnsi="Cambria Math"/>
+              </w:rPr>
+              <m:t>1</m:t>
+            </m:r>
+          </m:sub>
+        </m:sSub>
+      </m:oMath>
+      <w:r>
+        <w:rPr>
+          <w:rFonts w:hint="eastAsia"/>
+        </w:rPr>
+        <w:t>和</w:t>
+      </w:r>
+      <m:oMath>
+        <m:sSub>
+          <m:sSubPr>
+            <m:ctrlPr>
+              <w:rPr>
+                <w:rFonts w:ascii="Cambria Math" w:hAnsi="Cambria Math"/>
+                <w:i/>
+              </w:rPr>
+            </m:ctrlPr>
+          </m:sSubPr>
+          <m:e>
+            <m:r>
+              <w:rPr>
+                <w:rFonts w:ascii="Cambria Math" w:hAnsi="Cambria Math" w:hint="eastAsia"/>
+              </w:rPr>
+              <m:t>f</m:t>
+            </m:r>
+          </m:e>
+          <m:sub>
+            <m:r>
+              <w:rPr>
+                <w:rFonts w:ascii="Cambria Math" w:hAnsi="Cambria Math"/>
+              </w:rPr>
+              <m:t>2</m:t>
+            </m:r>
+          </m:sub>
+        </m:sSub>
+      </m:oMath>
+      <w:r>
+        <w:rPr>
+          <w:rFonts w:hint="eastAsia"/>
+        </w:rPr>
+        <w:t>，就可以避免</w:t>
+      </w:r>
+      <w:r>
+        <w:rPr>
+          <w:rFonts w:hint="eastAsia"/>
+        </w:rPr>
+        <w:t>直流方式导致的</w:t>
+      </w:r>
+      <w:r>
+        <w:rPr>
+          <w:rFonts w:hint="eastAsia"/>
+        </w:rPr>
+        <w:t>整体</w:t>
+      </w:r>
+      <w:r>
+        <w:rPr>
+          <w:rFonts w:hint="eastAsia"/>
+        </w:rPr>
+        <w:t>频率下降。</w:t>
+      </w:r>
+      <w:r>
+        <w:rPr>
+          <w:rFonts w:hint="eastAsia"/>
+        </w:rPr>
+        <w:t>而且可以以脉冲方式建立临时的本地引力中心。</w:t>
+      </w:r>
+      <w:r>
+        <w:rPr>
+          <w:rFonts w:hint="eastAsia"/>
+        </w:rPr>
+        <w:t>这样也可以实现飞升或者说</w:t>
+      </w:r>
+      <w:r>
+        <w:rPr>
+          <w:rFonts w:hint="eastAsia"/>
+        </w:rPr>
+        <w:t>“</w:t>
+      </w:r>
+      <w:r>
+        <w:rPr>
+          <w:rFonts w:hint="eastAsia"/>
+        </w:rPr>
+        <w:t>自提升</w:t>
+      </w:r>
+      <w:r>
+        <w:rPr>
+          <w:rFonts w:hint="eastAsia"/>
+        </w:rPr>
+        <w:t>”</w:t>
+      </w:r>
+      <w:r>
+        <w:rPr>
+          <w:rFonts w:hint="eastAsia"/>
+        </w:rPr>
+        <w:t>。</w:t>
+      </w:r>
+      <w:r>
+        <w:rPr>
+          <w:rFonts w:hint="eastAsia"/>
+        </w:rPr>
+        <w:t>但既然涉及到脉冲形式，那就会出现潜在的共振问题。需要当心</w:t>
+      </w:r>
+      <w:r>
+        <w:rPr>
+          <w:rFonts w:hint="eastAsia"/>
+        </w:rPr>
+        <w:t>共振过程中的</w:t>
+      </w:r>
+      <w:r>
+        <w:rPr>
+          <w:rFonts w:hint="eastAsia"/>
+        </w:rPr>
+        <w:t>能量泄露。</w:t>
       </w:r>
     </w:p>
     <w:p>
@@ -32030,6 +34501,15 @@
       <w:pPr>
         <w:rPr>
           <w:rFonts w:hint="eastAsia"/>
+          <w:iCs/>
+        </w:rPr>
+      </w:pPr>
+    </w:p>
+    <w:p>
+      <w:pPr>
+        <w:rPr>
+          <w:rFonts w:hint="eastAsia"/>
+          <w:iCs/>
         </w:rPr>
       </w:pPr>
     </w:p>

</xml_diff>

<commit_message>
rel and particle 3
</commit_message>
<xml_diff>
--- a/关于狭义相对论的理解之最简版.docx
+++ b/关于狭义相对论的理解之最简版.docx
@@ -41098,6 +41098,195 @@
         <w:t>的。</w:t>
       </w:r>
     </w:p>
+    <w:p>
+      <w:r>
+        <w:rPr>
+          <w:rFonts w:hint="eastAsia"/>
+        </w:rPr>
+        <w:t>若认为，</w:t>
+      </w:r>
+    </w:p>
+    <w:p>
+      <m:oMathPara>
+        <m:oMath>
+          <m:r>
+            <w:rPr>
+              <w:rFonts w:ascii="Cambria Math" w:hAnsi="Cambria Math"/>
+            </w:rPr>
+            <m:t>v</m:t>
+          </m:r>
+          <m:r>
+            <w:rPr>
+              <w:rFonts w:ascii="Cambria Math" w:hAnsi="Cambria Math"/>
+            </w:rPr>
+            <m:t>=</m:t>
+          </m:r>
+          <m:r>
+            <w:rPr>
+              <w:rFonts w:ascii="Cambria Math" w:hAnsi="Cambria Math" w:hint="eastAsia"/>
+            </w:rPr>
+            <m:t>c</m:t>
+          </m:r>
+          <m:r>
+            <w:rPr>
+              <w:rFonts w:ascii="Cambria Math" w:hAnsi="Cambria Math"/>
+            </w:rPr>
+            <m:t>'</m:t>
+          </m:r>
+        </m:oMath>
+      </m:oMathPara>
+    </w:p>
+    <w:p>
+      <w:r>
+        <w:rPr>
+          <w:rFonts w:hint="eastAsia"/>
+        </w:rPr>
+        <w:t>则可以认为，</w:t>
+      </w:r>
+    </w:p>
+    <w:p>
+      <m:oMathPara>
+        <m:oMath>
+          <m:f>
+            <m:fPr>
+              <m:ctrlPr>
+                <w:rPr>
+                  <w:rFonts w:ascii="Cambria Math" w:hAnsi="Cambria Math"/>
+                  <w:i/>
+                  <w:iCs/>
+                </w:rPr>
+              </m:ctrlPr>
+            </m:fPr>
+            <m:num>
+              <m:sSup>
+                <m:sSupPr>
+                  <m:ctrlPr>
+                    <w:rPr>
+                      <w:rFonts w:ascii="Cambria Math" w:hAnsi="Cambria Math"/>
+                      <w:i/>
+                      <w:iCs/>
+                    </w:rPr>
+                  </m:ctrlPr>
+                </m:sSupPr>
+                <m:e>
+                  <m:r>
+                    <w:rPr>
+                      <w:rFonts w:ascii="Cambria Math" w:hAnsi="Cambria Math"/>
+                    </w:rPr>
+                    <m:t>c</m:t>
+                  </m:r>
+                </m:e>
+                <m:sup>
+                  <m:r>
+                    <w:rPr>
+                      <w:rFonts w:ascii="Cambria Math" w:hAnsi="Cambria Math"/>
+                    </w:rPr>
+                    <m:t>'</m:t>
+                  </m:r>
+                </m:sup>
+              </m:sSup>
+            </m:num>
+            <m:den>
+              <m:r>
+                <w:rPr>
+                  <w:rFonts w:ascii="Cambria Math" w:hAnsi="Cambria Math"/>
+                </w:rPr>
+                <m:t>c</m:t>
+              </m:r>
+            </m:den>
+          </m:f>
+          <m:r>
+            <w:rPr>
+              <w:rFonts w:ascii="Cambria Math" w:hAnsi="Cambria Math"/>
+            </w:rPr>
+            <m:t>=</m:t>
+          </m:r>
+          <m:f>
+            <m:fPr>
+              <m:ctrlPr>
+                <w:rPr>
+                  <w:rFonts w:ascii="Cambria Math" w:hAnsi="Cambria Math"/>
+                  <w:i/>
+                </w:rPr>
+              </m:ctrlPr>
+            </m:fPr>
+            <m:num>
+              <m:r>
+                <w:rPr>
+                  <w:rFonts w:ascii="Cambria Math" w:hAnsi="Cambria Math"/>
+                </w:rPr>
+                <m:t>1</m:t>
+              </m:r>
+            </m:num>
+            <m:den>
+              <m:r>
+                <w:rPr>
+                  <w:rFonts w:ascii="Cambria Math" w:hAnsi="Cambria Math"/>
+                </w:rPr>
+                <m:t>137</m:t>
+              </m:r>
+            </m:den>
+          </m:f>
+        </m:oMath>
+      </m:oMathPara>
+    </w:p>
+    <w:p>
+      <w:pPr>
+        <w:rPr>
+          <w:rFonts w:hint="eastAsia"/>
+        </w:rPr>
+      </w:pPr>
+      <w:r>
+        <w:rPr>
+          <w:rFonts w:hint="eastAsia"/>
+        </w:rPr>
+        <w:t>也就是电子频率是周围空间频率的</w:t>
+      </w:r>
+      <w:r>
+        <w:rPr>
+          <w:rFonts w:hint="eastAsia"/>
+        </w:rPr>
+        <w:t>1</w:t>
+      </w:r>
+      <w:r>
+        <w:t>37</w:t>
+      </w:r>
+      <w:r>
+        <w:rPr>
+          <w:rFonts w:hint="eastAsia"/>
+        </w:rPr>
+        <w:t>倍，那么如果此电性频率降低到目前的</w:t>
+      </w:r>
+      <w:r>
+        <w:rPr>
+          <w:rFonts w:hint="eastAsia"/>
+        </w:rPr>
+        <w:t>1</w:t>
+      </w:r>
+      <w:r>
+        <w:t>37</w:t>
+      </w:r>
+      <w:proofErr w:type="gramStart"/>
+      <w:r>
+        <w:rPr>
+          <w:rFonts w:hint="eastAsia"/>
+        </w:rPr>
+        <w:t>分之</w:t>
+      </w:r>
+      <w:r>
+        <w:rPr>
+          <w:rFonts w:hint="eastAsia"/>
+        </w:rPr>
+        <w:t>1</w:t>
+      </w:r>
+      <w:proofErr w:type="gramEnd"/>
+      <w:r>
+        <w:rPr>
+          <w:rFonts w:hint="eastAsia"/>
+        </w:rPr>
+        <w:t>，那么它将和周围空间频率相等，此时将无法构成一个原子。</w:t>
+      </w:r>
+    </w:p>
     <w:p/>
     <w:p>
       <w:pPr>
@@ -41949,15 +42138,7 @@
           <w:rFonts w:hint="eastAsia"/>
           <w:iCs/>
         </w:rPr>
-        <w:t>各自正负分频段的能量将会彼此依赖，所以两者总是必须同时存在（按照人择原理），虽然哪个对应于哪个是不确定的，因为本质上也没有所谓的哪个的问题。这种能量守恒层面</w:t>
-      </w:r>
-      <w:r>
-        <w:rPr>
-          <w:rFonts w:hint="eastAsia"/>
-          <w:iCs/>
-        </w:rPr>
-        <w:lastRenderedPageBreak/>
-        <w:t>上的对偶关系，原则上是和距离无关的</w:t>
+        <w:t>各自正负分频段的能量将会彼此依赖，所以两者总是必须同时存在（按照人择原理），虽然哪个对应于哪个是不确定的，因为本质上也没有所谓的哪个的问题。这种能量守恒层面上的对偶关系，原则上是和距离无关的</w:t>
       </w:r>
       <w:r>
         <w:rPr>
@@ -42736,6 +42917,7 @@
           <w:rFonts w:hint="eastAsia"/>
           <w:iCs/>
         </w:rPr>
+        <w:lastRenderedPageBreak/>
         <w:t>而</w:t>
       </w:r>
       <m:oMath>
@@ -43026,13 +43208,7 @@
             <w:rPr>
               <w:rFonts w:ascii="Cambria Math" w:hAnsi="Cambria Math"/>
             </w:rPr>
-            <m:t>=</m:t>
-          </m:r>
-          <m:r>
-            <w:rPr>
-              <w:rFonts w:ascii="Cambria Math" w:hAnsi="Cambria Math"/>
-            </w:rPr>
-            <m:t>-</m:t>
+            <m:t>=-</m:t>
           </m:r>
           <m:sSup>
             <m:sSupPr>
@@ -43216,7 +43392,6 @@
           <w:rFonts w:hint="eastAsia"/>
           <w:iCs/>
         </w:rPr>
-        <w:lastRenderedPageBreak/>
         <w:t>这里的多个，也必然以平方的形式表达。</w:t>
       </w:r>
       <w:r>
@@ -44071,13 +44246,7 @@
             <w:rPr>
               <w:rFonts w:ascii="Cambria Math" w:hAnsi="Cambria Math"/>
             </w:rPr>
-            <m:t>=</m:t>
-          </m:r>
-          <m:r>
-            <w:rPr>
-              <w:rFonts w:ascii="Cambria Math" w:hAnsi="Cambria Math"/>
-            </w:rPr>
-            <m:t>0</m:t>
+            <m:t>=0</m:t>
           </m:r>
         </m:oMath>
       </m:oMathPara>
@@ -44406,7 +44575,6 @@
     <w:p>
       <w:pPr>
         <w:rPr>
-          <w:rFonts w:hint="eastAsia"/>
           <w:i/>
           <w:iCs/>
         </w:rPr>
@@ -44715,13 +44883,7 @@
                     <w:rPr>
                       <w:rFonts w:ascii="Cambria Math" w:hAnsi="Cambria Math"/>
                     </w:rPr>
-                    <m:t>l</m:t>
-                  </m:r>
-                  <m:r>
-                    <w:rPr>
-                      <w:rFonts w:ascii="Cambria Math" w:hAnsi="Cambria Math"/>
-                    </w:rPr>
-                    <m:t>+1</m:t>
+                    <m:t>l+1</m:t>
                   </m:r>
                 </m:e>
               </m:d>
@@ -44760,7 +44922,6 @@
     <w:p>
       <w:pPr>
         <w:rPr>
-          <w:rFonts w:hint="eastAsia"/>
           <w:iCs/>
         </w:rPr>
       </w:pPr>
@@ -44828,13 +44989,7 @@
             <w:rPr>
               <w:rFonts w:ascii="Cambria Math" w:hAnsi="Cambria Math"/>
             </w:rPr>
-            <m:t>,k=±1,±2…</m:t>
-          </m:r>
-          <m:r>
-            <w:rPr>
-              <w:rFonts w:ascii="Cambria Math" w:hAnsi="Cambria Math"/>
-            </w:rPr>
-            <m:t>±l</m:t>
+            <m:t>,k=±1,±2…±l</m:t>
           </m:r>
         </m:oMath>
       </m:oMathPara>
@@ -44892,7 +45047,15 @@
           <w:rFonts w:hint="eastAsia"/>
           <w:iCs/>
         </w:rPr>
-        <w:t>我们总是看到倍频的振动复合体，而通常不会理会分频的震动复合体，或者说，分频的振动复合体因为频率太低周期太长而脱散了。</w:t>
+        <w:t>我们总是看到倍频的振动复合体，而通常不会理会分频的震动复合体，或者说，分频的振动复合体因为频率太低周期</w:t>
+      </w:r>
+      <w:r>
+        <w:rPr>
+          <w:rFonts w:hint="eastAsia"/>
+          <w:iCs/>
+        </w:rPr>
+        <w:lastRenderedPageBreak/>
+        <w:t>太长而脱散了。</w:t>
       </w:r>
       <w:r>
         <w:rPr>
@@ -45040,7 +45203,6 @@
         <w:rPr>
           <w:rFonts w:hint="eastAsia"/>
         </w:rPr>
-        <w:lastRenderedPageBreak/>
         <w:t>正如</w:t>
       </w:r>
     </w:p>
@@ -45519,6 +45681,14 @@
         </w:rPr>
         <w:t>。</w:t>
       </w:r>
+    </w:p>
+    <w:p/>
+    <w:p>
+      <w:pPr>
+        <w:rPr>
+          <w:rFonts w:hint="eastAsia"/>
+        </w:rPr>
+      </w:pPr>
     </w:p>
     <w:sectPr>
       <w:pgSz w:w="12240" w:h="15840"/>

</xml_diff>